<commit_message>
Updated Gantt Chart (v1.1)
Review version
</commit_message>
<xml_diff>
--- a/man/plan/SE_11_PP_05 - Gantt Chart/SE_11_PP_05.docx
+++ b/man/plan/SE_11_PP_05 - Gantt Chart/SE_11_PP_05.docx
@@ -1,6 +1,6 @@
 
 <file path=word/document.xml><?xml version="1.0" encoding="utf-8"?>
-<w:document xmlns:wpc="http://schemas.microsoft.com/office/word/2010/wordprocessingCanvas" xmlns:mc="http://schemas.openxmlformats.org/markup-compatibility/2006" xmlns:o="urn:schemas-microsoft-com:office:office" xmlns:r="http://schemas.openxmlformats.org/officeDocument/2006/relationships" xmlns:m="http://schemas.openxmlformats.org/officeDocument/2006/math" xmlns:v="urn:schemas-microsoft-com:vml" xmlns:wp14="http://schemas.microsoft.com/office/word/2010/wordprocessingDrawing" xmlns:wp="http://schemas.openxmlformats.org/drawingml/2006/wordprocessingDrawing" xmlns:w10="urn:schemas-microsoft-com:office:word" xmlns:w="http://schemas.openxmlformats.org/wordprocessingml/2006/main" xmlns:w14="http://schemas.microsoft.com/office/word/2010/wordml" xmlns:wpg="http://schemas.microsoft.com/office/word/2010/wordprocessingGroup" xmlns:wpi="http://schemas.microsoft.com/office/word/2010/wordprocessingInk" xmlns:wne="http://schemas.microsoft.com/office/word/2006/wordml" xmlns:wps="http://schemas.microsoft.com/office/word/2010/wordprocessingShape" mc:Ignorable="w14 wp14">
+<w:document xmlns:wpc="http://schemas.microsoft.com/office/word/2010/wordprocessingCanvas" xmlns:mc="http://schemas.openxmlformats.org/markup-compatibility/2006" xmlns:o="urn:schemas-microsoft-com:office:office" xmlns:r="http://schemas.openxmlformats.org/officeDocument/2006/relationships" xmlns:m="http://schemas.openxmlformats.org/officeDocument/2006/math" xmlns:v="urn:schemas-microsoft-com:vml" xmlns:wp14="http://schemas.microsoft.com/office/word/2010/wordprocessingDrawing" xmlns:wp="http://schemas.openxmlformats.org/drawingml/2006/wordprocessingDrawing" xmlns:w10="urn:schemas-microsoft-com:office:word" xmlns:w="http://schemas.openxmlformats.org/wordprocessingml/2006/main" xmlns:w14="http://schemas.microsoft.com/office/word/2010/wordml" xmlns:w15="http://schemas.microsoft.com/office/word/2012/wordml" xmlns:wpg="http://schemas.microsoft.com/office/word/2010/wordprocessingGroup" xmlns:wpi="http://schemas.microsoft.com/office/word/2010/wordprocessingInk" xmlns:wne="http://schemas.microsoft.com/office/word/2006/wordml" xmlns:wps="http://schemas.microsoft.com/office/word/2010/wordprocessingShape" mc:Ignorable="w14 w15 wp14">
   <w:body>
     <w:p>
       <w:pPr>
@@ -48,7 +48,6 @@
         <w:dataBinding w:prefixMappings="xmlns:ns0='http://schemas.microsoft.com/office/2006/coverPageProps' " w:xpath="/ns0:CoverPageProperties[1]/ns0:Abstract[1]" w:storeItemID="{55AF091B-3C7A-41E3-B477-F2FDAA23CFDA}"/>
         <w:text/>
       </w:sdtPr>
-      <w:sdtEndPr/>
       <w:sdtContent>
         <w:p>
           <w:pPr>
@@ -63,19 +62,7 @@
             <w:rPr>
               <w:rFonts w:cs="Arial"/>
             </w:rPr>
-            <w:t>SE.</w:t>
-          </w:r>
-          <w:r>
-            <w:rPr>
-              <w:rFonts w:cs="Arial"/>
-            </w:rPr>
-            <w:t>11.</w:t>
-          </w:r>
-          <w:r>
-            <w:rPr>
-              <w:rFonts w:cs="Arial"/>
-            </w:rPr>
-            <w:t>PP.05</w:t>
+            <w:t>SE_11_PP_05</w:t>
           </w:r>
         </w:p>
       </w:sdtContent>
@@ -94,7 +81,6 @@
         <w:dataBinding w:prefixMappings="xmlns:ns0='http://purl.org/dc/elements/1.1/' xmlns:ns1='http://schemas.openxmlformats.org/package/2006/metadata/core-properties' " w:xpath="/ns1:coreProperties[1]/ns0:title[1]" w:storeItemID="{6C3C8BC8-F283-45AE-878A-BAB7291924A1}"/>
         <w:text/>
       </w:sdtPr>
-      <w:sdtEndPr/>
       <w:sdtContent>
         <w:p>
           <w:pPr>
@@ -192,16 +178,26 @@
         <w:rPr>
           <w:rFonts w:cs="Arial"/>
         </w:rPr>
-        <w:t xml:space="preserve">Alan Spence, Theo </w:t>
+        <w:t>Alan Spence</w:t>
       </w:r>
-      <w:proofErr w:type="spellStart"/>
       <w:r>
         <w:rPr>
           <w:rFonts w:cs="Arial"/>
         </w:rPr>
-        <w:t>Goree</w:t>
+        <w:t xml:space="preserve"> (als48)</w:t>
       </w:r>
-      <w:proofErr w:type="spellEnd"/>
+      <w:r>
+        <w:rPr>
+          <w:rFonts w:cs="Arial"/>
+        </w:rPr>
+        <w:t>, Theo Goree</w:t>
+      </w:r>
+      <w:r>
+        <w:rPr>
+          <w:rFonts w:cs="Arial"/>
+        </w:rPr>
+        <w:t xml:space="preserve"> (tcg2)</w:t>
+      </w:r>
     </w:p>
     <w:p>
       <w:pPr>
@@ -243,13 +239,18 @@
           <w:dataBinding w:prefixMappings="xmlns:ns0='http://schemas.microsoft.com/office/2006/coverPageProps' " w:xpath="/ns0:CoverPageProperties[1]/ns0:Abstract[1]" w:storeItemID="{55AF091B-3C7A-41E3-B477-F2FDAA23CFDA}"/>
           <w:text/>
         </w:sdtPr>
-        <w:sdtEndPr/>
         <w:sdtContent>
           <w:r>
             <w:rPr>
               <w:rFonts w:cs="Arial"/>
             </w:rPr>
-            <w:t>SE.11.PP.05</w:t>
+            <w:t>SE_11_PP_</w:t>
+          </w:r>
+          <w:r>
+            <w:rPr>
+              <w:rFonts w:cs="Arial"/>
+            </w:rPr>
+            <w:t>05</w:t>
           </w:r>
         </w:sdtContent>
       </w:sdt>
@@ -308,7 +309,7 @@
           <w:rFonts w:cs="Arial"/>
           <w:noProof/>
         </w:rPr>
-        <w:t>2014-10-27</w:t>
+        <w:t>2014-10-28</w:t>
       </w:r>
       <w:r>
         <w:rPr>
@@ -356,13 +357,18 @@
           <w:dataBinding w:prefixMappings="xmlns:ns0='http://purl.org/dc/elements/1.1/' xmlns:ns1='http://schemas.openxmlformats.org/package/2006/metadata/core-properties' " w:xpath="/ns1:coreProperties[1]/ns0:subject[1]" w:storeItemID="{6C3C8BC8-F283-45AE-878A-BAB7291924A1}"/>
           <w:text/>
         </w:sdtPr>
-        <w:sdtEndPr/>
         <w:sdtContent>
           <w:r>
             <w:rPr>
               <w:rFonts w:cs="Arial"/>
             </w:rPr>
-            <w:t>1.0</w:t>
+            <w:t>1.</w:t>
+          </w:r>
+          <w:r>
+            <w:rPr>
+              <w:rFonts w:cs="Arial"/>
+            </w:rPr>
+            <w:t>1</w:t>
           </w:r>
         </w:sdtContent>
       </w:sdt>
@@ -412,24 +418,15 @@
           <w:dataBinding w:prefixMappings="xmlns:ns0='http://purl.org/dc/elements/1.1/' xmlns:ns1='http://schemas.openxmlformats.org/package/2006/metadata/core-properties' " w:xpath="/ns1:coreProperties[1]/ns1:contentStatus[1]" w:storeItemID="{6C3C8BC8-F283-45AE-878A-BAB7291924A1}"/>
           <w:text/>
         </w:sdtPr>
-        <w:sdtEndPr/>
         <w:sdtContent>
           <w:r>
             <w:rPr>
               <w:rFonts w:cs="Arial"/>
             </w:rPr>
-            <w:t>Draft</w:t>
+            <w:t>In Review</w:t>
           </w:r>
         </w:sdtContent>
       </w:sdt>
-    </w:p>
-    <w:p>
-      <w:pPr>
-        <w:rPr>
-          <w:rFonts w:cs="Arial"/>
-          <w:u w:val="single"/>
-        </w:rPr>
-      </w:pPr>
     </w:p>
     <w:p>
       <w:pPr>
@@ -663,7 +660,7 @@
             <w:rPr>
               <w:rFonts w:asciiTheme="minorHAnsi" w:eastAsiaTheme="minorEastAsia" w:hAnsiTheme="minorHAnsi"/>
               <w:noProof/>
-              <w:lang w:eastAsia="zh-CN" w:bidi="ta-IN"/>
+              <w:lang w:eastAsia="en-GB"/>
             </w:rPr>
           </w:pPr>
           <w:r>
@@ -684,29 +681,116 @@
             </w:rPr>
             <w:fldChar w:fldCharType="separate"/>
           </w:r>
-          <w:hyperlink w:anchor="_Toc402177704" w:history="1">
+          <w:hyperlink w:anchor="_Toc402216629" w:history="1">
+            <w:r>
+              <w:rPr>
+                <w:rStyle w:val="Hyperlink"/>
+                <w:noProof/>
+              </w:rPr>
+              <w:t>1.</w:t>
+            </w:r>
+            <w:r>
+              <w:rPr>
+                <w:rFonts w:asciiTheme="minorHAnsi" w:eastAsiaTheme="minorEastAsia" w:hAnsiTheme="minorHAnsi"/>
+                <w:noProof/>
+                <w:lang w:eastAsia="en-GB"/>
+              </w:rPr>
+              <w:tab/>
+            </w:r>
+            <w:r>
+              <w:rPr>
+                <w:rStyle w:val="Hyperlink"/>
+                <w:noProof/>
+              </w:rPr>
+              <w:t>Introduction</w:t>
+            </w:r>
+            <w:r>
+              <w:rPr>
+                <w:noProof/>
+                <w:webHidden/>
+              </w:rPr>
+              <w:tab/>
+            </w:r>
+            <w:r>
+              <w:rPr>
+                <w:noProof/>
+                <w:webHidden/>
+              </w:rPr>
+              <w:fldChar w:fldCharType="begin"/>
+            </w:r>
+            <w:r>
+              <w:rPr>
+                <w:noProof/>
+                <w:webHidden/>
+              </w:rPr>
+              <w:instrText xml:space="preserve"> PAGEREF _Toc402216629 \h </w:instrText>
+            </w:r>
+            <w:r>
+              <w:rPr>
+                <w:noProof/>
+                <w:webHidden/>
+              </w:rPr>
+            </w:r>
+            <w:r>
+              <w:rPr>
+                <w:noProof/>
+                <w:webHidden/>
+              </w:rPr>
+              <w:fldChar w:fldCharType="separate"/>
+            </w:r>
+            <w:r>
+              <w:rPr>
+                <w:noProof/>
+                <w:webHidden/>
+              </w:rPr>
+              <w:t>3</w:t>
+            </w:r>
+            <w:r>
+              <w:rPr>
+                <w:noProof/>
+                <w:webHidden/>
+              </w:rPr>
+              <w:fldChar w:fldCharType="end"/>
+            </w:r>
+          </w:hyperlink>
+        </w:p>
+        <w:p>
+          <w:pPr>
+            <w:pStyle w:val="TOC2"/>
+            <w:tabs>
+              <w:tab w:val="left" w:pos="880"/>
+              <w:tab w:val="right" w:leader="dot" w:pos="9016"/>
+            </w:tabs>
+            <w:rPr>
+              <w:rFonts w:asciiTheme="minorHAnsi" w:eastAsiaTheme="minorEastAsia" w:hAnsiTheme="minorHAnsi"/>
+              <w:noProof/>
+              <w:lang w:eastAsia="en-GB"/>
+            </w:rPr>
+          </w:pPr>
+          <w:hyperlink w:anchor="_Toc402216630" w:history="1">
             <w:r>
               <w:rPr>
                 <w:rStyle w:val="Hyperlink"/>
                 <w:rFonts w:cs="Arial"/>
                 <w:noProof/>
               </w:rPr>
-              <w:t>1.</w:t>
+              <w:t>1.1.</w:t>
             </w:r>
             <w:r>
               <w:rPr>
                 <w:rFonts w:asciiTheme="minorHAnsi" w:eastAsiaTheme="minorEastAsia" w:hAnsiTheme="minorHAnsi"/>
                 <w:noProof/>
-                <w:lang w:eastAsia="zh-CN" w:bidi="ta-IN"/>
+                <w:lang w:eastAsia="en-GB"/>
               </w:rPr>
               <w:tab/>
             </w:r>
             <w:r>
               <w:rPr>
                 <w:rStyle w:val="Hyperlink"/>
-                <w:noProof/>
-              </w:rPr>
-              <w:t>Introduction</w:t>
+                <w:rFonts w:cs="Arial"/>
+                <w:noProof/>
+              </w:rPr>
+              <w:t>Purpose of Document</w:t>
             </w:r>
             <w:r>
               <w:rPr>
@@ -727,7 +811,179 @@
                 <w:noProof/>
                 <w:webHidden/>
               </w:rPr>
-              <w:instrText xml:space="preserve"> PAGEREF _Toc402177704 \h </w:instrText>
+              <w:instrText xml:space="preserve"> PAGEREF _Toc402216630 \h </w:instrText>
+            </w:r>
+            <w:r>
+              <w:rPr>
+                <w:noProof/>
+                <w:webHidden/>
+              </w:rPr>
+            </w:r>
+            <w:r>
+              <w:rPr>
+                <w:noProof/>
+                <w:webHidden/>
+              </w:rPr>
+              <w:fldChar w:fldCharType="separate"/>
+            </w:r>
+            <w:r>
+              <w:rPr>
+                <w:noProof/>
+                <w:webHidden/>
+              </w:rPr>
+              <w:t>3</w:t>
+            </w:r>
+            <w:r>
+              <w:rPr>
+                <w:noProof/>
+                <w:webHidden/>
+              </w:rPr>
+              <w:fldChar w:fldCharType="end"/>
+            </w:r>
+          </w:hyperlink>
+        </w:p>
+        <w:p>
+          <w:pPr>
+            <w:pStyle w:val="TOC2"/>
+            <w:tabs>
+              <w:tab w:val="left" w:pos="880"/>
+              <w:tab w:val="right" w:leader="dot" w:pos="9016"/>
+            </w:tabs>
+            <w:rPr>
+              <w:rFonts w:asciiTheme="minorHAnsi" w:eastAsiaTheme="minorEastAsia" w:hAnsiTheme="minorHAnsi"/>
+              <w:noProof/>
+              <w:lang w:eastAsia="en-GB"/>
+            </w:rPr>
+          </w:pPr>
+          <w:hyperlink w:anchor="_Toc402216631" w:history="1">
+            <w:r>
+              <w:rPr>
+                <w:rStyle w:val="Hyperlink"/>
+                <w:noProof/>
+              </w:rPr>
+              <w:t>1.2.</w:t>
+            </w:r>
+            <w:r>
+              <w:rPr>
+                <w:rFonts w:asciiTheme="minorHAnsi" w:eastAsiaTheme="minorEastAsia" w:hAnsiTheme="minorHAnsi"/>
+                <w:noProof/>
+                <w:lang w:eastAsia="en-GB"/>
+              </w:rPr>
+              <w:tab/>
+            </w:r>
+            <w:r>
+              <w:rPr>
+                <w:rStyle w:val="Hyperlink"/>
+                <w:noProof/>
+              </w:rPr>
+              <w:t>Scope</w:t>
+            </w:r>
+            <w:r>
+              <w:rPr>
+                <w:noProof/>
+                <w:webHidden/>
+              </w:rPr>
+              <w:tab/>
+            </w:r>
+            <w:r>
+              <w:rPr>
+                <w:noProof/>
+                <w:webHidden/>
+              </w:rPr>
+              <w:fldChar w:fldCharType="begin"/>
+            </w:r>
+            <w:r>
+              <w:rPr>
+                <w:noProof/>
+                <w:webHidden/>
+              </w:rPr>
+              <w:instrText xml:space="preserve"> PAGEREF _Toc402216631 \h </w:instrText>
+            </w:r>
+            <w:r>
+              <w:rPr>
+                <w:noProof/>
+                <w:webHidden/>
+              </w:rPr>
+            </w:r>
+            <w:r>
+              <w:rPr>
+                <w:noProof/>
+                <w:webHidden/>
+              </w:rPr>
+              <w:fldChar w:fldCharType="separate"/>
+            </w:r>
+            <w:r>
+              <w:rPr>
+                <w:noProof/>
+                <w:webHidden/>
+              </w:rPr>
+              <w:t>3</w:t>
+            </w:r>
+            <w:r>
+              <w:rPr>
+                <w:noProof/>
+                <w:webHidden/>
+              </w:rPr>
+              <w:fldChar w:fldCharType="end"/>
+            </w:r>
+          </w:hyperlink>
+        </w:p>
+        <w:p>
+          <w:pPr>
+            <w:pStyle w:val="TOC2"/>
+            <w:tabs>
+              <w:tab w:val="left" w:pos="880"/>
+              <w:tab w:val="right" w:leader="dot" w:pos="9016"/>
+            </w:tabs>
+            <w:rPr>
+              <w:rFonts w:asciiTheme="minorHAnsi" w:eastAsiaTheme="minorEastAsia" w:hAnsiTheme="minorHAnsi"/>
+              <w:noProof/>
+              <w:lang w:eastAsia="en-GB"/>
+            </w:rPr>
+          </w:pPr>
+          <w:hyperlink w:anchor="_Toc402216632" w:history="1">
+            <w:r>
+              <w:rPr>
+                <w:rStyle w:val="Hyperlink"/>
+                <w:noProof/>
+              </w:rPr>
+              <w:t>1.3.</w:t>
+            </w:r>
+            <w:r>
+              <w:rPr>
+                <w:rFonts w:asciiTheme="minorHAnsi" w:eastAsiaTheme="minorEastAsia" w:hAnsiTheme="minorHAnsi"/>
+                <w:noProof/>
+                <w:lang w:eastAsia="en-GB"/>
+              </w:rPr>
+              <w:tab/>
+            </w:r>
+            <w:r>
+              <w:rPr>
+                <w:rStyle w:val="Hyperlink"/>
+                <w:noProof/>
+              </w:rPr>
+              <w:t>Objectives</w:t>
+            </w:r>
+            <w:r>
+              <w:rPr>
+                <w:noProof/>
+                <w:webHidden/>
+              </w:rPr>
+              <w:tab/>
+            </w:r>
+            <w:r>
+              <w:rPr>
+                <w:noProof/>
+                <w:webHidden/>
+              </w:rPr>
+              <w:fldChar w:fldCharType="begin"/>
+            </w:r>
+            <w:r>
+              <w:rPr>
+                <w:noProof/>
+                <w:webHidden/>
+              </w:rPr>
+              <w:instrText xml:space="preserve"> PAGEREF _Toc402216632 \h </w:instrText>
             </w:r>
             <w:r>
               <w:rPr>
@@ -768,10 +1024,10 @@
             <w:rPr>
               <w:rFonts w:asciiTheme="minorHAnsi" w:eastAsiaTheme="minorEastAsia" w:hAnsiTheme="minorHAnsi"/>
               <w:noProof/>
-              <w:lang w:eastAsia="zh-CN" w:bidi="ta-IN"/>
+              <w:lang w:eastAsia="en-GB"/>
             </w:rPr>
           </w:pPr>
-          <w:hyperlink w:anchor="_Toc402177705" w:history="1">
+          <w:hyperlink w:anchor="_Toc402216633" w:history="1">
             <w:r>
               <w:rPr>
                 <w:rStyle w:val="Hyperlink"/>
@@ -783,7 +1039,7 @@
               <w:rPr>
                 <w:rFonts w:asciiTheme="minorHAnsi" w:eastAsiaTheme="minorEastAsia" w:hAnsiTheme="minorHAnsi"/>
                 <w:noProof/>
-                <w:lang w:eastAsia="zh-CN" w:bidi="ta-IN"/>
+                <w:lang w:eastAsia="en-GB"/>
               </w:rPr>
               <w:tab/>
             </w:r>
@@ -813,7 +1069,7 @@
                 <w:noProof/>
                 <w:webHidden/>
               </w:rPr>
-              <w:instrText xml:space="preserve"> PAGEREF _Toc402177705 \h </w:instrText>
+              <w:instrText xml:space="preserve"> PAGEREF _Toc402216633 \h </w:instrText>
             </w:r>
             <w:r>
               <w:rPr>
@@ -833,7 +1089,7 @@
                 <w:noProof/>
                 <w:webHidden/>
               </w:rPr>
-              <w:t>3</w:t>
+              <w:t>4</w:t>
             </w:r>
             <w:r>
               <w:rPr>
@@ -848,20 +1104,36 @@
           <w:pPr>
             <w:pStyle w:val="TOC2"/>
             <w:tabs>
+              <w:tab w:val="left" w:pos="880"/>
               <w:tab w:val="right" w:leader="dot" w:pos="9016"/>
             </w:tabs>
             <w:rPr>
               <w:rFonts w:asciiTheme="minorHAnsi" w:eastAsiaTheme="minorEastAsia" w:hAnsiTheme="minorHAnsi"/>
               <w:noProof/>
-              <w:lang w:eastAsia="zh-CN" w:bidi="ta-IN"/>
+              <w:lang w:eastAsia="en-GB"/>
             </w:rPr>
           </w:pPr>
-          <w:hyperlink w:anchor="_Toc402177706" w:history="1">
+          <w:hyperlink w:anchor="_Toc402216634" w:history="1">
             <w:r>
               <w:rPr>
                 <w:rStyle w:val="Hyperlink"/>
                 <w:noProof/>
               </w:rPr>
+              <w:t>2.1.</w:t>
+            </w:r>
+            <w:r>
+              <w:rPr>
+                <w:rFonts w:asciiTheme="minorHAnsi" w:eastAsiaTheme="minorEastAsia" w:hAnsiTheme="minorHAnsi"/>
+                <w:noProof/>
+                <w:lang w:eastAsia="en-GB"/>
+              </w:rPr>
+              <w:tab/>
+            </w:r>
+            <w:r>
+              <w:rPr>
+                <w:rStyle w:val="Hyperlink"/>
+                <w:noProof/>
+              </w:rPr>
               <w:t>Term 1</w:t>
             </w:r>
             <w:r>
@@ -883,7 +1155,7 @@
                 <w:noProof/>
                 <w:webHidden/>
               </w:rPr>
-              <w:instrText xml:space="preserve"> PAGEREF _Toc402177706 \h </w:instrText>
+              <w:instrText xml:space="preserve"> PAGEREF _Toc402216634 \h </w:instrText>
             </w:r>
             <w:r>
               <w:rPr>
@@ -903,7 +1175,7 @@
                 <w:noProof/>
                 <w:webHidden/>
               </w:rPr>
-              <w:t>3</w:t>
+              <w:t>4</w:t>
             </w:r>
             <w:r>
               <w:rPr>
@@ -918,20 +1190,36 @@
           <w:pPr>
             <w:pStyle w:val="TOC2"/>
             <w:tabs>
+              <w:tab w:val="left" w:pos="880"/>
               <w:tab w:val="right" w:leader="dot" w:pos="9016"/>
             </w:tabs>
             <w:rPr>
               <w:rFonts w:asciiTheme="minorHAnsi" w:eastAsiaTheme="minorEastAsia" w:hAnsiTheme="minorHAnsi"/>
               <w:noProof/>
-              <w:lang w:eastAsia="zh-CN" w:bidi="ta-IN"/>
+              <w:lang w:eastAsia="en-GB"/>
             </w:rPr>
           </w:pPr>
-          <w:hyperlink w:anchor="_Toc402177707" w:history="1">
+          <w:hyperlink w:anchor="_Toc402216635" w:history="1">
             <w:r>
               <w:rPr>
                 <w:rStyle w:val="Hyperlink"/>
                 <w:noProof/>
               </w:rPr>
+              <w:t>2.2.</w:t>
+            </w:r>
+            <w:r>
+              <w:rPr>
+                <w:rFonts w:asciiTheme="minorHAnsi" w:eastAsiaTheme="minorEastAsia" w:hAnsiTheme="minorHAnsi"/>
+                <w:noProof/>
+                <w:lang w:eastAsia="en-GB"/>
+              </w:rPr>
+              <w:tab/>
+            </w:r>
+            <w:r>
+              <w:rPr>
+                <w:rStyle w:val="Hyperlink"/>
+                <w:noProof/>
+              </w:rPr>
               <w:t>Term 2</w:t>
             </w:r>
             <w:r>
@@ -953,7 +1241,7 @@
                 <w:noProof/>
                 <w:webHidden/>
               </w:rPr>
-              <w:instrText xml:space="preserve"> PAGEREF _Toc402177707 \h </w:instrText>
+              <w:instrText xml:space="preserve"> PAGEREF _Toc402216635 \h </w:instrText>
             </w:r>
             <w:r>
               <w:rPr>
@@ -973,7 +1261,7 @@
                 <w:noProof/>
                 <w:webHidden/>
               </w:rPr>
-              <w:t>3</w:t>
+              <w:t>4</w:t>
             </w:r>
             <w:r>
               <w:rPr>
@@ -988,20 +1276,36 @@
           <w:pPr>
             <w:pStyle w:val="TOC2"/>
             <w:tabs>
+              <w:tab w:val="left" w:pos="880"/>
               <w:tab w:val="right" w:leader="dot" w:pos="9016"/>
             </w:tabs>
             <w:rPr>
               <w:rFonts w:asciiTheme="minorHAnsi" w:eastAsiaTheme="minorEastAsia" w:hAnsiTheme="minorHAnsi"/>
               <w:noProof/>
-              <w:lang w:eastAsia="zh-CN" w:bidi="ta-IN"/>
+              <w:lang w:eastAsia="en-GB"/>
             </w:rPr>
           </w:pPr>
-          <w:hyperlink w:anchor="_Toc402177708" w:history="1">
+          <w:hyperlink w:anchor="_Toc402216636" w:history="1">
             <w:r>
               <w:rPr>
                 <w:rStyle w:val="Hyperlink"/>
                 <w:noProof/>
               </w:rPr>
+              <w:t>2.3.</w:t>
+            </w:r>
+            <w:r>
+              <w:rPr>
+                <w:rFonts w:asciiTheme="minorHAnsi" w:eastAsiaTheme="minorEastAsia" w:hAnsiTheme="minorHAnsi"/>
+                <w:noProof/>
+                <w:lang w:eastAsia="en-GB"/>
+              </w:rPr>
+              <w:tab/>
+            </w:r>
+            <w:r>
+              <w:rPr>
+                <w:rStyle w:val="Hyperlink"/>
+                <w:noProof/>
+              </w:rPr>
               <w:t>Gantt chart key</w:t>
             </w:r>
             <w:r>
@@ -1023,7 +1327,7 @@
                 <w:noProof/>
                 <w:webHidden/>
               </w:rPr>
-              <w:instrText xml:space="preserve"> PAGEREF _Toc402177708 \h </w:instrText>
+              <w:instrText xml:space="preserve"> PAGEREF _Toc402216636 \h </w:instrText>
             </w:r>
             <w:r>
               <w:rPr>
@@ -1064,10 +1368,10 @@
             <w:rPr>
               <w:rFonts w:asciiTheme="minorHAnsi" w:eastAsiaTheme="minorEastAsia" w:hAnsiTheme="minorHAnsi"/>
               <w:noProof/>
-              <w:lang w:eastAsia="zh-CN" w:bidi="ta-IN"/>
+              <w:lang w:eastAsia="en-GB"/>
             </w:rPr>
           </w:pPr>
-          <w:hyperlink w:anchor="_Toc402177709" w:history="1">
+          <w:hyperlink w:anchor="_Toc402216637" w:history="1">
             <w:r>
               <w:rPr>
                 <w:rStyle w:val="Hyperlink"/>
@@ -1079,7 +1383,7 @@
               <w:rPr>
                 <w:rFonts w:asciiTheme="minorHAnsi" w:eastAsiaTheme="minorEastAsia" w:hAnsiTheme="minorHAnsi"/>
                 <w:noProof/>
-                <w:lang w:eastAsia="zh-CN" w:bidi="ta-IN"/>
+                <w:lang w:eastAsia="en-GB"/>
               </w:rPr>
               <w:tab/>
             </w:r>
@@ -1109,7 +1413,7 @@
                 <w:noProof/>
                 <w:webHidden/>
               </w:rPr>
-              <w:instrText xml:space="preserve"> PAGEREF _Toc402177709 \h </w:instrText>
+              <w:instrText xml:space="preserve"> PAGEREF _Toc402216637 \h </w:instrText>
             </w:r>
             <w:r>
               <w:rPr>
@@ -1150,10 +1454,10 @@
             <w:rPr>
               <w:rFonts w:asciiTheme="minorHAnsi" w:eastAsiaTheme="minorEastAsia" w:hAnsiTheme="minorHAnsi"/>
               <w:noProof/>
-              <w:lang w:eastAsia="zh-CN" w:bidi="ta-IN"/>
+              <w:lang w:eastAsia="en-GB"/>
             </w:rPr>
           </w:pPr>
-          <w:hyperlink w:anchor="_Toc402177710" w:history="1">
+          <w:hyperlink w:anchor="_Toc402216638" w:history="1">
             <w:r>
               <w:rPr>
                 <w:rStyle w:val="Hyperlink"/>
@@ -1165,7 +1469,7 @@
               <w:rPr>
                 <w:rFonts w:asciiTheme="minorHAnsi" w:eastAsiaTheme="minorEastAsia" w:hAnsiTheme="minorHAnsi"/>
                 <w:noProof/>
-                <w:lang w:eastAsia="zh-CN" w:bidi="ta-IN"/>
+                <w:lang w:eastAsia="en-GB"/>
               </w:rPr>
               <w:tab/>
             </w:r>
@@ -1195,7 +1499,7 @@
                 <w:noProof/>
                 <w:webHidden/>
               </w:rPr>
-              <w:instrText xml:space="preserve"> PAGEREF _Toc402177710 \h </w:instrText>
+              <w:instrText xml:space="preserve"> PAGEREF _Toc402216638 \h </w:instrText>
             </w:r>
             <w:r>
               <w:rPr>
@@ -1242,8 +1546,6 @@
             <w:fldChar w:fldCharType="end"/>
           </w:r>
         </w:p>
-        <w:bookmarkStart w:id="0" w:name="_GoBack" w:displacedByCustomXml="next"/>
-        <w:bookmarkEnd w:id="0" w:displacedByCustomXml="next"/>
       </w:sdtContent>
     </w:sdt>
     <w:p>
@@ -1364,9 +1666,6 @@
     <w:p>
       <w:pPr>
         <w:pStyle w:val="Heading1"/>
-        <w:rPr>
-          <w:rFonts w:cs="Arial"/>
-        </w:rPr>
       </w:pPr>
       <w:r>
         <w:rPr>
@@ -1374,26 +1673,88 @@
         </w:rPr>
         <w:br w:type="page"/>
       </w:r>
-      <w:bookmarkStart w:id="1" w:name="_Toc402177704"/>
+      <w:bookmarkStart w:id="0" w:name="_Toc402216629"/>
       <w:r>
         <w:lastRenderedPageBreak/>
         <w:t>Introduction</w:t>
       </w:r>
+      <w:bookmarkEnd w:id="0"/>
+    </w:p>
+    <w:p>
+      <w:pPr>
+        <w:pStyle w:val="Heading2"/>
+        <w:numPr>
+          <w:ilvl w:val="1"/>
+          <w:numId w:val="12"/>
+        </w:numPr>
+        <w:rPr>
+          <w:rFonts w:cs="Arial"/>
+          <w:szCs w:val="32"/>
+        </w:rPr>
+      </w:pPr>
+      <w:bookmarkStart w:id="1" w:name="_Toc402216630"/>
+      <w:r>
+        <w:rPr>
+          <w:rFonts w:cs="Arial"/>
+          <w:szCs w:val="32"/>
+        </w:rPr>
+        <w:t>Purpose of Document</w:t>
+      </w:r>
       <w:bookmarkEnd w:id="1"/>
     </w:p>
     <w:p>
-      <w:pPr>
-        <w:rPr>
-          <w:rFonts w:cs="Arial"/>
-        </w:rPr>
-      </w:pPr>
       <w:r>
-        <w:rPr>
-          <w:rFonts w:cs="Arial"/>
-        </w:rPr>
-        <w:t xml:space="preserve">This is our Gantt chart </w:t>
+        <w:t>The</w:t>
       </w:r>
       <w:r>
+        <w:t xml:space="preserve"> purpose of this document is to be an individual part of the final project plan, this is being kept as a separate document to allow for version control and drafting of this particular section.</w:t>
+      </w:r>
+    </w:p>
+    <w:p>
+      <w:pPr>
+        <w:pStyle w:val="Heading2"/>
+        <w:numPr>
+          <w:ilvl w:val="1"/>
+          <w:numId w:val="12"/>
+        </w:numPr>
+      </w:pPr>
+      <w:bookmarkStart w:id="2" w:name="_Toc402216631"/>
+      <w:r>
+        <w:t>Scope</w:t>
+      </w:r>
+      <w:bookmarkEnd w:id="2"/>
+    </w:p>
+    <w:p>
+      <w:pPr>
+        <w:rPr>
+          <w:rFonts w:cs="Arial"/>
+        </w:rPr>
+      </w:pPr>
+      <w:r>
+        <w:rPr>
+          <w:rFonts w:cs="Arial"/>
+        </w:rPr>
+        <w:t>This</w:t>
+      </w:r>
+      <w:r>
+        <w:rPr>
+          <w:rFonts w:cs="Arial"/>
+        </w:rPr>
+        <w:t xml:space="preserve"> d</w:t>
+      </w:r>
+      <w:r>
+        <w:rPr>
+          <w:rFonts w:cs="Arial"/>
+        </w:rPr>
+        <w:t>ocument aims to be a summary of</w:t>
+      </w:r>
+      <w:r>
+        <w:rPr>
+          <w:rFonts w:cs="Arial"/>
+        </w:rPr>
+        <w:t xml:space="preserve"> our Gantt chart </w:t>
+      </w:r>
+      <w:r>
         <w:rPr>
           <w:rFonts w:cs="Arial"/>
         </w:rPr>
@@ -1402,29 +1763,225 @@
     </w:p>
     <w:p>
       <w:pPr>
+        <w:pStyle w:val="Heading2"/>
+        <w:numPr>
+          <w:ilvl w:val="1"/>
+          <w:numId w:val="12"/>
+        </w:numPr>
+      </w:pPr>
+      <w:bookmarkStart w:id="3" w:name="_Toc402216632"/>
+      <w:r>
+        <w:t>Objectives</w:t>
+      </w:r>
+      <w:bookmarkEnd w:id="3"/>
+    </w:p>
+    <w:p>
+      <w:pPr>
+        <w:rPr>
+          <w:rFonts w:cs="Arial"/>
+        </w:rPr>
+      </w:pPr>
+      <w:r>
+        <w:rPr>
+          <w:rFonts w:cs="Arial"/>
+        </w:rPr>
+        <w:t>This document covers:</w:t>
+      </w:r>
+    </w:p>
+    <w:p>
+      <w:pPr>
+        <w:pStyle w:val="ListParagraph"/>
+        <w:numPr>
+          <w:ilvl w:val="0"/>
+          <w:numId w:val="1"/>
+        </w:numPr>
+        <w:rPr>
+          <w:rFonts w:cs="Arial"/>
+        </w:rPr>
+      </w:pPr>
+      <w:r>
+        <w:rPr>
+          <w:rFonts w:cs="Arial"/>
+        </w:rPr>
+        <w:t>The Gantt Chart</w:t>
+      </w:r>
+    </w:p>
+    <w:p>
+      <w:pPr>
+        <w:pStyle w:val="ListParagraph"/>
+        <w:numPr>
+          <w:ilvl w:val="0"/>
+          <w:numId w:val="1"/>
+        </w:numPr>
+        <w:rPr>
+          <w:rFonts w:cs="Arial"/>
+        </w:rPr>
+      </w:pPr>
+      <w:r>
+        <w:rPr>
+          <w:rFonts w:cs="Arial"/>
+        </w:rPr>
+        <w:t>Estimated Dates of Completion</w:t>
+      </w:r>
+    </w:p>
+    <w:p>
+      <w:pPr>
+        <w:pStyle w:val="ListParagraph"/>
+        <w:ind w:left="360"/>
+        <w:rPr>
+          <w:rFonts w:cs="Arial"/>
+        </w:rPr>
+      </w:pPr>
+    </w:p>
+    <w:p>
+      <w:pPr>
+        <w:rPr>
+          <w:rFonts w:cs="Arial"/>
+        </w:rPr>
+      </w:pPr>
+    </w:p>
+    <w:p>
+      <w:pPr>
+        <w:rPr>
+          <w:rFonts w:cs="Arial"/>
+        </w:rPr>
+      </w:pPr>
+    </w:p>
+    <w:p>
+      <w:pPr>
+        <w:rPr>
+          <w:rFonts w:cs="Arial"/>
+        </w:rPr>
+      </w:pPr>
+    </w:p>
+    <w:p>
+      <w:pPr>
+        <w:rPr>
+          <w:rFonts w:cs="Arial"/>
+        </w:rPr>
+      </w:pPr>
+    </w:p>
+    <w:p>
+      <w:pPr>
+        <w:rPr>
+          <w:rFonts w:cs="Arial"/>
+        </w:rPr>
+      </w:pPr>
+    </w:p>
+    <w:p>
+      <w:pPr>
+        <w:rPr>
+          <w:rFonts w:cs="Arial"/>
+        </w:rPr>
+      </w:pPr>
+    </w:p>
+    <w:p>
+      <w:pPr>
+        <w:rPr>
+          <w:rFonts w:cs="Arial"/>
+        </w:rPr>
+      </w:pPr>
+    </w:p>
+    <w:p>
+      <w:pPr>
+        <w:rPr>
+          <w:rFonts w:cs="Arial"/>
+        </w:rPr>
+      </w:pPr>
+    </w:p>
+    <w:p>
+      <w:pPr>
+        <w:rPr>
+          <w:rFonts w:cs="Arial"/>
+        </w:rPr>
+      </w:pPr>
+    </w:p>
+    <w:p>
+      <w:pPr>
+        <w:rPr>
+          <w:rFonts w:cs="Arial"/>
+        </w:rPr>
+      </w:pPr>
+    </w:p>
+    <w:p>
+      <w:pPr>
+        <w:rPr>
+          <w:rFonts w:cs="Arial"/>
+        </w:rPr>
+      </w:pPr>
+    </w:p>
+    <w:p>
+      <w:pPr>
+        <w:rPr>
+          <w:rFonts w:cs="Arial"/>
+        </w:rPr>
+      </w:pPr>
+    </w:p>
+    <w:p>
+      <w:pPr>
+        <w:rPr>
+          <w:rFonts w:cs="Arial"/>
+        </w:rPr>
+      </w:pPr>
+    </w:p>
+    <w:p>
+      <w:pPr>
+        <w:rPr>
+          <w:rFonts w:cs="Arial"/>
+        </w:rPr>
+      </w:pPr>
+    </w:p>
+    <w:p>
+      <w:pPr>
+        <w:rPr>
+          <w:rFonts w:cs="Arial"/>
+        </w:rPr>
+      </w:pPr>
+    </w:p>
+    <w:p>
+      <w:pPr>
+        <w:rPr>
+          <w:rFonts w:cs="Arial"/>
+        </w:rPr>
+      </w:pPr>
+    </w:p>
+    <w:p>
+      <w:pPr>
+        <w:rPr>
+          <w:rFonts w:cs="Arial"/>
+        </w:rPr>
+      </w:pPr>
+    </w:p>
+    <w:p>
+      <w:pPr>
         <w:pStyle w:val="Heading1"/>
       </w:pPr>
-      <w:bookmarkStart w:id="2" w:name="_Toc402177705"/>
+      <w:bookmarkStart w:id="4" w:name="_Toc402216633"/>
       <w:r>
+        <w:lastRenderedPageBreak/>
         <w:t>Gantt chart</w:t>
       </w:r>
-      <w:bookmarkEnd w:id="2"/>
+      <w:bookmarkEnd w:id="4"/>
     </w:p>
     <w:p>
       <w:pPr>
         <w:pStyle w:val="Heading2"/>
-      </w:pPr>
-      <w:bookmarkStart w:id="3" w:name="_Toc402177706"/>
+        <w:numPr>
+          <w:ilvl w:val="1"/>
+          <w:numId w:val="12"/>
+        </w:numPr>
+      </w:pPr>
+      <w:bookmarkStart w:id="5" w:name="_Toc402216634"/>
       <w:r>
         <w:t>Term 1</w:t>
       </w:r>
-      <w:bookmarkEnd w:id="3"/>
+      <w:bookmarkEnd w:id="5"/>
     </w:p>
     <w:p>
       <w:r>
         <w:rPr>
           <w:noProof/>
-          <w:lang w:eastAsia="zh-CN" w:bidi="ta-IN"/>
+          <w:lang w:eastAsia="en-GB"/>
         </w:rPr>
         <w:drawing>
           <wp:inline distT="0" distB="0" distL="0" distR="0">
@@ -1442,7 +1999,7 @@
                     <pic:cNvPicPr/>
                   </pic:nvPicPr>
                   <pic:blipFill rotWithShape="1">
-                    <a:blip r:embed="rId10" cstate="print">
+                    <a:blip r:embed="rId9" cstate="print">
                       <a:extLst>
                         <a:ext uri="{28A0092B-C50C-407E-A947-70E740481C1C}">
                           <a14:useLocalDpi xmlns:a14="http://schemas.microsoft.com/office/drawing/2010/main" val="0"/>
@@ -1489,18 +2046,22 @@
     <w:p>
       <w:pPr>
         <w:pStyle w:val="Heading2"/>
-      </w:pPr>
-      <w:bookmarkStart w:id="4" w:name="_Toc402177707"/>
+        <w:numPr>
+          <w:ilvl w:val="1"/>
+          <w:numId w:val="12"/>
+        </w:numPr>
+      </w:pPr>
+      <w:bookmarkStart w:id="6" w:name="_Toc402216635"/>
       <w:r>
         <w:t>Term 2</w:t>
       </w:r>
-      <w:bookmarkEnd w:id="4"/>
+      <w:bookmarkEnd w:id="6"/>
     </w:p>
     <w:p>
       <w:r>
         <w:rPr>
           <w:noProof/>
-          <w:lang w:eastAsia="zh-CN" w:bidi="ta-IN"/>
+          <w:lang w:eastAsia="en-GB"/>
         </w:rPr>
         <w:drawing>
           <wp:inline distT="0" distB="0" distL="0" distR="0">
@@ -1518,7 +2079,7 @@
                     <pic:cNvPicPr/>
                   </pic:nvPicPr>
                   <pic:blipFill rotWithShape="1">
-                    <a:blip r:embed="rId11">
+                    <a:blip r:embed="rId10">
                       <a:extLst>
                         <a:ext uri="{28A0092B-C50C-407E-A947-70E740481C1C}">
                           <a14:useLocalDpi xmlns:a14="http://schemas.microsoft.com/office/drawing/2010/main" val="0"/>
@@ -1555,19 +2116,22 @@
     <w:p>
       <w:pPr>
         <w:pStyle w:val="Heading2"/>
-      </w:pPr>
-      <w:bookmarkStart w:id="5" w:name="_Toc402177708"/>
+        <w:numPr>
+          <w:ilvl w:val="1"/>
+          <w:numId w:val="12"/>
+        </w:numPr>
+      </w:pPr>
+      <w:bookmarkStart w:id="7" w:name="_Toc402216636"/>
       <w:r>
-        <w:lastRenderedPageBreak/>
         <w:t>Gantt chart key</w:t>
       </w:r>
-      <w:bookmarkEnd w:id="5"/>
+      <w:bookmarkEnd w:id="7"/>
     </w:p>
     <w:p>
       <w:r>
         <w:rPr>
           <w:noProof/>
-          <w:lang w:eastAsia="zh-CN" w:bidi="ta-IN"/>
+          <w:lang w:eastAsia="en-GB"/>
         </w:rPr>
         <w:drawing>
           <wp:inline distT="0" distB="0" distL="0" distR="0" wp14:anchorId="4481350B" wp14:editId="2BDCAE8E">
@@ -1585,7 +2149,7 @@
                     <pic:cNvPicPr/>
                   </pic:nvPicPr>
                   <pic:blipFill rotWithShape="1">
-                    <a:blip r:embed="rId12">
+                    <a:blip r:embed="rId11">
                       <a:extLst>
                         <a:ext uri="{28A0092B-C50C-407E-A947-70E740481C1C}">
                           <a14:useLocalDpi xmlns:a14="http://schemas.microsoft.com/office/drawing/2010/main" val="0"/>
@@ -1635,11 +2199,11 @@
       <w:pPr>
         <w:pStyle w:val="Heading1"/>
       </w:pPr>
-      <w:bookmarkStart w:id="6" w:name="_Toc402177709"/>
+      <w:bookmarkStart w:id="8" w:name="_Toc402216637"/>
       <w:r>
         <w:t>REFERENCES</w:t>
       </w:r>
-      <w:bookmarkEnd w:id="6"/>
+      <w:bookmarkEnd w:id="8"/>
     </w:p>
     <w:p>
       <w:pPr>
@@ -1658,11 +2222,11 @@
       <w:pPr>
         <w:pStyle w:val="Heading1"/>
       </w:pPr>
-      <w:bookmarkStart w:id="7" w:name="_Toc402177710"/>
+      <w:bookmarkStart w:id="9" w:name="_Toc402216638"/>
       <w:r>
         <w:t>DOCUMENT HISTORY</w:t>
       </w:r>
-      <w:bookmarkEnd w:id="7"/>
+      <w:bookmarkEnd w:id="9"/>
     </w:p>
     <w:tbl>
       <w:tblPr>
@@ -1671,11 +2235,11 @@
         <w:tblLook w:val="04A0" w:firstRow="1" w:lastRow="0" w:firstColumn="1" w:lastColumn="0" w:noHBand="0" w:noVBand="1"/>
       </w:tblPr>
       <w:tblGrid>
-        <w:gridCol w:w="1003"/>
-        <w:gridCol w:w="1756"/>
-        <w:gridCol w:w="1318"/>
-        <w:gridCol w:w="3303"/>
-        <w:gridCol w:w="1421"/>
+        <w:gridCol w:w="1005"/>
+        <w:gridCol w:w="1803"/>
+        <w:gridCol w:w="1165"/>
+        <w:gridCol w:w="3393"/>
+        <w:gridCol w:w="1435"/>
       </w:tblGrid>
       <w:tr>
         <w:tc>
@@ -1876,7 +2440,13 @@
               <w:rPr>
                 <w:rFonts w:cs="Arial"/>
               </w:rPr>
-              <w:t>27/10/2014</w:t>
+              <w:t>27/10/</w:t>
+            </w:r>
+            <w:r>
+              <w:rPr>
+                <w:rFonts w:cs="Arial"/>
+              </w:rPr>
+              <w:t>14</w:t>
             </w:r>
           </w:p>
         </w:tc>
@@ -1931,6 +2501,136 @@
           </w:p>
         </w:tc>
       </w:tr>
+      <w:tr>
+        <w:tc>
+          <w:tcPr>
+            <w:tcW w:w="1005" w:type="dxa"/>
+            <w:tcBorders>
+              <w:top w:val="single" w:sz="4" w:space="0" w:color="auto"/>
+              <w:left w:val="single" w:sz="4" w:space="0" w:color="auto"/>
+              <w:bottom w:val="single" w:sz="4" w:space="0" w:color="auto"/>
+              <w:right w:val="single" w:sz="4" w:space="0" w:color="auto"/>
+            </w:tcBorders>
+          </w:tcPr>
+          <w:p>
+            <w:pPr>
+              <w:rPr>
+                <w:rFonts w:cs="Arial"/>
+              </w:rPr>
+            </w:pPr>
+            <w:r>
+              <w:rPr>
+                <w:rFonts w:cs="Arial"/>
+              </w:rPr>
+              <w:t>1.1</w:t>
+            </w:r>
+          </w:p>
+        </w:tc>
+        <w:tc>
+          <w:tcPr>
+            <w:tcW w:w="1803" w:type="dxa"/>
+            <w:tcBorders>
+              <w:top w:val="single" w:sz="4" w:space="0" w:color="auto"/>
+              <w:left w:val="single" w:sz="4" w:space="0" w:color="auto"/>
+              <w:bottom w:val="single" w:sz="4" w:space="0" w:color="auto"/>
+              <w:right w:val="single" w:sz="4" w:space="0" w:color="auto"/>
+            </w:tcBorders>
+          </w:tcPr>
+          <w:p>
+            <w:pPr>
+              <w:rPr>
+                <w:rFonts w:cs="Arial"/>
+              </w:rPr>
+            </w:pPr>
+            <w:r>
+              <w:rPr>
+                <w:rFonts w:cs="Arial"/>
+              </w:rPr>
+              <w:t>N/A</w:t>
+            </w:r>
+          </w:p>
+        </w:tc>
+        <w:tc>
+          <w:tcPr>
+            <w:tcW w:w="1165" w:type="dxa"/>
+            <w:tcBorders>
+              <w:top w:val="single" w:sz="4" w:space="0" w:color="auto"/>
+              <w:left w:val="single" w:sz="4" w:space="0" w:color="auto"/>
+              <w:bottom w:val="single" w:sz="4" w:space="0" w:color="auto"/>
+              <w:right w:val="single" w:sz="4" w:space="0" w:color="auto"/>
+            </w:tcBorders>
+          </w:tcPr>
+          <w:p>
+            <w:pPr>
+              <w:rPr>
+                <w:rFonts w:cs="Arial"/>
+              </w:rPr>
+            </w:pPr>
+            <w:r>
+              <w:rPr>
+                <w:rFonts w:cs="Arial"/>
+              </w:rPr>
+              <w:t>28</w:t>
+            </w:r>
+            <w:bookmarkStart w:id="10" w:name="_GoBack"/>
+            <w:bookmarkEnd w:id="10"/>
+            <w:r>
+              <w:rPr>
+                <w:rFonts w:cs="Arial"/>
+              </w:rPr>
+              <w:t>/10/14</w:t>
+            </w:r>
+          </w:p>
+        </w:tc>
+        <w:tc>
+          <w:tcPr>
+            <w:tcW w:w="3393" w:type="dxa"/>
+            <w:tcBorders>
+              <w:top w:val="single" w:sz="4" w:space="0" w:color="auto"/>
+              <w:left w:val="single" w:sz="4" w:space="0" w:color="auto"/>
+              <w:bottom w:val="single" w:sz="4" w:space="0" w:color="auto"/>
+              <w:right w:val="single" w:sz="4" w:space="0" w:color="auto"/>
+            </w:tcBorders>
+          </w:tcPr>
+          <w:p>
+            <w:pPr>
+              <w:rPr>
+                <w:rFonts w:cs="Arial"/>
+              </w:rPr>
+            </w:pPr>
+            <w:r>
+              <w:rPr>
+                <w:rFonts w:cs="Arial"/>
+              </w:rPr>
+              <w:t>Restructured Into new Template Supplied by als48. Document put into ‘In Review’ Status</w:t>
+            </w:r>
+          </w:p>
+        </w:tc>
+        <w:tc>
+          <w:tcPr>
+            <w:tcW w:w="1435" w:type="dxa"/>
+            <w:tcBorders>
+              <w:top w:val="single" w:sz="4" w:space="0" w:color="auto"/>
+              <w:left w:val="single" w:sz="4" w:space="0" w:color="auto"/>
+              <w:bottom w:val="single" w:sz="4" w:space="0" w:color="auto"/>
+              <w:right w:val="single" w:sz="4" w:space="0" w:color="auto"/>
+            </w:tcBorders>
+          </w:tcPr>
+          <w:p>
+            <w:pPr>
+              <w:rPr>
+                <w:rFonts w:cs="Arial"/>
+              </w:rPr>
+            </w:pPr>
+            <w:r>
+              <w:rPr>
+                <w:rFonts w:cs="Arial"/>
+              </w:rPr>
+              <w:t>Tcg2</w:t>
+            </w:r>
+          </w:p>
+        </w:tc>
+      </w:tr>
     </w:tbl>
     <w:p>
       <w:pPr>
@@ -1943,9 +2643,10 @@
       </w:pPr>
     </w:p>
     <w:sectPr>
-      <w:headerReference w:type="default" r:id="rId13"/>
-      <w:footerReference w:type="default" r:id="rId14"/>
-      <w:headerReference w:type="first" r:id="rId15"/>
+      <w:headerReference w:type="default" r:id="rId12"/>
+      <w:footerReference w:type="default" r:id="rId13"/>
+      <w:headerReference w:type="first" r:id="rId14"/>
+      <w:footerReference w:type="first" r:id="rId15"/>
       <w:pgSz w:w="11906" w:h="16838"/>
       <w:pgMar w:top="1440" w:right="1440" w:bottom="1440" w:left="1440" w:header="708" w:footer="709" w:gutter="0"/>
       <w:cols w:space="708"/>
@@ -1957,7 +2658,7 @@
 </file>
 
 <file path=word/endnotes.xml><?xml version="1.0" encoding="utf-8"?>
-<w:endnotes xmlns:wpc="http://schemas.microsoft.com/office/word/2010/wordprocessingCanvas" xmlns:mc="http://schemas.openxmlformats.org/markup-compatibility/2006" xmlns:o="urn:schemas-microsoft-com:office:office" xmlns:r="http://schemas.openxmlformats.org/officeDocument/2006/relationships" xmlns:m="http://schemas.openxmlformats.org/officeDocument/2006/math" xmlns:v="urn:schemas-microsoft-com:vml" xmlns:wp14="http://schemas.microsoft.com/office/word/2010/wordprocessingDrawing" xmlns:wp="http://schemas.openxmlformats.org/drawingml/2006/wordprocessingDrawing" xmlns:w10="urn:schemas-microsoft-com:office:word" xmlns:w="http://schemas.openxmlformats.org/wordprocessingml/2006/main" xmlns:w14="http://schemas.microsoft.com/office/word/2010/wordml" xmlns:wpg="http://schemas.microsoft.com/office/word/2010/wordprocessingGroup" xmlns:wpi="http://schemas.microsoft.com/office/word/2010/wordprocessingInk" xmlns:wne="http://schemas.microsoft.com/office/word/2006/wordml" xmlns:wps="http://schemas.microsoft.com/office/word/2010/wordprocessingShape" mc:Ignorable="w14 wp14">
+<w:endnotes xmlns:wpc="http://schemas.microsoft.com/office/word/2010/wordprocessingCanvas" xmlns:mc="http://schemas.openxmlformats.org/markup-compatibility/2006" xmlns:o="urn:schemas-microsoft-com:office:office" xmlns:r="http://schemas.openxmlformats.org/officeDocument/2006/relationships" xmlns:m="http://schemas.openxmlformats.org/officeDocument/2006/math" xmlns:v="urn:schemas-microsoft-com:vml" xmlns:wp14="http://schemas.microsoft.com/office/word/2010/wordprocessingDrawing" xmlns:wp="http://schemas.openxmlformats.org/drawingml/2006/wordprocessingDrawing" xmlns:w10="urn:schemas-microsoft-com:office:word" xmlns:w="http://schemas.openxmlformats.org/wordprocessingml/2006/main" xmlns:w14="http://schemas.microsoft.com/office/word/2010/wordml" xmlns:w15="http://schemas.microsoft.com/office/word/2012/wordml" xmlns:wpg="http://schemas.microsoft.com/office/word/2010/wordprocessingGroup" xmlns:wpi="http://schemas.microsoft.com/office/word/2010/wordprocessingInk" xmlns:wne="http://schemas.microsoft.com/office/word/2006/wordml" xmlns:wps="http://schemas.microsoft.com/office/word/2010/wordprocessingShape" mc:Ignorable="w14 w15 wp14">
   <w:endnote w:type="separator" w:id="-1">
     <w:p>
       <w:pPr>
@@ -1982,7 +2683,7 @@
 </file>
 
 <file path=word/footer1.xml><?xml version="1.0" encoding="utf-8"?>
-<w:ftr xmlns:wpc="http://schemas.microsoft.com/office/word/2010/wordprocessingCanvas" xmlns:mc="http://schemas.openxmlformats.org/markup-compatibility/2006" xmlns:o="urn:schemas-microsoft-com:office:office" xmlns:r="http://schemas.openxmlformats.org/officeDocument/2006/relationships" xmlns:m="http://schemas.openxmlformats.org/officeDocument/2006/math" xmlns:v="urn:schemas-microsoft-com:vml" xmlns:wp14="http://schemas.microsoft.com/office/word/2010/wordprocessingDrawing" xmlns:wp="http://schemas.openxmlformats.org/drawingml/2006/wordprocessingDrawing" xmlns:w10="urn:schemas-microsoft-com:office:word" xmlns:w="http://schemas.openxmlformats.org/wordprocessingml/2006/main" xmlns:w14="http://schemas.microsoft.com/office/word/2010/wordml" xmlns:wpg="http://schemas.microsoft.com/office/word/2010/wordprocessingGroup" xmlns:wpi="http://schemas.microsoft.com/office/word/2010/wordprocessingInk" xmlns:wne="http://schemas.microsoft.com/office/word/2006/wordml" xmlns:wps="http://schemas.microsoft.com/office/word/2010/wordprocessingShape" mc:Ignorable="w14 wp14">
+<w:ftr xmlns:wpc="http://schemas.microsoft.com/office/word/2010/wordprocessingCanvas" xmlns:mc="http://schemas.openxmlformats.org/markup-compatibility/2006" xmlns:o="urn:schemas-microsoft-com:office:office" xmlns:r="http://schemas.openxmlformats.org/officeDocument/2006/relationships" xmlns:m="http://schemas.openxmlformats.org/officeDocument/2006/math" xmlns:v="urn:schemas-microsoft-com:vml" xmlns:wp14="http://schemas.microsoft.com/office/word/2010/wordprocessingDrawing" xmlns:wp="http://schemas.openxmlformats.org/drawingml/2006/wordprocessingDrawing" xmlns:w10="urn:schemas-microsoft-com:office:word" xmlns:w="http://schemas.openxmlformats.org/wordprocessingml/2006/main" xmlns:w14="http://schemas.microsoft.com/office/word/2010/wordml" xmlns:w15="http://schemas.microsoft.com/office/word/2012/wordml" xmlns:wpg="http://schemas.microsoft.com/office/word/2010/wordprocessingGroup" xmlns:wpi="http://schemas.microsoft.com/office/word/2010/wordprocessingInk" xmlns:wne="http://schemas.microsoft.com/office/word/2006/wordml" xmlns:wps="http://schemas.microsoft.com/office/word/2010/wordprocessingShape" mc:Ignorable="w14 w15 wp14">
   <w:sdt>
     <w:sdtPr>
       <w:id w:val="907578429"/>
@@ -1991,7 +2692,6 @@
         <w:docPartUnique/>
       </w:docPartObj>
     </w:sdtPr>
-    <w:sdtEndPr/>
     <w:sdtContent>
       <w:sdt>
         <w:sdtPr>
@@ -2001,7 +2701,6 @@
             <w:docPartUnique/>
           </w:docPartObj>
         </w:sdtPr>
-        <w:sdtEndPr/>
         <w:sdtContent>
           <w:p>
             <w:pPr>
@@ -2011,16 +2710,7 @@
               <w:t>Aberystwyth University / Computer Science</w:t>
             </w:r>
             <w:r>
-              <w:t xml:space="preserve">                       </w:t>
-            </w:r>
-            <w:r>
-              <w:t xml:space="preserve">                  </w:t>
-            </w:r>
-            <w:r>
-              <w:t xml:space="preserve">                  </w:t>
-            </w:r>
-            <w:r>
-              <w:t xml:space="preserve">Page </w:t>
+              <w:t xml:space="preserve">                                                           Page </w:t>
             </w:r>
             <w:r>
               <w:rPr>
@@ -2122,8 +2812,127 @@
 </w:ftr>
 </file>
 
+<file path=word/footer2.xml><?xml version="1.0" encoding="utf-8"?>
+<w:ftr xmlns:wpc="http://schemas.microsoft.com/office/word/2010/wordprocessingCanvas" xmlns:mc="http://schemas.openxmlformats.org/markup-compatibility/2006" xmlns:o="urn:schemas-microsoft-com:office:office" xmlns:r="http://schemas.openxmlformats.org/officeDocument/2006/relationships" xmlns:m="http://schemas.openxmlformats.org/officeDocument/2006/math" xmlns:v="urn:schemas-microsoft-com:vml" xmlns:wp14="http://schemas.microsoft.com/office/word/2010/wordprocessingDrawing" xmlns:wp="http://schemas.openxmlformats.org/drawingml/2006/wordprocessingDrawing" xmlns:w10="urn:schemas-microsoft-com:office:word" xmlns:w="http://schemas.openxmlformats.org/wordprocessingml/2006/main" xmlns:w14="http://schemas.microsoft.com/office/word/2010/wordml" xmlns:w15="http://schemas.microsoft.com/office/word/2012/wordml" xmlns:wpg="http://schemas.microsoft.com/office/word/2010/wordprocessingGroup" xmlns:wpi="http://schemas.microsoft.com/office/word/2010/wordprocessingInk" xmlns:wne="http://schemas.microsoft.com/office/word/2006/wordml" xmlns:wps="http://schemas.microsoft.com/office/word/2010/wordprocessingShape" mc:Ignorable="w14 w15 wp14">
+  <w:p>
+    <w:pPr>
+      <w:pStyle w:val="Footer"/>
+    </w:pPr>
+    <w:sdt>
+      <w:sdtPr>
+        <w:id w:val="1662892172"/>
+        <w:docPartObj>
+          <w:docPartGallery w:val="Page Numbers (Top of Page)"/>
+          <w:docPartUnique/>
+        </w:docPartObj>
+      </w:sdtPr>
+      <w:sdtContent>
+        <w:r>
+          <w:t>Aberystwyth University / Computer Science</w:t>
+        </w:r>
+        <w:r>
+          <w:t xml:space="preserve">                                                           Page </w:t>
+        </w:r>
+        <w:r>
+          <w:rPr>
+            <w:b/>
+            <w:bCs/>
+            <w:sz w:val="24"/>
+            <w:szCs w:val="24"/>
+          </w:rPr>
+          <w:fldChar w:fldCharType="begin"/>
+        </w:r>
+        <w:r>
+          <w:rPr>
+            <w:b/>
+            <w:bCs/>
+          </w:rPr>
+          <w:instrText xml:space="preserve"> PAGE </w:instrText>
+        </w:r>
+        <w:r>
+          <w:rPr>
+            <w:b/>
+            <w:bCs/>
+            <w:sz w:val="24"/>
+            <w:szCs w:val="24"/>
+          </w:rPr>
+          <w:fldChar w:fldCharType="separate"/>
+        </w:r>
+        <w:r>
+          <w:rPr>
+            <w:b/>
+            <w:bCs/>
+            <w:noProof/>
+          </w:rPr>
+          <w:t>1</w:t>
+        </w:r>
+        <w:r>
+          <w:rPr>
+            <w:b/>
+            <w:bCs/>
+            <w:sz w:val="24"/>
+            <w:szCs w:val="24"/>
+          </w:rPr>
+          <w:fldChar w:fldCharType="end"/>
+        </w:r>
+        <w:r>
+          <w:t xml:space="preserve"> of </w:t>
+        </w:r>
+        <w:r>
+          <w:rPr>
+            <w:b/>
+            <w:bCs/>
+            <w:sz w:val="24"/>
+            <w:szCs w:val="24"/>
+          </w:rPr>
+          <w:fldChar w:fldCharType="begin"/>
+        </w:r>
+        <w:r>
+          <w:rPr>
+            <w:b/>
+            <w:bCs/>
+          </w:rPr>
+          <w:instrText xml:space="preserve"> NUMPAGES  </w:instrText>
+        </w:r>
+        <w:r>
+          <w:rPr>
+            <w:b/>
+            <w:bCs/>
+            <w:sz w:val="24"/>
+            <w:szCs w:val="24"/>
+          </w:rPr>
+          <w:fldChar w:fldCharType="separate"/>
+        </w:r>
+        <w:r>
+          <w:rPr>
+            <w:b/>
+            <w:bCs/>
+            <w:noProof/>
+          </w:rPr>
+          <w:t>5</w:t>
+        </w:r>
+        <w:r>
+          <w:rPr>
+            <w:b/>
+            <w:bCs/>
+            <w:sz w:val="24"/>
+            <w:szCs w:val="24"/>
+          </w:rPr>
+          <w:fldChar w:fldCharType="end"/>
+        </w:r>
+      </w:sdtContent>
+    </w:sdt>
+  </w:p>
+  <w:p>
+    <w:pPr>
+      <w:pStyle w:val="Footer"/>
+    </w:pPr>
+  </w:p>
+</w:ftr>
+</file>
+
 <file path=word/footnotes.xml><?xml version="1.0" encoding="utf-8"?>
-<w:footnotes xmlns:wpc="http://schemas.microsoft.com/office/word/2010/wordprocessingCanvas" xmlns:mc="http://schemas.openxmlformats.org/markup-compatibility/2006" xmlns:o="urn:schemas-microsoft-com:office:office" xmlns:r="http://schemas.openxmlformats.org/officeDocument/2006/relationships" xmlns:m="http://schemas.openxmlformats.org/officeDocument/2006/math" xmlns:v="urn:schemas-microsoft-com:vml" xmlns:wp14="http://schemas.microsoft.com/office/word/2010/wordprocessingDrawing" xmlns:wp="http://schemas.openxmlformats.org/drawingml/2006/wordprocessingDrawing" xmlns:w10="urn:schemas-microsoft-com:office:word" xmlns:w="http://schemas.openxmlformats.org/wordprocessingml/2006/main" xmlns:w14="http://schemas.microsoft.com/office/word/2010/wordml" xmlns:wpg="http://schemas.microsoft.com/office/word/2010/wordprocessingGroup" xmlns:wpi="http://schemas.microsoft.com/office/word/2010/wordprocessingInk" xmlns:wne="http://schemas.microsoft.com/office/word/2006/wordml" xmlns:wps="http://schemas.microsoft.com/office/word/2010/wordprocessingShape" mc:Ignorable="w14 wp14">
+<w:footnotes xmlns:wpc="http://schemas.microsoft.com/office/word/2010/wordprocessingCanvas" xmlns:mc="http://schemas.openxmlformats.org/markup-compatibility/2006" xmlns:o="urn:schemas-microsoft-com:office:office" xmlns:r="http://schemas.openxmlformats.org/officeDocument/2006/relationships" xmlns:m="http://schemas.openxmlformats.org/officeDocument/2006/math" xmlns:v="urn:schemas-microsoft-com:vml" xmlns:wp14="http://schemas.microsoft.com/office/word/2010/wordprocessingDrawing" xmlns:wp="http://schemas.openxmlformats.org/drawingml/2006/wordprocessingDrawing" xmlns:w10="urn:schemas-microsoft-com:office:word" xmlns:w="http://schemas.openxmlformats.org/wordprocessingml/2006/main" xmlns:w14="http://schemas.microsoft.com/office/word/2010/wordml" xmlns:w15="http://schemas.microsoft.com/office/word/2012/wordml" xmlns:wpg="http://schemas.microsoft.com/office/word/2010/wordprocessingGroup" xmlns:wpi="http://schemas.microsoft.com/office/word/2010/wordprocessingInk" xmlns:wne="http://schemas.microsoft.com/office/word/2006/wordml" xmlns:wps="http://schemas.microsoft.com/office/word/2010/wordprocessingShape" mc:Ignorable="w14 w15 wp14">
   <w:footnote w:type="separator" w:id="-1">
     <w:p>
       <w:pPr>
@@ -2148,19 +2957,13 @@
 </file>
 
 <file path=word/header1.xml><?xml version="1.0" encoding="utf-8"?>
-<w:hdr xmlns:wpc="http://schemas.microsoft.com/office/word/2010/wordprocessingCanvas" xmlns:mc="http://schemas.openxmlformats.org/markup-compatibility/2006" xmlns:o="urn:schemas-microsoft-com:office:office" xmlns:r="http://schemas.openxmlformats.org/officeDocument/2006/relationships" xmlns:m="http://schemas.openxmlformats.org/officeDocument/2006/math" xmlns:v="urn:schemas-microsoft-com:vml" xmlns:wp14="http://schemas.microsoft.com/office/word/2010/wordprocessingDrawing" xmlns:wp="http://schemas.openxmlformats.org/drawingml/2006/wordprocessingDrawing" xmlns:w10="urn:schemas-microsoft-com:office:word" xmlns:w="http://schemas.openxmlformats.org/wordprocessingml/2006/main" xmlns:w14="http://schemas.microsoft.com/office/word/2010/wordml" xmlns:wpg="http://schemas.microsoft.com/office/word/2010/wordprocessingGroup" xmlns:wpi="http://schemas.microsoft.com/office/word/2010/wordprocessingInk" xmlns:wne="http://schemas.microsoft.com/office/word/2006/wordml" xmlns:wps="http://schemas.microsoft.com/office/word/2010/wordprocessingShape" mc:Ignorable="w14 wp14">
+<w:hdr xmlns:wpc="http://schemas.microsoft.com/office/word/2010/wordprocessingCanvas" xmlns:mc="http://schemas.openxmlformats.org/markup-compatibility/2006" xmlns:o="urn:schemas-microsoft-com:office:office" xmlns:r="http://schemas.openxmlformats.org/officeDocument/2006/relationships" xmlns:m="http://schemas.openxmlformats.org/officeDocument/2006/math" xmlns:v="urn:schemas-microsoft-com:vml" xmlns:wp14="http://schemas.microsoft.com/office/word/2010/wordprocessingDrawing" xmlns:wp="http://schemas.openxmlformats.org/drawingml/2006/wordprocessingDrawing" xmlns:w10="urn:schemas-microsoft-com:office:word" xmlns:w="http://schemas.openxmlformats.org/wordprocessingml/2006/main" xmlns:w14="http://schemas.microsoft.com/office/word/2010/wordml" xmlns:w15="http://schemas.microsoft.com/office/word/2012/wordml" xmlns:wpg="http://schemas.microsoft.com/office/word/2010/wordprocessingGroup" xmlns:wpi="http://schemas.microsoft.com/office/word/2010/wordprocessingInk" xmlns:wne="http://schemas.microsoft.com/office/word/2006/wordml" xmlns:wps="http://schemas.microsoft.com/office/word/2010/wordprocessingShape" mc:Ignorable="w14 w15 wp14">
   <w:p>
     <w:pPr>
       <w:jc w:val="center"/>
     </w:pPr>
     <w:r>
-      <w:t>Software</w:t>
-    </w:r>
-    <w:r>
-      <w:t xml:space="preserve"> En</w:t>
-    </w:r>
-    <w:r>
-      <w:t xml:space="preserve">gineering Group 11 – </w:t>
+      <w:t xml:space="preserve">Software Engineering Group 11 – </w:t>
     </w:r>
     <w:sdt>
       <w:sdtPr>
@@ -2170,10 +2973,9 @@
         <w:dataBinding w:prefixMappings="xmlns:ns0='http://schemas.microsoft.com/office/2006/coverPageProps' " w:xpath="/ns0:CoverPageProperties[1]/ns0:Abstract[1]" w:storeItemID="{55AF091B-3C7A-41E3-B477-F2FDAA23CFDA}"/>
         <w:text/>
       </w:sdtPr>
-      <w:sdtEndPr/>
       <w:sdtContent>
         <w:r>
-          <w:t>SE.11.PP.05</w:t>
+          <w:t>SE_11_PP_05</w:t>
         </w:r>
       </w:sdtContent>
     </w:sdt>
@@ -2188,7 +2990,6 @@
         <w:dataBinding w:prefixMappings="xmlns:ns0='http://purl.org/dc/elements/1.1/' xmlns:ns1='http://schemas.openxmlformats.org/package/2006/metadata/core-properties' " w:xpath="/ns1:coreProperties[1]/ns0:title[1]" w:storeItemID="{6C3C8BC8-F283-45AE-878A-BAB7291924A1}"/>
         <w:text/>
       </w:sdtPr>
-      <w:sdtEndPr/>
       <w:sdtContent>
         <w:r>
           <w:t>Project Plan - Gantt chart</w:t>
@@ -2206,10 +3007,9 @@
         <w:dataBinding w:prefixMappings="xmlns:ns0='http://purl.org/dc/elements/1.1/' xmlns:ns1='http://schemas.openxmlformats.org/package/2006/metadata/core-properties' " w:xpath="/ns1:coreProperties[1]/ns0:subject[1]" w:storeItemID="{6C3C8BC8-F283-45AE-878A-BAB7291924A1}"/>
         <w:text/>
       </w:sdtPr>
-      <w:sdtEndPr/>
       <w:sdtContent>
         <w:r>
-          <w:t>1.0</w:t>
+          <w:t>1.1</w:t>
         </w:r>
       </w:sdtContent>
     </w:sdt>
@@ -2224,10 +3024,9 @@
         <w:dataBinding w:prefixMappings="xmlns:ns0='http://purl.org/dc/elements/1.1/' xmlns:ns1='http://schemas.openxmlformats.org/package/2006/metadata/core-properties' " w:xpath="/ns1:coreProperties[1]/ns1:contentStatus[1]" w:storeItemID="{6C3C8BC8-F283-45AE-878A-BAB7291924A1}"/>
         <w:text/>
       </w:sdtPr>
-      <w:sdtEndPr/>
       <w:sdtContent>
         <w:r>
-          <w:t>Draft</w:t>
+          <w:t>In Review</w:t>
         </w:r>
       </w:sdtContent>
     </w:sdt>
@@ -2244,7 +3043,7 @@
 </file>
 
 <file path=word/header2.xml><?xml version="1.0" encoding="utf-8"?>
-<w:hdr xmlns:wpc="http://schemas.microsoft.com/office/word/2010/wordprocessingCanvas" xmlns:mc="http://schemas.openxmlformats.org/markup-compatibility/2006" xmlns:o="urn:schemas-microsoft-com:office:office" xmlns:r="http://schemas.openxmlformats.org/officeDocument/2006/relationships" xmlns:m="http://schemas.openxmlformats.org/officeDocument/2006/math" xmlns:v="urn:schemas-microsoft-com:vml" xmlns:wp14="http://schemas.microsoft.com/office/word/2010/wordprocessingDrawing" xmlns:wp="http://schemas.openxmlformats.org/drawingml/2006/wordprocessingDrawing" xmlns:w10="urn:schemas-microsoft-com:office:word" xmlns:w="http://schemas.openxmlformats.org/wordprocessingml/2006/main" xmlns:w14="http://schemas.microsoft.com/office/word/2010/wordml" xmlns:wpg="http://schemas.microsoft.com/office/word/2010/wordprocessingGroup" xmlns:wpi="http://schemas.microsoft.com/office/word/2010/wordprocessingInk" xmlns:wne="http://schemas.microsoft.com/office/word/2006/wordml" xmlns:wps="http://schemas.microsoft.com/office/word/2010/wordprocessingShape" mc:Ignorable="w14 wp14">
+<w:hdr xmlns:wpc="http://schemas.microsoft.com/office/word/2010/wordprocessingCanvas" xmlns:mc="http://schemas.openxmlformats.org/markup-compatibility/2006" xmlns:o="urn:schemas-microsoft-com:office:office" xmlns:r="http://schemas.openxmlformats.org/officeDocument/2006/relationships" xmlns:m="http://schemas.openxmlformats.org/officeDocument/2006/math" xmlns:v="urn:schemas-microsoft-com:vml" xmlns:wp14="http://schemas.microsoft.com/office/word/2010/wordprocessingDrawing" xmlns:wp="http://schemas.openxmlformats.org/drawingml/2006/wordprocessingDrawing" xmlns:w10="urn:schemas-microsoft-com:office:word" xmlns:w="http://schemas.openxmlformats.org/wordprocessingml/2006/main" xmlns:w14="http://schemas.microsoft.com/office/word/2010/wordml" xmlns:w15="http://schemas.microsoft.com/office/word/2012/wordml" xmlns:wpg="http://schemas.microsoft.com/office/word/2010/wordprocessingGroup" xmlns:wpi="http://schemas.microsoft.com/office/word/2010/wordprocessingInk" xmlns:wne="http://schemas.microsoft.com/office/word/2006/wordml" xmlns:wps="http://schemas.microsoft.com/office/word/2010/wordprocessingShape" mc:Ignorable="w14 w15 wp14">
   <w:p>
     <w:pPr>
       <w:pStyle w:val="Header"/>
@@ -2264,10 +3063,9 @@
         <w:dataBinding w:prefixMappings="xmlns:ns0='http://schemas.microsoft.com/office/2006/coverPageProps' " w:xpath="/ns0:CoverPageProperties[1]/ns0:Abstract[1]" w:storeItemID="{55AF091B-3C7A-41E3-B477-F2FDAA23CFDA}"/>
         <w:text/>
       </w:sdtPr>
-      <w:sdtEndPr/>
       <w:sdtContent>
         <w:r>
-          <w:t>SE.11.PP.05</w:t>
+          <w:t>SE_11_PP_05</w:t>
         </w:r>
       </w:sdtContent>
     </w:sdt>
@@ -2285,7 +3083,6 @@
         <w:dataBinding w:prefixMappings="xmlns:ns0='http://purl.org/dc/elements/1.1/' xmlns:ns1='http://schemas.openxmlformats.org/package/2006/metadata/core-properties' " w:xpath="/ns1:coreProperties[1]/ns0:title[1]" w:storeItemID="{6C3C8BC8-F283-45AE-878A-BAB7291924A1}"/>
         <w:text/>
       </w:sdtPr>
-      <w:sdtEndPr/>
       <w:sdtContent>
         <w:r>
           <w:t>Project Plan - Gantt chart</w:t>
@@ -2306,10 +3103,9 @@
         <w:dataBinding w:prefixMappings="xmlns:ns0='http://purl.org/dc/elements/1.1/' xmlns:ns1='http://schemas.openxmlformats.org/package/2006/metadata/core-properties' " w:xpath="/ns1:coreProperties[1]/ns0:subject[1]" w:storeItemID="{6C3C8BC8-F283-45AE-878A-BAB7291924A1}"/>
         <w:text/>
       </w:sdtPr>
-      <w:sdtEndPr/>
       <w:sdtContent>
         <w:r>
-          <w:t>1.0</w:t>
+          <w:t>1.1</w:t>
         </w:r>
       </w:sdtContent>
     </w:sdt>
@@ -2324,10 +3120,9 @@
         <w:dataBinding w:prefixMappings="xmlns:ns0='http://purl.org/dc/elements/1.1/' xmlns:ns1='http://schemas.openxmlformats.org/package/2006/metadata/core-properties' " w:xpath="/ns1:coreProperties[1]/ns1:contentStatus[1]" w:storeItemID="{6C3C8BC8-F283-45AE-878A-BAB7291924A1}"/>
         <w:text/>
       </w:sdtPr>
-      <w:sdtEndPr/>
       <w:sdtContent>
         <w:r>
-          <w:t>Draft</w:t>
+          <w:t>In Review</w:t>
         </w:r>
       </w:sdtContent>
     </w:sdt>
@@ -2344,7 +3139,7 @@
 </file>
 
 <file path=word/numbering.xml><?xml version="1.0" encoding="utf-8"?>
-<w:numbering xmlns:wpc="http://schemas.microsoft.com/office/word/2010/wordprocessingCanvas" xmlns:mc="http://schemas.openxmlformats.org/markup-compatibility/2006" xmlns:o="urn:schemas-microsoft-com:office:office" xmlns:r="http://schemas.openxmlformats.org/officeDocument/2006/relationships" xmlns:m="http://schemas.openxmlformats.org/officeDocument/2006/math" xmlns:v="urn:schemas-microsoft-com:vml" xmlns:wp14="http://schemas.microsoft.com/office/word/2010/wordprocessingDrawing" xmlns:wp="http://schemas.openxmlformats.org/drawingml/2006/wordprocessingDrawing" xmlns:w10="urn:schemas-microsoft-com:office:word" xmlns:w="http://schemas.openxmlformats.org/wordprocessingml/2006/main" xmlns:w14="http://schemas.microsoft.com/office/word/2010/wordml" xmlns:wpg="http://schemas.microsoft.com/office/word/2010/wordprocessingGroup" xmlns:wpi="http://schemas.microsoft.com/office/word/2010/wordprocessingInk" xmlns:wne="http://schemas.microsoft.com/office/word/2006/wordml" xmlns:wps="http://schemas.microsoft.com/office/word/2010/wordprocessingShape" mc:Ignorable="w14 wp14">
+<w:numbering xmlns:wpc="http://schemas.microsoft.com/office/word/2010/wordprocessingCanvas" xmlns:mc="http://schemas.openxmlformats.org/markup-compatibility/2006" xmlns:o="urn:schemas-microsoft-com:office:office" xmlns:r="http://schemas.openxmlformats.org/officeDocument/2006/relationships" xmlns:m="http://schemas.openxmlformats.org/officeDocument/2006/math" xmlns:v="urn:schemas-microsoft-com:vml" xmlns:wp14="http://schemas.microsoft.com/office/word/2010/wordprocessingDrawing" xmlns:wp="http://schemas.openxmlformats.org/drawingml/2006/wordprocessingDrawing" xmlns:w10="urn:schemas-microsoft-com:office:word" xmlns:w="http://schemas.openxmlformats.org/wordprocessingml/2006/main" xmlns:w14="http://schemas.microsoft.com/office/word/2010/wordml" xmlns:w15="http://schemas.microsoft.com/office/word/2012/wordml" xmlns:wpg="http://schemas.microsoft.com/office/word/2010/wordprocessingGroup" xmlns:wpi="http://schemas.microsoft.com/office/word/2010/wordprocessingInk" xmlns:wne="http://schemas.microsoft.com/office/word/2006/wordml" xmlns:wps="http://schemas.microsoft.com/office/word/2010/wordprocessingShape" mc:Ignorable="w14 w15 wp14">
   <w:abstractNum w:abstractNumId="0">
     <w:nsid w:val="03B14FF9"/>
     <w:multiLevelType w:val="hybridMultilevel"/>
@@ -2572,6 +3367,119 @@
     </w:lvl>
   </w:abstractNum>
   <w:abstractNum w:abstractNumId="2">
+    <w:nsid w:val="112B5BDE"/>
+    <w:multiLevelType w:val="hybridMultilevel"/>
+    <w:tmpl w:val="33EC6BA6"/>
+    <w:lvl w:ilvl="0" w:tplc="08090001">
+      <w:start w:val="1"/>
+      <w:numFmt w:val="bullet"/>
+      <w:lvlText w:val=""/>
+      <w:lvlJc w:val="left"/>
+      <w:pPr>
+        <w:ind w:left="1080" w:hanging="360"/>
+      </w:pPr>
+      <w:rPr>
+        <w:rFonts w:ascii="Symbol" w:hAnsi="Symbol" w:hint="default"/>
+      </w:rPr>
+    </w:lvl>
+    <w:lvl w:ilvl="1" w:tplc="08090003" w:tentative="1">
+      <w:start w:val="1"/>
+      <w:numFmt w:val="bullet"/>
+      <w:lvlText w:val="o"/>
+      <w:lvlJc w:val="left"/>
+      <w:pPr>
+        <w:ind w:left="1800" w:hanging="360"/>
+      </w:pPr>
+      <w:rPr>
+        <w:rFonts w:ascii="Courier New" w:hAnsi="Courier New" w:cs="Courier New" w:hint="default"/>
+      </w:rPr>
+    </w:lvl>
+    <w:lvl w:ilvl="2" w:tplc="08090005" w:tentative="1">
+      <w:start w:val="1"/>
+      <w:numFmt w:val="bullet"/>
+      <w:lvlText w:val=""/>
+      <w:lvlJc w:val="left"/>
+      <w:pPr>
+        <w:ind w:left="2520" w:hanging="360"/>
+      </w:pPr>
+      <w:rPr>
+        <w:rFonts w:ascii="Wingdings" w:hAnsi="Wingdings" w:hint="default"/>
+      </w:rPr>
+    </w:lvl>
+    <w:lvl w:ilvl="3" w:tplc="08090001" w:tentative="1">
+      <w:start w:val="1"/>
+      <w:numFmt w:val="bullet"/>
+      <w:lvlText w:val=""/>
+      <w:lvlJc w:val="left"/>
+      <w:pPr>
+        <w:ind w:left="3240" w:hanging="360"/>
+      </w:pPr>
+      <w:rPr>
+        <w:rFonts w:ascii="Symbol" w:hAnsi="Symbol" w:hint="default"/>
+      </w:rPr>
+    </w:lvl>
+    <w:lvl w:ilvl="4" w:tplc="08090003" w:tentative="1">
+      <w:start w:val="1"/>
+      <w:numFmt w:val="bullet"/>
+      <w:lvlText w:val="o"/>
+      <w:lvlJc w:val="left"/>
+      <w:pPr>
+        <w:ind w:left="3960" w:hanging="360"/>
+      </w:pPr>
+      <w:rPr>
+        <w:rFonts w:ascii="Courier New" w:hAnsi="Courier New" w:cs="Courier New" w:hint="default"/>
+      </w:rPr>
+    </w:lvl>
+    <w:lvl w:ilvl="5" w:tplc="08090005" w:tentative="1">
+      <w:start w:val="1"/>
+      <w:numFmt w:val="bullet"/>
+      <w:lvlText w:val=""/>
+      <w:lvlJc w:val="left"/>
+      <w:pPr>
+        <w:ind w:left="4680" w:hanging="360"/>
+      </w:pPr>
+      <w:rPr>
+        <w:rFonts w:ascii="Wingdings" w:hAnsi="Wingdings" w:hint="default"/>
+      </w:rPr>
+    </w:lvl>
+    <w:lvl w:ilvl="6" w:tplc="08090001" w:tentative="1">
+      <w:start w:val="1"/>
+      <w:numFmt w:val="bullet"/>
+      <w:lvlText w:val=""/>
+      <w:lvlJc w:val="left"/>
+      <w:pPr>
+        <w:ind w:left="5400" w:hanging="360"/>
+      </w:pPr>
+      <w:rPr>
+        <w:rFonts w:ascii="Symbol" w:hAnsi="Symbol" w:hint="default"/>
+      </w:rPr>
+    </w:lvl>
+    <w:lvl w:ilvl="7" w:tplc="08090003" w:tentative="1">
+      <w:start w:val="1"/>
+      <w:numFmt w:val="bullet"/>
+      <w:lvlText w:val="o"/>
+      <w:lvlJc w:val="left"/>
+      <w:pPr>
+        <w:ind w:left="6120" w:hanging="360"/>
+      </w:pPr>
+      <w:rPr>
+        <w:rFonts w:ascii="Courier New" w:hAnsi="Courier New" w:cs="Courier New" w:hint="default"/>
+      </w:rPr>
+    </w:lvl>
+    <w:lvl w:ilvl="8" w:tplc="08090005" w:tentative="1">
+      <w:start w:val="1"/>
+      <w:numFmt w:val="bullet"/>
+      <w:lvlText w:val=""/>
+      <w:lvlJc w:val="left"/>
+      <w:pPr>
+        <w:ind w:left="6840" w:hanging="360"/>
+      </w:pPr>
+      <w:rPr>
+        <w:rFonts w:ascii="Wingdings" w:hAnsi="Wingdings" w:hint="default"/>
+      </w:rPr>
+    </w:lvl>
+  </w:abstractNum>
+  <w:abstractNum w:abstractNumId="3">
     <w:nsid w:val="1FAA6C77"/>
     <w:multiLevelType w:val="multilevel"/>
     <w:tmpl w:val="C8DAFD58"/>
@@ -2665,7 +3573,7 @@
       </w:pPr>
     </w:lvl>
   </w:abstractNum>
-  <w:abstractNum w:abstractNumId="3">
+  <w:abstractNum w:abstractNumId="4">
     <w:nsid w:val="262B0035"/>
     <w:multiLevelType w:val="hybridMultilevel"/>
     <w:tmpl w:val="1C822524"/>
@@ -2778,7 +3686,7 @@
       </w:rPr>
     </w:lvl>
   </w:abstractNum>
-  <w:abstractNum w:abstractNumId="4">
+  <w:abstractNum w:abstractNumId="5">
     <w:nsid w:val="3F782138"/>
     <w:multiLevelType w:val="hybridMultilevel"/>
     <w:tmpl w:val="B55E4928"/>
@@ -2891,7 +3799,7 @@
       </w:rPr>
     </w:lvl>
   </w:abstractNum>
-  <w:abstractNum w:abstractNumId="5">
+  <w:abstractNum w:abstractNumId="6">
     <w:nsid w:val="5575244D"/>
     <w:multiLevelType w:val="hybridMultilevel"/>
     <w:tmpl w:val="A4167204"/>
@@ -3004,7 +3912,7 @@
       </w:rPr>
     </w:lvl>
   </w:abstractNum>
-  <w:abstractNum w:abstractNumId="6">
+  <w:abstractNum w:abstractNumId="7">
     <w:nsid w:val="64402DA3"/>
     <w:multiLevelType w:val="hybridMultilevel"/>
     <w:tmpl w:val="EE22497C"/>
@@ -3117,7 +4025,7 @@
       </w:rPr>
     </w:lvl>
   </w:abstractNum>
-  <w:abstractNum w:abstractNumId="7">
+  <w:abstractNum w:abstractNumId="8">
     <w:nsid w:val="6B2C4FD3"/>
     <w:multiLevelType w:val="hybridMultilevel"/>
     <w:tmpl w:val="4F944990"/>
@@ -3230,7 +4138,7 @@
       </w:rPr>
     </w:lvl>
   </w:abstractNum>
-  <w:abstractNum w:abstractNumId="8">
+  <w:abstractNum w:abstractNumId="9">
     <w:nsid w:val="6E365457"/>
     <w:multiLevelType w:val="hybridMultilevel"/>
     <w:tmpl w:val="67187520"/>
@@ -3343,7 +4251,7 @@
       </w:rPr>
     </w:lvl>
   </w:abstractNum>
-  <w:abstractNum w:abstractNumId="9">
+  <w:abstractNum w:abstractNumId="10">
     <w:nsid w:val="6E9224EB"/>
     <w:multiLevelType w:val="hybridMultilevel"/>
     <w:tmpl w:val="AC688950"/>
@@ -3456,11 +4364,11 @@
       </w:rPr>
     </w:lvl>
   </w:abstractNum>
-  <w:abstractNum w:abstractNumId="10">
+  <w:abstractNum w:abstractNumId="11">
     <w:nsid w:val="753C5CC1"/>
-    <w:multiLevelType w:val="hybridMultilevel"/>
-    <w:tmpl w:val="2630751E"/>
-    <w:lvl w:ilvl="0" w:tplc="6FC6A2D2">
+    <w:multiLevelType w:val="multilevel"/>
+    <w:tmpl w:val="4AF40130"/>
+    <w:lvl w:ilvl="0">
       <w:start w:val="1"/>
       <w:numFmt w:val="decimal"/>
       <w:pStyle w:val="Heading1"/>
@@ -3470,80 +4378,112 @@
         <w:ind w:left="720" w:hanging="360"/>
       </w:pPr>
     </w:lvl>
-    <w:lvl w:ilvl="1" w:tplc="08090019" w:tentative="1">
-      <w:start w:val="1"/>
-      <w:numFmt w:val="lowerLetter"/>
-      <w:lvlText w:val="%2."/>
-      <w:lvlJc w:val="left"/>
-      <w:pPr>
-        <w:ind w:left="1440" w:hanging="360"/>
-      </w:pPr>
-    </w:lvl>
-    <w:lvl w:ilvl="2" w:tplc="0809001B" w:tentative="1">
-      <w:start w:val="1"/>
-      <w:numFmt w:val="lowerRoman"/>
-      <w:lvlText w:val="%3."/>
-      <w:lvlJc w:val="right"/>
-      <w:pPr>
-        <w:ind w:left="2160" w:hanging="180"/>
-      </w:pPr>
-    </w:lvl>
-    <w:lvl w:ilvl="3" w:tplc="0809000F" w:tentative="1">
+    <w:lvl w:ilvl="1">
       <w:start w:val="1"/>
       <w:numFmt w:val="decimal"/>
-      <w:lvlText w:val="%4."/>
-      <w:lvlJc w:val="left"/>
-      <w:pPr>
-        <w:ind w:left="2880" w:hanging="360"/>
-      </w:pPr>
-    </w:lvl>
-    <w:lvl w:ilvl="4" w:tplc="08090019" w:tentative="1">
-      <w:start w:val="1"/>
-      <w:numFmt w:val="lowerLetter"/>
-      <w:lvlText w:val="%5."/>
-      <w:lvlJc w:val="left"/>
-      <w:pPr>
-        <w:ind w:left="3600" w:hanging="360"/>
-      </w:pPr>
-    </w:lvl>
-    <w:lvl w:ilvl="5" w:tplc="0809001B" w:tentative="1">
-      <w:start w:val="1"/>
-      <w:numFmt w:val="lowerRoman"/>
-      <w:lvlText w:val="%6."/>
-      <w:lvlJc w:val="right"/>
-      <w:pPr>
-        <w:ind w:left="4320" w:hanging="180"/>
-      </w:pPr>
-    </w:lvl>
-    <w:lvl w:ilvl="6" w:tplc="0809000F" w:tentative="1">
+      <w:isLgl/>
+      <w:lvlText w:val="%1.%2."/>
+      <w:lvlJc w:val="left"/>
+      <w:pPr>
+        <w:ind w:left="1080" w:hanging="720"/>
+      </w:pPr>
+      <w:rPr>
+        <w:rFonts w:hint="default"/>
+      </w:rPr>
+    </w:lvl>
+    <w:lvl w:ilvl="2">
       <w:start w:val="1"/>
       <w:numFmt w:val="decimal"/>
-      <w:lvlText w:val="%7."/>
-      <w:lvlJc w:val="left"/>
-      <w:pPr>
-        <w:ind w:left="5040" w:hanging="360"/>
-      </w:pPr>
-    </w:lvl>
-    <w:lvl w:ilvl="7" w:tplc="08090019" w:tentative="1">
-      <w:start w:val="1"/>
-      <w:numFmt w:val="lowerLetter"/>
-      <w:lvlText w:val="%8."/>
-      <w:lvlJc w:val="left"/>
-      <w:pPr>
-        <w:ind w:left="5760" w:hanging="360"/>
-      </w:pPr>
-    </w:lvl>
-    <w:lvl w:ilvl="8" w:tplc="0809001B" w:tentative="1">
-      <w:start w:val="1"/>
-      <w:numFmt w:val="lowerRoman"/>
-      <w:lvlText w:val="%9."/>
-      <w:lvlJc w:val="right"/>
-      <w:pPr>
-        <w:ind w:left="6480" w:hanging="180"/>
-      </w:pPr>
+      <w:isLgl/>
+      <w:lvlText w:val="%1.%2.%3."/>
+      <w:lvlJc w:val="left"/>
+      <w:pPr>
+        <w:ind w:left="1440" w:hanging="1080"/>
+      </w:pPr>
+      <w:rPr>
+        <w:rFonts w:hint="default"/>
+      </w:rPr>
+    </w:lvl>
+    <w:lvl w:ilvl="3">
+      <w:start w:val="1"/>
+      <w:numFmt w:val="decimal"/>
+      <w:isLgl/>
+      <w:lvlText w:val="%1.%2.%3.%4."/>
+      <w:lvlJc w:val="left"/>
+      <w:pPr>
+        <w:ind w:left="1440" w:hanging="1080"/>
+      </w:pPr>
+      <w:rPr>
+        <w:rFonts w:hint="default"/>
+      </w:rPr>
+    </w:lvl>
+    <w:lvl w:ilvl="4">
+      <w:start w:val="1"/>
+      <w:numFmt w:val="decimal"/>
+      <w:isLgl/>
+      <w:lvlText w:val="%1.%2.%3.%4.%5."/>
+      <w:lvlJc w:val="left"/>
+      <w:pPr>
+        <w:ind w:left="1800" w:hanging="1440"/>
+      </w:pPr>
+      <w:rPr>
+        <w:rFonts w:hint="default"/>
+      </w:rPr>
+    </w:lvl>
+    <w:lvl w:ilvl="5">
+      <w:start w:val="1"/>
+      <w:numFmt w:val="decimal"/>
+      <w:isLgl/>
+      <w:lvlText w:val="%1.%2.%3.%4.%5.%6."/>
+      <w:lvlJc w:val="left"/>
+      <w:pPr>
+        <w:ind w:left="2160" w:hanging="1800"/>
+      </w:pPr>
+      <w:rPr>
+        <w:rFonts w:hint="default"/>
+      </w:rPr>
+    </w:lvl>
+    <w:lvl w:ilvl="6">
+      <w:start w:val="1"/>
+      <w:numFmt w:val="decimal"/>
+      <w:isLgl/>
+      <w:lvlText w:val="%1.%2.%3.%4.%5.%6.%7."/>
+      <w:lvlJc w:val="left"/>
+      <w:pPr>
+        <w:ind w:left="2520" w:hanging="2160"/>
+      </w:pPr>
+      <w:rPr>
+        <w:rFonts w:hint="default"/>
+      </w:rPr>
+    </w:lvl>
+    <w:lvl w:ilvl="7">
+      <w:start w:val="1"/>
+      <w:numFmt w:val="decimal"/>
+      <w:isLgl/>
+      <w:lvlText w:val="%1.%2.%3.%4.%5.%6.%7.%8."/>
+      <w:lvlJc w:val="left"/>
+      <w:pPr>
+        <w:ind w:left="2520" w:hanging="2160"/>
+      </w:pPr>
+      <w:rPr>
+        <w:rFonts w:hint="default"/>
+      </w:rPr>
+    </w:lvl>
+    <w:lvl w:ilvl="8">
+      <w:start w:val="1"/>
+      <w:numFmt w:val="decimal"/>
+      <w:isLgl/>
+      <w:lvlText w:val="%1.%2.%3.%4.%5.%6.%7.%8.%9."/>
+      <w:lvlJc w:val="left"/>
+      <w:pPr>
+        <w:ind w:left="2880" w:hanging="2520"/>
+      </w:pPr>
+      <w:rPr>
+        <w:rFonts w:hint="default"/>
+      </w:rPr>
     </w:lvl>
   </w:abstractNum>
-  <w:abstractNum w:abstractNumId="11">
+  <w:abstractNum w:abstractNumId="12">
     <w:nsid w:val="7C7E4104"/>
     <w:multiLevelType w:val="hybridMultilevel"/>
     <w:tmpl w:val="DD1633BC"/>
@@ -3660,7 +4600,7 @@
     <w:abstractNumId w:val="1"/>
   </w:num>
   <w:num w:numId="2">
-    <w:abstractNumId w:val="2"/>
+    <w:abstractNumId w:val="3"/>
     <w:lvlOverride w:ilvl="0">
       <w:startOverride w:val="1"/>
     </w:lvlOverride>
@@ -3690,40 +4630,43 @@
     </w:lvlOverride>
   </w:num>
   <w:num w:numId="3">
-    <w:abstractNumId w:val="7"/>
+    <w:abstractNumId w:val="8"/>
   </w:num>
   <w:num w:numId="4">
-    <w:abstractNumId w:val="9"/>
+    <w:abstractNumId w:val="10"/>
   </w:num>
   <w:num w:numId="5">
     <w:abstractNumId w:val="0"/>
   </w:num>
   <w:num w:numId="6">
+    <w:abstractNumId w:val="6"/>
+  </w:num>
+  <w:num w:numId="7">
+    <w:abstractNumId w:val="12"/>
+  </w:num>
+  <w:num w:numId="8">
+    <w:abstractNumId w:val="9"/>
+  </w:num>
+  <w:num w:numId="9">
+    <w:abstractNumId w:val="7"/>
+  </w:num>
+  <w:num w:numId="10">
+    <w:abstractNumId w:val="4"/>
+  </w:num>
+  <w:num w:numId="11">
     <w:abstractNumId w:val="5"/>
   </w:num>
-  <w:num w:numId="7">
+  <w:num w:numId="12">
     <w:abstractNumId w:val="11"/>
   </w:num>
-  <w:num w:numId="8">
-    <w:abstractNumId w:val="8"/>
-  </w:num>
-  <w:num w:numId="9">
-    <w:abstractNumId w:val="6"/>
-  </w:num>
-  <w:num w:numId="10">
-    <w:abstractNumId w:val="3"/>
-  </w:num>
-  <w:num w:numId="11">
-    <w:abstractNumId w:val="4"/>
-  </w:num>
-  <w:num w:numId="12">
-    <w:abstractNumId w:val="10"/>
+  <w:num w:numId="13">
+    <w:abstractNumId w:val="2"/>
   </w:num>
 </w:numbering>
 </file>
 
 <file path=word/styles.xml><?xml version="1.0" encoding="utf-8"?>
-<w:styles xmlns:mc="http://schemas.openxmlformats.org/markup-compatibility/2006" xmlns:r="http://schemas.openxmlformats.org/officeDocument/2006/relationships" xmlns:w="http://schemas.openxmlformats.org/wordprocessingml/2006/main" xmlns:w14="http://schemas.microsoft.com/office/word/2010/wordml" mc:Ignorable="w14">
+<w:styles xmlns:mc="http://schemas.openxmlformats.org/markup-compatibility/2006" xmlns:r="http://schemas.openxmlformats.org/officeDocument/2006/relationships" xmlns:w="http://schemas.openxmlformats.org/wordprocessingml/2006/main" xmlns:w14="http://schemas.microsoft.com/office/word/2010/wordml" xmlns:w15="http://schemas.microsoft.com/office/word/2012/wordml" mc:Ignorable="w14 w15">
   <w:docDefaults>
     <w:rPrDefault>
       <w:rPr>
@@ -3735,148 +4678,382 @@
     </w:rPrDefault>
     <w:pPrDefault>
       <w:pPr>
-        <w:spacing w:after="160" w:line="259" w:lineRule="auto"/>
+        <w:spacing w:before="160" w:after="160" w:line="259" w:lineRule="auto"/>
       </w:pPr>
     </w:pPrDefault>
   </w:docDefaults>
-  <w:latentStyles w:defLockedState="0" w:defUIPriority="99" w:defSemiHidden="1" w:defUnhideWhenUsed="1" w:defQFormat="0" w:count="267">
-    <w:lsdException w:name="Normal" w:semiHidden="0" w:uiPriority="0" w:unhideWhenUsed="0" w:qFormat="1"/>
-    <w:lsdException w:name="heading 1" w:semiHidden="0" w:uiPriority="9" w:unhideWhenUsed="0" w:qFormat="1"/>
-    <w:lsdException w:name="heading 2" w:uiPriority="9" w:qFormat="1"/>
-    <w:lsdException w:name="heading 3" w:uiPriority="9" w:qFormat="1"/>
-    <w:lsdException w:name="heading 4" w:uiPriority="9"/>
-    <w:lsdException w:name="heading 5" w:uiPriority="9" w:qFormat="1"/>
-    <w:lsdException w:name="heading 6" w:uiPriority="9" w:qFormat="1"/>
-    <w:lsdException w:name="heading 7" w:uiPriority="9" w:qFormat="1"/>
-    <w:lsdException w:name="heading 8" w:uiPriority="9" w:qFormat="1"/>
-    <w:lsdException w:name="heading 9" w:uiPriority="9" w:qFormat="1"/>
-    <w:lsdException w:name="toc 1" w:uiPriority="39"/>
-    <w:lsdException w:name="toc 2" w:uiPriority="39"/>
-    <w:lsdException w:name="toc 3" w:uiPriority="39"/>
-    <w:lsdException w:name="toc 4" w:uiPriority="39"/>
-    <w:lsdException w:name="toc 5" w:uiPriority="39"/>
-    <w:lsdException w:name="toc 6" w:uiPriority="39"/>
-    <w:lsdException w:name="toc 7" w:uiPriority="39"/>
-    <w:lsdException w:name="toc 8" w:uiPriority="39"/>
-    <w:lsdException w:name="toc 9" w:uiPriority="39"/>
-    <w:lsdException w:name="caption" w:uiPriority="35" w:qFormat="1"/>
-    <w:lsdException w:name="Title" w:semiHidden="0" w:uiPriority="10" w:unhideWhenUsed="0" w:qFormat="1"/>
-    <w:lsdException w:name="Default Paragraph Font" w:uiPriority="1"/>
-    <w:lsdException w:name="Subtitle" w:semiHidden="0" w:uiPriority="11" w:unhideWhenUsed="0"/>
-    <w:lsdException w:name="Strong" w:semiHidden="0" w:uiPriority="22" w:unhideWhenUsed="0"/>
-    <w:lsdException w:name="Emphasis" w:semiHidden="0" w:uiPriority="20" w:unhideWhenUsed="0"/>
-    <w:lsdException w:name="Table Grid" w:semiHidden="0" w:uiPriority="39" w:unhideWhenUsed="0"/>
-    <w:lsdException w:name="Placeholder Text" w:unhideWhenUsed="0"/>
-    <w:lsdException w:name="No Spacing" w:semiHidden="0" w:uiPriority="1" w:unhideWhenUsed="0"/>
-    <w:lsdException w:name="Light Shading" w:semiHidden="0" w:uiPriority="60" w:unhideWhenUsed="0"/>
-    <w:lsdException w:name="Light List" w:semiHidden="0" w:uiPriority="61" w:unhideWhenUsed="0"/>
-    <w:lsdException w:name="Light Grid" w:semiHidden="0" w:uiPriority="62" w:unhideWhenUsed="0"/>
-    <w:lsdException w:name="Medium Shading 1" w:semiHidden="0" w:uiPriority="63" w:unhideWhenUsed="0"/>
-    <w:lsdException w:name="Medium Shading 2" w:semiHidden="0" w:uiPriority="64" w:unhideWhenUsed="0"/>
-    <w:lsdException w:name="Medium List 1" w:semiHidden="0" w:uiPriority="65" w:unhideWhenUsed="0"/>
-    <w:lsdException w:name="Medium List 2" w:semiHidden="0" w:uiPriority="66" w:unhideWhenUsed="0"/>
-    <w:lsdException w:name="Medium Grid 1" w:semiHidden="0" w:uiPriority="67" w:unhideWhenUsed="0"/>
-    <w:lsdException w:name="Medium Grid 2" w:semiHidden="0" w:uiPriority="68" w:unhideWhenUsed="0"/>
-    <w:lsdException w:name="Medium Grid 3" w:semiHidden="0" w:uiPriority="69" w:unhideWhenUsed="0"/>
-    <w:lsdException w:name="Dark List" w:semiHidden="0" w:uiPriority="70" w:unhideWhenUsed="0"/>
-    <w:lsdException w:name="Colorful Shading" w:semiHidden="0" w:uiPriority="71" w:unhideWhenUsed="0"/>
-    <w:lsdException w:name="Colorful List" w:semiHidden="0" w:uiPriority="72" w:unhideWhenUsed="0"/>
-    <w:lsdException w:name="Colorful Grid" w:semiHidden="0" w:uiPriority="73" w:unhideWhenUsed="0"/>
-    <w:lsdException w:name="Light Shading Accent 1" w:semiHidden="0" w:uiPriority="60" w:unhideWhenUsed="0"/>
-    <w:lsdException w:name="Light List Accent 1" w:semiHidden="0" w:uiPriority="61" w:unhideWhenUsed="0"/>
-    <w:lsdException w:name="Light Grid Accent 1" w:semiHidden="0" w:uiPriority="62" w:unhideWhenUsed="0"/>
-    <w:lsdException w:name="Medium Shading 1 Accent 1" w:semiHidden="0" w:uiPriority="63" w:unhideWhenUsed="0"/>
-    <w:lsdException w:name="Medium Shading 2 Accent 1" w:semiHidden="0" w:uiPriority="64" w:unhideWhenUsed="0"/>
-    <w:lsdException w:name="Medium List 1 Accent 1" w:semiHidden="0" w:uiPriority="65" w:unhideWhenUsed="0"/>
-    <w:lsdException w:name="Revision" w:unhideWhenUsed="0"/>
-    <w:lsdException w:name="List Paragraph" w:semiHidden="0" w:uiPriority="34" w:unhideWhenUsed="0"/>
-    <w:lsdException w:name="Quote" w:semiHidden="0" w:uiPriority="29" w:unhideWhenUsed="0" w:qFormat="1"/>
-    <w:lsdException w:name="Intense Quote" w:semiHidden="0" w:uiPriority="30" w:unhideWhenUsed="0"/>
-    <w:lsdException w:name="Medium List 2 Accent 1" w:semiHidden="0" w:uiPriority="66" w:unhideWhenUsed="0"/>
-    <w:lsdException w:name="Medium Grid 1 Accent 1" w:semiHidden="0" w:uiPriority="67" w:unhideWhenUsed="0"/>
-    <w:lsdException w:name="Medium Grid 2 Accent 1" w:semiHidden="0" w:uiPriority="68" w:unhideWhenUsed="0"/>
-    <w:lsdException w:name="Medium Grid 3 Accent 1" w:semiHidden="0" w:uiPriority="69" w:unhideWhenUsed="0"/>
-    <w:lsdException w:name="Dark List Accent 1" w:semiHidden="0" w:uiPriority="70" w:unhideWhenUsed="0"/>
-    <w:lsdException w:name="Colorful Shading Accent 1" w:semiHidden="0" w:uiPriority="71" w:unhideWhenUsed="0"/>
-    <w:lsdException w:name="Colorful List Accent 1" w:semiHidden="0" w:uiPriority="72" w:unhideWhenUsed="0"/>
-    <w:lsdException w:name="Colorful Grid Accent 1" w:semiHidden="0" w:uiPriority="73" w:unhideWhenUsed="0"/>
-    <w:lsdException w:name="Light Shading Accent 2" w:semiHidden="0" w:uiPriority="60" w:unhideWhenUsed="0"/>
-    <w:lsdException w:name="Light List Accent 2" w:semiHidden="0" w:uiPriority="61" w:unhideWhenUsed="0"/>
-    <w:lsdException w:name="Light Grid Accent 2" w:semiHidden="0" w:uiPriority="62" w:unhideWhenUsed="0"/>
-    <w:lsdException w:name="Medium Shading 1 Accent 2" w:semiHidden="0" w:uiPriority="63" w:unhideWhenUsed="0"/>
-    <w:lsdException w:name="Medium Shading 2 Accent 2" w:semiHidden="0" w:uiPriority="64" w:unhideWhenUsed="0"/>
-    <w:lsdException w:name="Medium List 1 Accent 2" w:semiHidden="0" w:uiPriority="65" w:unhideWhenUsed="0"/>
-    <w:lsdException w:name="Medium List 2 Accent 2" w:semiHidden="0" w:uiPriority="66" w:unhideWhenUsed="0"/>
-    <w:lsdException w:name="Medium Grid 1 Accent 2" w:semiHidden="0" w:uiPriority="67" w:unhideWhenUsed="0"/>
-    <w:lsdException w:name="Medium Grid 2 Accent 2" w:semiHidden="0" w:uiPriority="68" w:unhideWhenUsed="0"/>
-    <w:lsdException w:name="Medium Grid 3 Accent 2" w:semiHidden="0" w:uiPriority="69" w:unhideWhenUsed="0"/>
-    <w:lsdException w:name="Dark List Accent 2" w:semiHidden="0" w:uiPriority="70" w:unhideWhenUsed="0"/>
-    <w:lsdException w:name="Colorful Shading Accent 2" w:semiHidden="0" w:uiPriority="71" w:unhideWhenUsed="0"/>
-    <w:lsdException w:name="Colorful List Accent 2" w:semiHidden="0" w:uiPriority="72" w:unhideWhenUsed="0"/>
-    <w:lsdException w:name="Colorful Grid Accent 2" w:semiHidden="0" w:uiPriority="73" w:unhideWhenUsed="0"/>
-    <w:lsdException w:name="Light Shading Accent 3" w:semiHidden="0" w:uiPriority="60" w:unhideWhenUsed="0"/>
-    <w:lsdException w:name="Light List Accent 3" w:semiHidden="0" w:uiPriority="61" w:unhideWhenUsed="0"/>
-    <w:lsdException w:name="Light Grid Accent 3" w:semiHidden="0" w:uiPriority="62" w:unhideWhenUsed="0"/>
-    <w:lsdException w:name="Medium Shading 1 Accent 3" w:semiHidden="0" w:uiPriority="63" w:unhideWhenUsed="0"/>
-    <w:lsdException w:name="Medium Shading 2 Accent 3" w:semiHidden="0" w:uiPriority="64" w:unhideWhenUsed="0"/>
-    <w:lsdException w:name="Medium List 1 Accent 3" w:semiHidden="0" w:uiPriority="65" w:unhideWhenUsed="0"/>
-    <w:lsdException w:name="Medium List 2 Accent 3" w:semiHidden="0" w:uiPriority="66" w:unhideWhenUsed="0"/>
-    <w:lsdException w:name="Medium Grid 1 Accent 3" w:semiHidden="0" w:uiPriority="67" w:unhideWhenUsed="0"/>
-    <w:lsdException w:name="Medium Grid 2 Accent 3" w:semiHidden="0" w:uiPriority="68" w:unhideWhenUsed="0"/>
-    <w:lsdException w:name="Medium Grid 3 Accent 3" w:semiHidden="0" w:uiPriority="69" w:unhideWhenUsed="0"/>
-    <w:lsdException w:name="Dark List Accent 3" w:semiHidden="0" w:uiPriority="70" w:unhideWhenUsed="0"/>
-    <w:lsdException w:name="Colorful Shading Accent 3" w:semiHidden="0" w:uiPriority="71" w:unhideWhenUsed="0"/>
-    <w:lsdException w:name="Colorful List Accent 3" w:semiHidden="0" w:uiPriority="72" w:unhideWhenUsed="0"/>
-    <w:lsdException w:name="Colorful Grid Accent 3" w:semiHidden="0" w:uiPriority="73" w:unhideWhenUsed="0"/>
-    <w:lsdException w:name="Light Shading Accent 4" w:semiHidden="0" w:uiPriority="60" w:unhideWhenUsed="0"/>
-    <w:lsdException w:name="Light List Accent 4" w:semiHidden="0" w:uiPriority="61" w:unhideWhenUsed="0"/>
-    <w:lsdException w:name="Light Grid Accent 4" w:semiHidden="0" w:uiPriority="62" w:unhideWhenUsed="0"/>
-    <w:lsdException w:name="Medium Shading 1 Accent 4" w:semiHidden="0" w:uiPriority="63" w:unhideWhenUsed="0"/>
-    <w:lsdException w:name="Medium Shading 2 Accent 4" w:semiHidden="0" w:uiPriority="64" w:unhideWhenUsed="0"/>
-    <w:lsdException w:name="Medium List 1 Accent 4" w:semiHidden="0" w:uiPriority="65" w:unhideWhenUsed="0"/>
-    <w:lsdException w:name="Medium List 2 Accent 4" w:semiHidden="0" w:uiPriority="66" w:unhideWhenUsed="0"/>
-    <w:lsdException w:name="Medium Grid 1 Accent 4" w:semiHidden="0" w:uiPriority="67" w:unhideWhenUsed="0"/>
-    <w:lsdException w:name="Medium Grid 2 Accent 4" w:semiHidden="0" w:uiPriority="68" w:unhideWhenUsed="0"/>
-    <w:lsdException w:name="Medium Grid 3 Accent 4" w:semiHidden="0" w:uiPriority="69" w:unhideWhenUsed="0"/>
-    <w:lsdException w:name="Dark List Accent 4" w:semiHidden="0" w:uiPriority="70" w:unhideWhenUsed="0"/>
-    <w:lsdException w:name="Colorful Shading Accent 4" w:semiHidden="0" w:uiPriority="71" w:unhideWhenUsed="0"/>
-    <w:lsdException w:name="Colorful List Accent 4" w:semiHidden="0" w:uiPriority="72" w:unhideWhenUsed="0"/>
-    <w:lsdException w:name="Colorful Grid Accent 4" w:semiHidden="0" w:uiPriority="73" w:unhideWhenUsed="0"/>
-    <w:lsdException w:name="Light Shading Accent 5" w:semiHidden="0" w:uiPriority="60" w:unhideWhenUsed="0"/>
-    <w:lsdException w:name="Light List Accent 5" w:semiHidden="0" w:uiPriority="61" w:unhideWhenUsed="0"/>
-    <w:lsdException w:name="Light Grid Accent 5" w:semiHidden="0" w:uiPriority="62" w:unhideWhenUsed="0"/>
-    <w:lsdException w:name="Medium Shading 1 Accent 5" w:semiHidden="0" w:uiPriority="63" w:unhideWhenUsed="0"/>
-    <w:lsdException w:name="Medium Shading 2 Accent 5" w:semiHidden="0" w:uiPriority="64" w:unhideWhenUsed="0"/>
-    <w:lsdException w:name="Medium List 1 Accent 5" w:semiHidden="0" w:uiPriority="65" w:unhideWhenUsed="0"/>
-    <w:lsdException w:name="Medium List 2 Accent 5" w:semiHidden="0" w:uiPriority="66" w:unhideWhenUsed="0"/>
-    <w:lsdException w:name="Medium Grid 1 Accent 5" w:semiHidden="0" w:uiPriority="67" w:unhideWhenUsed="0"/>
-    <w:lsdException w:name="Medium Grid 2 Accent 5" w:semiHidden="0" w:uiPriority="68" w:unhideWhenUsed="0"/>
-    <w:lsdException w:name="Medium Grid 3 Accent 5" w:semiHidden="0" w:uiPriority="69" w:unhideWhenUsed="0"/>
-    <w:lsdException w:name="Dark List Accent 5" w:semiHidden="0" w:uiPriority="70" w:unhideWhenUsed="0"/>
-    <w:lsdException w:name="Colorful Shading Accent 5" w:semiHidden="0" w:uiPriority="71" w:unhideWhenUsed="0"/>
-    <w:lsdException w:name="Colorful List Accent 5" w:semiHidden="0" w:uiPriority="72" w:unhideWhenUsed="0"/>
-    <w:lsdException w:name="Colorful Grid Accent 5" w:semiHidden="0" w:uiPriority="73" w:unhideWhenUsed="0"/>
-    <w:lsdException w:name="Light Shading Accent 6" w:semiHidden="0" w:uiPriority="60" w:unhideWhenUsed="0"/>
-    <w:lsdException w:name="Light List Accent 6" w:semiHidden="0" w:uiPriority="61" w:unhideWhenUsed="0"/>
-    <w:lsdException w:name="Light Grid Accent 6" w:semiHidden="0" w:uiPriority="62" w:unhideWhenUsed="0"/>
-    <w:lsdException w:name="Medium Shading 1 Accent 6" w:semiHidden="0" w:uiPriority="63" w:unhideWhenUsed="0"/>
-    <w:lsdException w:name="Medium Shading 2 Accent 6" w:semiHidden="0" w:uiPriority="64" w:unhideWhenUsed="0"/>
-    <w:lsdException w:name="Medium List 1 Accent 6" w:semiHidden="0" w:uiPriority="65" w:unhideWhenUsed="0"/>
-    <w:lsdException w:name="Medium List 2 Accent 6" w:semiHidden="0" w:uiPriority="66" w:unhideWhenUsed="0"/>
-    <w:lsdException w:name="Medium Grid 1 Accent 6" w:semiHidden="0" w:uiPriority="67" w:unhideWhenUsed="0"/>
-    <w:lsdException w:name="Medium Grid 2 Accent 6" w:semiHidden="0" w:uiPriority="68" w:unhideWhenUsed="0"/>
-    <w:lsdException w:name="Medium Grid 3 Accent 6" w:semiHidden="0" w:uiPriority="69" w:unhideWhenUsed="0"/>
-    <w:lsdException w:name="Dark List Accent 6" w:semiHidden="0" w:uiPriority="70" w:unhideWhenUsed="0"/>
-    <w:lsdException w:name="Colorful Shading Accent 6" w:semiHidden="0" w:uiPriority="71" w:unhideWhenUsed="0"/>
-    <w:lsdException w:name="Colorful List Accent 6" w:semiHidden="0" w:uiPriority="72" w:unhideWhenUsed="0"/>
-    <w:lsdException w:name="Colorful Grid Accent 6" w:semiHidden="0" w:uiPriority="73" w:unhideWhenUsed="0"/>
-    <w:lsdException w:name="Subtle Emphasis" w:semiHidden="0" w:uiPriority="19" w:unhideWhenUsed="0"/>
-    <w:lsdException w:name="Intense Emphasis" w:semiHidden="0" w:uiPriority="21" w:unhideWhenUsed="0"/>
-    <w:lsdException w:name="Subtle Reference" w:semiHidden="0" w:uiPriority="31" w:unhideWhenUsed="0" w:qFormat="1"/>
-    <w:lsdException w:name="Intense Reference" w:semiHidden="0" w:uiPriority="32" w:unhideWhenUsed="0"/>
-    <w:lsdException w:name="Book Title" w:semiHidden="0" w:uiPriority="33" w:unhideWhenUsed="0"/>
-    <w:lsdException w:name="Bibliography" w:uiPriority="37"/>
-    <w:lsdException w:name="TOC Heading" w:uiPriority="39"/>
+  <w:latentStyles w:defLockedState="0" w:defUIPriority="99" w:defSemiHidden="0" w:defUnhideWhenUsed="0" w:defQFormat="0" w:count="371">
+    <w:lsdException w:name="Normal" w:uiPriority="0" w:qFormat="1"/>
+    <w:lsdException w:name="heading 1" w:uiPriority="9" w:qFormat="1"/>
+    <w:lsdException w:name="heading 2" w:semiHidden="1" w:uiPriority="9" w:unhideWhenUsed="1" w:qFormat="1"/>
+    <w:lsdException w:name="heading 3" w:semiHidden="1" w:uiPriority="9" w:unhideWhenUsed="1" w:qFormat="1"/>
+    <w:lsdException w:name="heading 4" w:semiHidden="1" w:uiPriority="9" w:unhideWhenUsed="1"/>
+    <w:lsdException w:name="heading 5" w:semiHidden="1" w:uiPriority="9" w:unhideWhenUsed="1" w:qFormat="1"/>
+    <w:lsdException w:name="heading 6" w:semiHidden="1" w:uiPriority="9" w:unhideWhenUsed="1" w:qFormat="1"/>
+    <w:lsdException w:name="heading 7" w:semiHidden="1" w:uiPriority="9" w:unhideWhenUsed="1" w:qFormat="1"/>
+    <w:lsdException w:name="heading 8" w:semiHidden="1" w:uiPriority="9" w:unhideWhenUsed="1" w:qFormat="1"/>
+    <w:lsdException w:name="heading 9" w:semiHidden="1" w:uiPriority="9" w:unhideWhenUsed="1" w:qFormat="1"/>
+    <w:lsdException w:name="index 1" w:semiHidden="1" w:unhideWhenUsed="1"/>
+    <w:lsdException w:name="index 2" w:semiHidden="1" w:unhideWhenUsed="1"/>
+    <w:lsdException w:name="index 3" w:semiHidden="1" w:unhideWhenUsed="1"/>
+    <w:lsdException w:name="index 4" w:semiHidden="1" w:unhideWhenUsed="1"/>
+    <w:lsdException w:name="index 5" w:semiHidden="1" w:unhideWhenUsed="1"/>
+    <w:lsdException w:name="index 6" w:semiHidden="1" w:unhideWhenUsed="1"/>
+    <w:lsdException w:name="index 7" w:semiHidden="1" w:unhideWhenUsed="1"/>
+    <w:lsdException w:name="index 8" w:semiHidden="1" w:unhideWhenUsed="1"/>
+    <w:lsdException w:name="index 9" w:semiHidden="1" w:unhideWhenUsed="1"/>
+    <w:lsdException w:name="toc 1" w:semiHidden="1" w:uiPriority="39" w:unhideWhenUsed="1"/>
+    <w:lsdException w:name="toc 2" w:semiHidden="1" w:uiPriority="39" w:unhideWhenUsed="1"/>
+    <w:lsdException w:name="toc 3" w:semiHidden="1" w:uiPriority="39" w:unhideWhenUsed="1"/>
+    <w:lsdException w:name="toc 4" w:semiHidden="1" w:uiPriority="39" w:unhideWhenUsed="1"/>
+    <w:lsdException w:name="toc 5" w:semiHidden="1" w:uiPriority="39" w:unhideWhenUsed="1"/>
+    <w:lsdException w:name="toc 6" w:semiHidden="1" w:uiPriority="39" w:unhideWhenUsed="1"/>
+    <w:lsdException w:name="toc 7" w:semiHidden="1" w:uiPriority="39" w:unhideWhenUsed="1"/>
+    <w:lsdException w:name="toc 8" w:semiHidden="1" w:uiPriority="39" w:unhideWhenUsed="1"/>
+    <w:lsdException w:name="toc 9" w:semiHidden="1" w:uiPriority="39" w:unhideWhenUsed="1"/>
+    <w:lsdException w:name="Normal Indent" w:semiHidden="1" w:unhideWhenUsed="1"/>
+    <w:lsdException w:name="footnote text" w:semiHidden="1" w:unhideWhenUsed="1"/>
+    <w:lsdException w:name="annotation text" w:semiHidden="1" w:unhideWhenUsed="1"/>
+    <w:lsdException w:name="header" w:semiHidden="1" w:unhideWhenUsed="1"/>
+    <w:lsdException w:name="footer" w:semiHidden="1" w:unhideWhenUsed="1"/>
+    <w:lsdException w:name="index heading" w:semiHidden="1" w:unhideWhenUsed="1"/>
+    <w:lsdException w:name="caption" w:semiHidden="1" w:uiPriority="35" w:unhideWhenUsed="1" w:qFormat="1"/>
+    <w:lsdException w:name="table of figures" w:semiHidden="1" w:unhideWhenUsed="1"/>
+    <w:lsdException w:name="envelope address" w:semiHidden="1" w:unhideWhenUsed="1"/>
+    <w:lsdException w:name="envelope return" w:semiHidden="1" w:unhideWhenUsed="1"/>
+    <w:lsdException w:name="footnote reference" w:semiHidden="1" w:unhideWhenUsed="1"/>
+    <w:lsdException w:name="annotation reference" w:semiHidden="1" w:unhideWhenUsed="1"/>
+    <w:lsdException w:name="line number" w:semiHidden="1" w:unhideWhenUsed="1"/>
+    <w:lsdException w:name="page number" w:semiHidden="1" w:unhideWhenUsed="1"/>
+    <w:lsdException w:name="endnote reference" w:semiHidden="1" w:unhideWhenUsed="1"/>
+    <w:lsdException w:name="endnote text" w:semiHidden="1" w:unhideWhenUsed="1"/>
+    <w:lsdException w:name="table of authorities" w:semiHidden="1" w:unhideWhenUsed="1"/>
+    <w:lsdException w:name="macro" w:semiHidden="1" w:unhideWhenUsed="1"/>
+    <w:lsdException w:name="toa heading" w:semiHidden="1" w:unhideWhenUsed="1"/>
+    <w:lsdException w:name="List" w:semiHidden="1" w:unhideWhenUsed="1"/>
+    <w:lsdException w:name="List Bullet" w:semiHidden="1" w:unhideWhenUsed="1"/>
+    <w:lsdException w:name="List Number" w:semiHidden="1" w:unhideWhenUsed="1"/>
+    <w:lsdException w:name="List 2" w:semiHidden="1" w:unhideWhenUsed="1"/>
+    <w:lsdException w:name="List 3" w:semiHidden="1" w:unhideWhenUsed="1"/>
+    <w:lsdException w:name="List 4" w:semiHidden="1" w:unhideWhenUsed="1"/>
+    <w:lsdException w:name="List 5" w:semiHidden="1" w:unhideWhenUsed="1"/>
+    <w:lsdException w:name="List Bullet 2" w:semiHidden="1" w:unhideWhenUsed="1"/>
+    <w:lsdException w:name="List Bullet 3" w:semiHidden="1" w:unhideWhenUsed="1"/>
+    <w:lsdException w:name="List Bullet 4" w:semiHidden="1" w:unhideWhenUsed="1"/>
+    <w:lsdException w:name="List Bullet 5" w:semiHidden="1" w:unhideWhenUsed="1"/>
+    <w:lsdException w:name="List Number 2" w:semiHidden="1" w:unhideWhenUsed="1"/>
+    <w:lsdException w:name="List Number 3" w:semiHidden="1" w:unhideWhenUsed="1"/>
+    <w:lsdException w:name="List Number 4" w:semiHidden="1" w:unhideWhenUsed="1"/>
+    <w:lsdException w:name="List Number 5" w:semiHidden="1" w:unhideWhenUsed="1"/>
+    <w:lsdException w:name="Title" w:uiPriority="10" w:qFormat="1"/>
+    <w:lsdException w:name="Closing" w:semiHidden="1" w:unhideWhenUsed="1"/>
+    <w:lsdException w:name="Signature" w:semiHidden="1" w:unhideWhenUsed="1"/>
+    <w:lsdException w:name="Default Paragraph Font" w:semiHidden="1" w:uiPriority="1" w:unhideWhenUsed="1"/>
+    <w:lsdException w:name="Body Text" w:semiHidden="1" w:unhideWhenUsed="1"/>
+    <w:lsdException w:name="Body Text Indent" w:semiHidden="1" w:unhideWhenUsed="1"/>
+    <w:lsdException w:name="List Continue" w:semiHidden="1" w:unhideWhenUsed="1"/>
+    <w:lsdException w:name="List Continue 2" w:semiHidden="1" w:unhideWhenUsed="1"/>
+    <w:lsdException w:name="List Continue 3" w:semiHidden="1" w:unhideWhenUsed="1"/>
+    <w:lsdException w:name="List Continue 4" w:semiHidden="1" w:unhideWhenUsed="1"/>
+    <w:lsdException w:name="List Continue 5" w:semiHidden="1" w:unhideWhenUsed="1"/>
+    <w:lsdException w:name="Message Header" w:semiHidden="1" w:unhideWhenUsed="1"/>
+    <w:lsdException w:name="Subtitle" w:uiPriority="11"/>
+    <w:lsdException w:name="Salutation" w:semiHidden="1" w:unhideWhenUsed="1"/>
+    <w:lsdException w:name="Date" w:semiHidden="1" w:unhideWhenUsed="1"/>
+    <w:lsdException w:name="Body Text First Indent" w:semiHidden="1" w:unhideWhenUsed="1"/>
+    <w:lsdException w:name="Body Text First Indent 2" w:semiHidden="1" w:unhideWhenUsed="1"/>
+    <w:lsdException w:name="Note Heading" w:semiHidden="1" w:unhideWhenUsed="1"/>
+    <w:lsdException w:name="Body Text 2" w:semiHidden="1" w:unhideWhenUsed="1"/>
+    <w:lsdException w:name="Body Text 3" w:semiHidden="1" w:unhideWhenUsed="1"/>
+    <w:lsdException w:name="Body Text Indent 2" w:semiHidden="1" w:unhideWhenUsed="1"/>
+    <w:lsdException w:name="Body Text Indent 3" w:semiHidden="1" w:unhideWhenUsed="1"/>
+    <w:lsdException w:name="Block Text" w:semiHidden="1" w:unhideWhenUsed="1"/>
+    <w:lsdException w:name="Hyperlink" w:semiHidden="1" w:unhideWhenUsed="1"/>
+    <w:lsdException w:name="FollowedHyperlink" w:semiHidden="1" w:unhideWhenUsed="1"/>
+    <w:lsdException w:name="Strong" w:uiPriority="22"/>
+    <w:lsdException w:name="Emphasis" w:uiPriority="20"/>
+    <w:lsdException w:name="Document Map" w:semiHidden="1" w:unhideWhenUsed="1"/>
+    <w:lsdException w:name="Plain Text" w:semiHidden="1" w:unhideWhenUsed="1"/>
+    <w:lsdException w:name="E-mail Signature" w:semiHidden="1" w:unhideWhenUsed="1"/>
+    <w:lsdException w:name="HTML Top of Form" w:semiHidden="1" w:unhideWhenUsed="1"/>
+    <w:lsdException w:name="HTML Bottom of Form" w:semiHidden="1" w:unhideWhenUsed="1"/>
+    <w:lsdException w:name="Normal (Web)" w:semiHidden="1" w:unhideWhenUsed="1"/>
+    <w:lsdException w:name="HTML Acronym" w:semiHidden="1" w:unhideWhenUsed="1"/>
+    <w:lsdException w:name="HTML Address" w:semiHidden="1" w:unhideWhenUsed="1"/>
+    <w:lsdException w:name="HTML Cite" w:semiHidden="1" w:unhideWhenUsed="1"/>
+    <w:lsdException w:name="HTML Code" w:semiHidden="1" w:unhideWhenUsed="1"/>
+    <w:lsdException w:name="HTML Definition" w:semiHidden="1" w:unhideWhenUsed="1"/>
+    <w:lsdException w:name="HTML Keyboard" w:semiHidden="1" w:unhideWhenUsed="1"/>
+    <w:lsdException w:name="HTML Preformatted" w:semiHidden="1" w:unhideWhenUsed="1"/>
+    <w:lsdException w:name="HTML Sample" w:semiHidden="1" w:unhideWhenUsed="1"/>
+    <w:lsdException w:name="HTML Typewriter" w:semiHidden="1" w:unhideWhenUsed="1"/>
+    <w:lsdException w:name="HTML Variable" w:semiHidden="1" w:unhideWhenUsed="1"/>
+    <w:lsdException w:name="Normal Table" w:semiHidden="1" w:unhideWhenUsed="1"/>
+    <w:lsdException w:name="annotation subject" w:semiHidden="1" w:unhideWhenUsed="1"/>
+    <w:lsdException w:name="No List" w:semiHidden="1" w:unhideWhenUsed="1"/>
+    <w:lsdException w:name="Outline List 1" w:semiHidden="1" w:unhideWhenUsed="1"/>
+    <w:lsdException w:name="Outline List 2" w:semiHidden="1" w:unhideWhenUsed="1"/>
+    <w:lsdException w:name="Outline List 3" w:semiHidden="1" w:unhideWhenUsed="1"/>
+    <w:lsdException w:name="Table Simple 1" w:semiHidden="1" w:unhideWhenUsed="1"/>
+    <w:lsdException w:name="Table Simple 2" w:semiHidden="1" w:unhideWhenUsed="1"/>
+    <w:lsdException w:name="Table Simple 3" w:semiHidden="1" w:unhideWhenUsed="1"/>
+    <w:lsdException w:name="Table Classic 1" w:semiHidden="1" w:unhideWhenUsed="1"/>
+    <w:lsdException w:name="Table Classic 2" w:semiHidden="1" w:unhideWhenUsed="1"/>
+    <w:lsdException w:name="Table Classic 3" w:semiHidden="1" w:unhideWhenUsed="1"/>
+    <w:lsdException w:name="Table Classic 4" w:semiHidden="1" w:unhideWhenUsed="1"/>
+    <w:lsdException w:name="Table Colorful 1" w:semiHidden="1" w:unhideWhenUsed="1"/>
+    <w:lsdException w:name="Table Colorful 2" w:semiHidden="1" w:unhideWhenUsed="1"/>
+    <w:lsdException w:name="Table Colorful 3" w:semiHidden="1" w:unhideWhenUsed="1"/>
+    <w:lsdException w:name="Table Columns 1" w:semiHidden="1" w:unhideWhenUsed="1"/>
+    <w:lsdException w:name="Table Columns 2" w:semiHidden="1" w:unhideWhenUsed="1"/>
+    <w:lsdException w:name="Table Columns 3" w:semiHidden="1" w:unhideWhenUsed="1"/>
+    <w:lsdException w:name="Table Columns 4" w:semiHidden="1" w:unhideWhenUsed="1"/>
+    <w:lsdException w:name="Table Columns 5" w:semiHidden="1" w:unhideWhenUsed="1"/>
+    <w:lsdException w:name="Table Grid 1" w:semiHidden="1" w:unhideWhenUsed="1"/>
+    <w:lsdException w:name="Table Grid 2" w:semiHidden="1" w:unhideWhenUsed="1"/>
+    <w:lsdException w:name="Table Grid 3" w:semiHidden="1" w:unhideWhenUsed="1"/>
+    <w:lsdException w:name="Table Grid 4" w:semiHidden="1" w:unhideWhenUsed="1"/>
+    <w:lsdException w:name="Table Grid 5" w:semiHidden="1" w:unhideWhenUsed="1"/>
+    <w:lsdException w:name="Table Grid 6" w:semiHidden="1" w:unhideWhenUsed="1"/>
+    <w:lsdException w:name="Table Grid 7" w:semiHidden="1" w:unhideWhenUsed="1"/>
+    <w:lsdException w:name="Table Grid 8" w:semiHidden="1" w:unhideWhenUsed="1"/>
+    <w:lsdException w:name="Table List 1" w:semiHidden="1" w:unhideWhenUsed="1"/>
+    <w:lsdException w:name="Table List 2" w:semiHidden="1" w:unhideWhenUsed="1"/>
+    <w:lsdException w:name="Table List 3" w:semiHidden="1" w:unhideWhenUsed="1"/>
+    <w:lsdException w:name="Table List 4" w:semiHidden="1" w:unhideWhenUsed="1"/>
+    <w:lsdException w:name="Table List 5" w:semiHidden="1" w:unhideWhenUsed="1"/>
+    <w:lsdException w:name="Table List 6" w:semiHidden="1" w:unhideWhenUsed="1"/>
+    <w:lsdException w:name="Table List 7" w:semiHidden="1" w:unhideWhenUsed="1"/>
+    <w:lsdException w:name="Table List 8" w:semiHidden="1" w:unhideWhenUsed="1"/>
+    <w:lsdException w:name="Table 3D effects 1" w:semiHidden="1" w:unhideWhenUsed="1"/>
+    <w:lsdException w:name="Table 3D effects 2" w:semiHidden="1" w:unhideWhenUsed="1"/>
+    <w:lsdException w:name="Table 3D effects 3" w:semiHidden="1" w:unhideWhenUsed="1"/>
+    <w:lsdException w:name="Table Contemporary" w:semiHidden="1" w:unhideWhenUsed="1"/>
+    <w:lsdException w:name="Table Elegant" w:semiHidden="1" w:unhideWhenUsed="1"/>
+    <w:lsdException w:name="Table Professional" w:semiHidden="1" w:unhideWhenUsed="1"/>
+    <w:lsdException w:name="Table Subtle 1" w:semiHidden="1" w:unhideWhenUsed="1"/>
+    <w:lsdException w:name="Table Subtle 2" w:semiHidden="1" w:unhideWhenUsed="1"/>
+    <w:lsdException w:name="Table Web 1" w:semiHidden="1" w:unhideWhenUsed="1"/>
+    <w:lsdException w:name="Table Web 2" w:semiHidden="1" w:unhideWhenUsed="1"/>
+    <w:lsdException w:name="Table Web 3" w:semiHidden="1" w:unhideWhenUsed="1"/>
+    <w:lsdException w:name="Balloon Text" w:semiHidden="1" w:unhideWhenUsed="1"/>
+    <w:lsdException w:name="Table Grid" w:uiPriority="39"/>
+    <w:lsdException w:name="Table Theme" w:semiHidden="1" w:unhideWhenUsed="1"/>
+    <w:lsdException w:name="Placeholder Text" w:semiHidden="1"/>
+    <w:lsdException w:name="No Spacing" w:uiPriority="1"/>
+    <w:lsdException w:name="Light Shading" w:uiPriority="60"/>
+    <w:lsdException w:name="Light List" w:uiPriority="61"/>
+    <w:lsdException w:name="Light Grid" w:uiPriority="62"/>
+    <w:lsdException w:name="Medium Shading 1" w:uiPriority="63"/>
+    <w:lsdException w:name="Medium Shading 2" w:uiPriority="64"/>
+    <w:lsdException w:name="Medium List 1" w:uiPriority="65"/>
+    <w:lsdException w:name="Medium List 2" w:uiPriority="66"/>
+    <w:lsdException w:name="Medium Grid 1" w:uiPriority="67"/>
+    <w:lsdException w:name="Medium Grid 2" w:uiPriority="68"/>
+    <w:lsdException w:name="Medium Grid 3" w:uiPriority="69"/>
+    <w:lsdException w:name="Dark List" w:uiPriority="70"/>
+    <w:lsdException w:name="Colorful Shading" w:uiPriority="71"/>
+    <w:lsdException w:name="Colorful List" w:uiPriority="72"/>
+    <w:lsdException w:name="Colorful Grid" w:uiPriority="73"/>
+    <w:lsdException w:name="Light Shading Accent 1" w:uiPriority="60"/>
+    <w:lsdException w:name="Light List Accent 1" w:uiPriority="61"/>
+    <w:lsdException w:name="Light Grid Accent 1" w:uiPriority="62"/>
+    <w:lsdException w:name="Medium Shading 1 Accent 1" w:uiPriority="63"/>
+    <w:lsdException w:name="Medium Shading 2 Accent 1" w:uiPriority="64"/>
+    <w:lsdException w:name="Medium List 1 Accent 1" w:uiPriority="65"/>
+    <w:lsdException w:name="Revision" w:semiHidden="1"/>
+    <w:lsdException w:name="List Paragraph" w:uiPriority="34"/>
+    <w:lsdException w:name="Quote" w:uiPriority="29" w:qFormat="1"/>
+    <w:lsdException w:name="Intense Quote" w:uiPriority="30"/>
+    <w:lsdException w:name="Medium List 2 Accent 1" w:uiPriority="66"/>
+    <w:lsdException w:name="Medium Grid 1 Accent 1" w:uiPriority="67"/>
+    <w:lsdException w:name="Medium Grid 2 Accent 1" w:uiPriority="68"/>
+    <w:lsdException w:name="Medium Grid 3 Accent 1" w:uiPriority="69"/>
+    <w:lsdException w:name="Dark List Accent 1" w:uiPriority="70"/>
+    <w:lsdException w:name="Colorful Shading Accent 1" w:uiPriority="71"/>
+    <w:lsdException w:name="Colorful List Accent 1" w:uiPriority="72"/>
+    <w:lsdException w:name="Colorful Grid Accent 1" w:uiPriority="73"/>
+    <w:lsdException w:name="Light Shading Accent 2" w:uiPriority="60"/>
+    <w:lsdException w:name="Light List Accent 2" w:uiPriority="61"/>
+    <w:lsdException w:name="Light Grid Accent 2" w:uiPriority="62"/>
+    <w:lsdException w:name="Medium Shading 1 Accent 2" w:uiPriority="63"/>
+    <w:lsdException w:name="Medium Shading 2 Accent 2" w:uiPriority="64"/>
+    <w:lsdException w:name="Medium List 1 Accent 2" w:uiPriority="65"/>
+    <w:lsdException w:name="Medium List 2 Accent 2" w:uiPriority="66"/>
+    <w:lsdException w:name="Medium Grid 1 Accent 2" w:uiPriority="67"/>
+    <w:lsdException w:name="Medium Grid 2 Accent 2" w:uiPriority="68"/>
+    <w:lsdException w:name="Medium Grid 3 Accent 2" w:uiPriority="69"/>
+    <w:lsdException w:name="Dark List Accent 2" w:uiPriority="70"/>
+    <w:lsdException w:name="Colorful Shading Accent 2" w:uiPriority="71"/>
+    <w:lsdException w:name="Colorful List Accent 2" w:uiPriority="72"/>
+    <w:lsdException w:name="Colorful Grid Accent 2" w:uiPriority="73"/>
+    <w:lsdException w:name="Light Shading Accent 3" w:uiPriority="60"/>
+    <w:lsdException w:name="Light List Accent 3" w:uiPriority="61"/>
+    <w:lsdException w:name="Light Grid Accent 3" w:uiPriority="62"/>
+    <w:lsdException w:name="Medium Shading 1 Accent 3" w:uiPriority="63"/>
+    <w:lsdException w:name="Medium Shading 2 Accent 3" w:uiPriority="64"/>
+    <w:lsdException w:name="Medium List 1 Accent 3" w:uiPriority="65"/>
+    <w:lsdException w:name="Medium List 2 Accent 3" w:uiPriority="66"/>
+    <w:lsdException w:name="Medium Grid 1 Accent 3" w:uiPriority="67"/>
+    <w:lsdException w:name="Medium Grid 2 Accent 3" w:uiPriority="68"/>
+    <w:lsdException w:name="Medium Grid 3 Accent 3" w:uiPriority="69"/>
+    <w:lsdException w:name="Dark List Accent 3" w:uiPriority="70"/>
+    <w:lsdException w:name="Colorful Shading Accent 3" w:uiPriority="71"/>
+    <w:lsdException w:name="Colorful List Accent 3" w:uiPriority="72"/>
+    <w:lsdException w:name="Colorful Grid Accent 3" w:uiPriority="73"/>
+    <w:lsdException w:name="Light Shading Accent 4" w:uiPriority="60"/>
+    <w:lsdException w:name="Light List Accent 4" w:uiPriority="61"/>
+    <w:lsdException w:name="Light Grid Accent 4" w:uiPriority="62"/>
+    <w:lsdException w:name="Medium Shading 1 Accent 4" w:uiPriority="63"/>
+    <w:lsdException w:name="Medium Shading 2 Accent 4" w:uiPriority="64"/>
+    <w:lsdException w:name="Medium List 1 Accent 4" w:uiPriority="65"/>
+    <w:lsdException w:name="Medium List 2 Accent 4" w:uiPriority="66"/>
+    <w:lsdException w:name="Medium Grid 1 Accent 4" w:uiPriority="67"/>
+    <w:lsdException w:name="Medium Grid 2 Accent 4" w:uiPriority="68"/>
+    <w:lsdException w:name="Medium Grid 3 Accent 4" w:uiPriority="69"/>
+    <w:lsdException w:name="Dark List Accent 4" w:uiPriority="70"/>
+    <w:lsdException w:name="Colorful Shading Accent 4" w:uiPriority="71"/>
+    <w:lsdException w:name="Colorful List Accent 4" w:uiPriority="72"/>
+    <w:lsdException w:name="Colorful Grid Accent 4" w:uiPriority="73"/>
+    <w:lsdException w:name="Light Shading Accent 5" w:uiPriority="60"/>
+    <w:lsdException w:name="Light List Accent 5" w:uiPriority="61"/>
+    <w:lsdException w:name="Light Grid Accent 5" w:uiPriority="62"/>
+    <w:lsdException w:name="Medium Shading 1 Accent 5" w:uiPriority="63"/>
+    <w:lsdException w:name="Medium Shading 2 Accent 5" w:uiPriority="64"/>
+    <w:lsdException w:name="Medium List 1 Accent 5" w:uiPriority="65"/>
+    <w:lsdException w:name="Medium List 2 Accent 5" w:uiPriority="66"/>
+    <w:lsdException w:name="Medium Grid 1 Accent 5" w:uiPriority="67"/>
+    <w:lsdException w:name="Medium Grid 2 Accent 5" w:uiPriority="68"/>
+    <w:lsdException w:name="Medium Grid 3 Accent 5" w:uiPriority="69"/>
+    <w:lsdException w:name="Dark List Accent 5" w:uiPriority="70"/>
+    <w:lsdException w:name="Colorful Shading Accent 5" w:uiPriority="71"/>
+    <w:lsdException w:name="Colorful List Accent 5" w:uiPriority="72"/>
+    <w:lsdException w:name="Colorful Grid Accent 5" w:uiPriority="73"/>
+    <w:lsdException w:name="Light Shading Accent 6" w:uiPriority="60"/>
+    <w:lsdException w:name="Light List Accent 6" w:uiPriority="61"/>
+    <w:lsdException w:name="Light Grid Accent 6" w:uiPriority="62"/>
+    <w:lsdException w:name="Medium Shading 1 Accent 6" w:uiPriority="63"/>
+    <w:lsdException w:name="Medium Shading 2 Accent 6" w:uiPriority="64"/>
+    <w:lsdException w:name="Medium List 1 Accent 6" w:uiPriority="65"/>
+    <w:lsdException w:name="Medium List 2 Accent 6" w:uiPriority="66"/>
+    <w:lsdException w:name="Medium Grid 1 Accent 6" w:uiPriority="67"/>
+    <w:lsdException w:name="Medium Grid 2 Accent 6" w:uiPriority="68"/>
+    <w:lsdException w:name="Medium Grid 3 Accent 6" w:uiPriority="69"/>
+    <w:lsdException w:name="Dark List Accent 6" w:uiPriority="70"/>
+    <w:lsdException w:name="Colorful Shading Accent 6" w:uiPriority="71"/>
+    <w:lsdException w:name="Colorful List Accent 6" w:uiPriority="72"/>
+    <w:lsdException w:name="Colorful Grid Accent 6" w:uiPriority="73"/>
+    <w:lsdException w:name="Subtle Emphasis" w:uiPriority="19"/>
+    <w:lsdException w:name="Intense Emphasis" w:uiPriority="21"/>
+    <w:lsdException w:name="Subtle Reference" w:uiPriority="31" w:qFormat="1"/>
+    <w:lsdException w:name="Intense Reference" w:uiPriority="32"/>
+    <w:lsdException w:name="Book Title" w:uiPriority="33"/>
+    <w:lsdException w:name="Bibliography" w:semiHidden="1" w:uiPriority="37" w:unhideWhenUsed="1"/>
+    <w:lsdException w:name="TOC Heading" w:semiHidden="1" w:uiPriority="39" w:unhideWhenUsed="1"/>
+    <w:lsdException w:name="Plain Table 1" w:uiPriority="41"/>
+    <w:lsdException w:name="Plain Table 2" w:uiPriority="42"/>
+    <w:lsdException w:name="Plain Table 3" w:uiPriority="43"/>
+    <w:lsdException w:name="Plain Table 4" w:uiPriority="44"/>
+    <w:lsdException w:name="Plain Table 5" w:uiPriority="45"/>
+    <w:lsdException w:name="Grid Table Light" w:uiPriority="40"/>
+    <w:lsdException w:name="Grid Table 1 Light" w:uiPriority="46"/>
+    <w:lsdException w:name="Grid Table 2" w:uiPriority="47"/>
+    <w:lsdException w:name="Grid Table 3" w:uiPriority="48"/>
+    <w:lsdException w:name="Grid Table 4" w:uiPriority="49"/>
+    <w:lsdException w:name="Grid Table 5 Dark" w:uiPriority="50"/>
+    <w:lsdException w:name="Grid Table 6 Colorful" w:uiPriority="51"/>
+    <w:lsdException w:name="Grid Table 7 Colorful" w:uiPriority="52"/>
+    <w:lsdException w:name="Grid Table 1 Light Accent 1" w:uiPriority="46"/>
+    <w:lsdException w:name="Grid Table 2 Accent 1" w:uiPriority="47"/>
+    <w:lsdException w:name="Grid Table 3 Accent 1" w:uiPriority="48"/>
+    <w:lsdException w:name="Grid Table 4 Accent 1" w:uiPriority="49"/>
+    <w:lsdException w:name="Grid Table 5 Dark Accent 1" w:uiPriority="50"/>
+    <w:lsdException w:name="Grid Table 6 Colorful Accent 1" w:uiPriority="51"/>
+    <w:lsdException w:name="Grid Table 7 Colorful Accent 1" w:uiPriority="52"/>
+    <w:lsdException w:name="Grid Table 1 Light Accent 2" w:uiPriority="46"/>
+    <w:lsdException w:name="Grid Table 2 Accent 2" w:uiPriority="47"/>
+    <w:lsdException w:name="Grid Table 3 Accent 2" w:uiPriority="48"/>
+    <w:lsdException w:name="Grid Table 4 Accent 2" w:uiPriority="49"/>
+    <w:lsdException w:name="Grid Table 5 Dark Accent 2" w:uiPriority="50"/>
+    <w:lsdException w:name="Grid Table 6 Colorful Accent 2" w:uiPriority="51"/>
+    <w:lsdException w:name="Grid Table 7 Colorful Accent 2" w:uiPriority="52"/>
+    <w:lsdException w:name="Grid Table 1 Light Accent 3" w:uiPriority="46"/>
+    <w:lsdException w:name="Grid Table 2 Accent 3" w:uiPriority="47"/>
+    <w:lsdException w:name="Grid Table 3 Accent 3" w:uiPriority="48"/>
+    <w:lsdException w:name="Grid Table 4 Accent 3" w:uiPriority="49"/>
+    <w:lsdException w:name="Grid Table 5 Dark Accent 3" w:uiPriority="50"/>
+    <w:lsdException w:name="Grid Table 6 Colorful Accent 3" w:uiPriority="51"/>
+    <w:lsdException w:name="Grid Table 7 Colorful Accent 3" w:uiPriority="52"/>
+    <w:lsdException w:name="Grid Table 1 Light Accent 4" w:uiPriority="46"/>
+    <w:lsdException w:name="Grid Table 2 Accent 4" w:uiPriority="47"/>
+    <w:lsdException w:name="Grid Table 3 Accent 4" w:uiPriority="48"/>
+    <w:lsdException w:name="Grid Table 4 Accent 4" w:uiPriority="49"/>
+    <w:lsdException w:name="Grid Table 5 Dark Accent 4" w:uiPriority="50"/>
+    <w:lsdException w:name="Grid Table 6 Colorful Accent 4" w:uiPriority="51"/>
+    <w:lsdException w:name="Grid Table 7 Colorful Accent 4" w:uiPriority="52"/>
+    <w:lsdException w:name="Grid Table 1 Light Accent 5" w:uiPriority="46"/>
+    <w:lsdException w:name="Grid Table 2 Accent 5" w:uiPriority="47"/>
+    <w:lsdException w:name="Grid Table 3 Accent 5" w:uiPriority="48"/>
+    <w:lsdException w:name="Grid Table 4 Accent 5" w:uiPriority="49"/>
+    <w:lsdException w:name="Grid Table 5 Dark Accent 5" w:uiPriority="50"/>
+    <w:lsdException w:name="Grid Table 6 Colorful Accent 5" w:uiPriority="51"/>
+    <w:lsdException w:name="Grid Table 7 Colorful Accent 5" w:uiPriority="52"/>
+    <w:lsdException w:name="Grid Table 1 Light Accent 6" w:uiPriority="46"/>
+    <w:lsdException w:name="Grid Table 2 Accent 6" w:uiPriority="47"/>
+    <w:lsdException w:name="Grid Table 3 Accent 6" w:uiPriority="48"/>
+    <w:lsdException w:name="Grid Table 4 Accent 6" w:uiPriority="49"/>
+    <w:lsdException w:name="Grid Table 5 Dark Accent 6" w:uiPriority="50"/>
+    <w:lsdException w:name="Grid Table 6 Colorful Accent 6" w:uiPriority="51"/>
+    <w:lsdException w:name="Grid Table 7 Colorful Accent 6" w:uiPriority="52"/>
+    <w:lsdException w:name="List Table 1 Light" w:uiPriority="46"/>
+    <w:lsdException w:name="List Table 2" w:uiPriority="47"/>
+    <w:lsdException w:name="List Table 3" w:uiPriority="48"/>
+    <w:lsdException w:name="List Table 4" w:uiPriority="49"/>
+    <w:lsdException w:name="List Table 5 Dark" w:uiPriority="50"/>
+    <w:lsdException w:name="List Table 6 Colorful" w:uiPriority="51"/>
+    <w:lsdException w:name="List Table 7 Colorful" w:uiPriority="52"/>
+    <w:lsdException w:name="List Table 1 Light Accent 1" w:uiPriority="46"/>
+    <w:lsdException w:name="List Table 2 Accent 1" w:uiPriority="47"/>
+    <w:lsdException w:name="List Table 3 Accent 1" w:uiPriority="48"/>
+    <w:lsdException w:name="List Table 4 Accent 1" w:uiPriority="49"/>
+    <w:lsdException w:name="List Table 5 Dark Accent 1" w:uiPriority="50"/>
+    <w:lsdException w:name="List Table 6 Colorful Accent 1" w:uiPriority="51"/>
+    <w:lsdException w:name="List Table 7 Colorful Accent 1" w:uiPriority="52"/>
+    <w:lsdException w:name="List Table 1 Light Accent 2" w:uiPriority="46"/>
+    <w:lsdException w:name="List Table 2 Accent 2" w:uiPriority="47"/>
+    <w:lsdException w:name="List Table 3 Accent 2" w:uiPriority="48"/>
+    <w:lsdException w:name="List Table 4 Accent 2" w:uiPriority="49"/>
+    <w:lsdException w:name="List Table 5 Dark Accent 2" w:uiPriority="50"/>
+    <w:lsdException w:name="List Table 6 Colorful Accent 2" w:uiPriority="51"/>
+    <w:lsdException w:name="List Table 7 Colorful Accent 2" w:uiPriority="52"/>
+    <w:lsdException w:name="List Table 1 Light Accent 3" w:uiPriority="46"/>
+    <w:lsdException w:name="List Table 2 Accent 3" w:uiPriority="47"/>
+    <w:lsdException w:name="List Table 3 Accent 3" w:uiPriority="48"/>
+    <w:lsdException w:name="List Table 4 Accent 3" w:uiPriority="49"/>
+    <w:lsdException w:name="List Table 5 Dark Accent 3" w:uiPriority="50"/>
+    <w:lsdException w:name="List Table 6 Colorful Accent 3" w:uiPriority="51"/>
+    <w:lsdException w:name="List Table 7 Colorful Accent 3" w:uiPriority="52"/>
+    <w:lsdException w:name="List Table 1 Light Accent 4" w:uiPriority="46"/>
+    <w:lsdException w:name="List Table 2 Accent 4" w:uiPriority="47"/>
+    <w:lsdException w:name="List Table 3 Accent 4" w:uiPriority="48"/>
+    <w:lsdException w:name="List Table 4 Accent 4" w:uiPriority="49"/>
+    <w:lsdException w:name="List Table 5 Dark Accent 4" w:uiPriority="50"/>
+    <w:lsdException w:name="List Table 6 Colorful Accent 4" w:uiPriority="51"/>
+    <w:lsdException w:name="List Table 7 Colorful Accent 4" w:uiPriority="52"/>
+    <w:lsdException w:name="List Table 1 Light Accent 5" w:uiPriority="46"/>
+    <w:lsdException w:name="List Table 2 Accent 5" w:uiPriority="47"/>
+    <w:lsdException w:name="List Table 3 Accent 5" w:uiPriority="48"/>
+    <w:lsdException w:name="List Table 4 Accent 5" w:uiPriority="49"/>
+    <w:lsdException w:name="List Table 5 Dark Accent 5" w:uiPriority="50"/>
+    <w:lsdException w:name="List Table 6 Colorful Accent 5" w:uiPriority="51"/>
+    <w:lsdException w:name="List Table 7 Colorful Accent 5" w:uiPriority="52"/>
+    <w:lsdException w:name="List Table 1 Light Accent 6" w:uiPriority="46"/>
+    <w:lsdException w:name="List Table 2 Accent 6" w:uiPriority="47"/>
+    <w:lsdException w:name="List Table 3 Accent 6" w:uiPriority="48"/>
+    <w:lsdException w:name="List Table 4 Accent 6" w:uiPriority="49"/>
+    <w:lsdException w:name="List Table 5 Dark Accent 6" w:uiPriority="50"/>
+    <w:lsdException w:name="List Table 6 Colorful Accent 6" w:uiPriority="51"/>
+    <w:lsdException w:name="List Table 7 Colorful Accent 6" w:uiPriority="52"/>
   </w:latentStyles>
   <w:style w:type="paragraph" w:default="1" w:styleId="Normal">
     <w:name w:val="Normal"/>
@@ -3923,7 +5100,7 @@
     <w:pPr>
       <w:keepNext/>
       <w:keepLines/>
-      <w:spacing w:before="160" w:after="120"/>
+      <w:spacing w:after="120"/>
       <w:outlineLvl w:val="1"/>
     </w:pPr>
     <w:rPr>
@@ -4043,7 +5220,6 @@
       <w:spacing w:after="0" w:line="240" w:lineRule="auto"/>
     </w:pPr>
     <w:tblPr>
-      <w:tblInd w:w="0" w:type="dxa"/>
       <w:tblBorders>
         <w:top w:val="single" w:sz="4" w:space="0" w:color="auto"/>
         <w:left w:val="single" w:sz="4" w:space="0" w:color="auto"/>
@@ -4052,650 +5228,6 @@
         <w:insideH w:val="single" w:sz="4" w:space="0" w:color="auto"/>
         <w:insideV w:val="single" w:sz="4" w:space="0" w:color="auto"/>
       </w:tblBorders>
-      <w:tblCellMar>
-        <w:top w:w="0" w:type="dxa"/>
-        <w:left w:w="108" w:type="dxa"/>
-        <w:bottom w:w="0" w:type="dxa"/>
-        <w:right w:w="108" w:type="dxa"/>
-      </w:tblCellMar>
-    </w:tblPr>
-  </w:style>
-  <w:style w:type="character" w:customStyle="1" w:styleId="Heading1Char">
-    <w:name w:val="Heading 1 Char"/>
-    <w:basedOn w:val="DefaultParagraphFont"/>
-    <w:link w:val="Heading1"/>
-    <w:uiPriority w:val="9"/>
-    <w:rsid w:val="0075280D"/>
-    <w:rPr>
-      <w:rFonts w:ascii="Arial" w:eastAsiaTheme="majorEastAsia" w:hAnsi="Arial" w:cstheme="majorBidi"/>
-      <w:b/>
-      <w:sz w:val="36"/>
-      <w:szCs w:val="32"/>
-    </w:rPr>
-  </w:style>
-  <w:style w:type="character" w:customStyle="1" w:styleId="Heading2Char">
-    <w:name w:val="Heading 2 Char"/>
-    <w:basedOn w:val="DefaultParagraphFont"/>
-    <w:link w:val="Heading2"/>
-    <w:uiPriority w:val="9"/>
-    <w:rsid w:val="0075280D"/>
-    <w:rPr>
-      <w:rFonts w:ascii="Arial" w:eastAsiaTheme="majorEastAsia" w:hAnsi="Arial" w:cstheme="majorBidi"/>
-      <w:sz w:val="32"/>
-      <w:szCs w:val="26"/>
-    </w:rPr>
-  </w:style>
-  <w:style w:type="paragraph" w:styleId="TOCHeading">
-    <w:name w:val="TOC Heading"/>
-    <w:basedOn w:val="Heading1"/>
-    <w:next w:val="Normal"/>
-    <w:uiPriority w:val="39"/>
-    <w:unhideWhenUsed/>
-    <w:rsid w:val="00403EE8"/>
-    <w:pPr>
-      <w:outlineLvl w:val="9"/>
-    </w:pPr>
-    <w:rPr>
-      <w:lang w:val="en-US"/>
-    </w:rPr>
-  </w:style>
-  <w:style w:type="paragraph" w:styleId="TOC1">
-    <w:name w:val="toc 1"/>
-    <w:basedOn w:val="Normal"/>
-    <w:next w:val="Normal"/>
-    <w:autoRedefine/>
-    <w:uiPriority w:val="39"/>
-    <w:unhideWhenUsed/>
-    <w:rsid w:val="00403EE8"/>
-    <w:pPr>
-      <w:spacing w:after="100"/>
-    </w:pPr>
-  </w:style>
-  <w:style w:type="paragraph" w:styleId="TOC2">
-    <w:name w:val="toc 2"/>
-    <w:basedOn w:val="Normal"/>
-    <w:next w:val="Normal"/>
-    <w:autoRedefine/>
-    <w:uiPriority w:val="39"/>
-    <w:unhideWhenUsed/>
-    <w:rsid w:val="00403EE8"/>
-    <w:pPr>
-      <w:spacing w:after="100"/>
-      <w:ind w:left="220"/>
-    </w:pPr>
-  </w:style>
-  <w:style w:type="character" w:styleId="Hyperlink">
-    <w:name w:val="Hyperlink"/>
-    <w:basedOn w:val="DefaultParagraphFont"/>
-    <w:uiPriority w:val="99"/>
-    <w:unhideWhenUsed/>
-    <w:rsid w:val="00403EE8"/>
-    <w:rPr>
-      <w:color w:val="0563C1" w:themeColor="hyperlink"/>
-      <w:u w:val="single"/>
-    </w:rPr>
-  </w:style>
-  <w:style w:type="character" w:styleId="PlaceholderText">
-    <w:name w:val="Placeholder Text"/>
-    <w:basedOn w:val="DefaultParagraphFont"/>
-    <w:uiPriority w:val="99"/>
-    <w:semiHidden/>
-    <w:rsid w:val="00772C0C"/>
-    <w:rPr>
-      <w:color w:val="808080"/>
-    </w:rPr>
-  </w:style>
-  <w:style w:type="character" w:styleId="CommentReference">
-    <w:name w:val="annotation reference"/>
-    <w:basedOn w:val="DefaultParagraphFont"/>
-    <w:uiPriority w:val="99"/>
-    <w:semiHidden/>
-    <w:unhideWhenUsed/>
-    <w:rsid w:val="00772C0C"/>
-    <w:rPr>
-      <w:sz w:val="16"/>
-      <w:szCs w:val="16"/>
-    </w:rPr>
-  </w:style>
-  <w:style w:type="paragraph" w:styleId="CommentText">
-    <w:name w:val="annotation text"/>
-    <w:basedOn w:val="Normal"/>
-    <w:link w:val="CommentTextChar"/>
-    <w:uiPriority w:val="99"/>
-    <w:semiHidden/>
-    <w:unhideWhenUsed/>
-    <w:rsid w:val="00772C0C"/>
-    <w:pPr>
-      <w:spacing w:line="240" w:lineRule="auto"/>
-    </w:pPr>
-    <w:rPr>
-      <w:sz w:val="20"/>
-      <w:szCs w:val="20"/>
-    </w:rPr>
-  </w:style>
-  <w:style w:type="character" w:customStyle="1" w:styleId="CommentTextChar">
-    <w:name w:val="Comment Text Char"/>
-    <w:basedOn w:val="DefaultParagraphFont"/>
-    <w:link w:val="CommentText"/>
-    <w:uiPriority w:val="99"/>
-    <w:semiHidden/>
-    <w:rsid w:val="00772C0C"/>
-    <w:rPr>
-      <w:sz w:val="20"/>
-      <w:szCs w:val="20"/>
-    </w:rPr>
-  </w:style>
-  <w:style w:type="paragraph" w:styleId="CommentSubject">
-    <w:name w:val="annotation subject"/>
-    <w:basedOn w:val="CommentText"/>
-    <w:next w:val="CommentText"/>
-    <w:link w:val="CommentSubjectChar"/>
-    <w:uiPriority w:val="99"/>
-    <w:semiHidden/>
-    <w:unhideWhenUsed/>
-    <w:rsid w:val="00772C0C"/>
-    <w:rPr>
-      <w:b/>
-      <w:bCs/>
-    </w:rPr>
-  </w:style>
-  <w:style w:type="character" w:customStyle="1" w:styleId="CommentSubjectChar">
-    <w:name w:val="Comment Subject Char"/>
-    <w:basedOn w:val="CommentTextChar"/>
-    <w:link w:val="CommentSubject"/>
-    <w:uiPriority w:val="99"/>
-    <w:semiHidden/>
-    <w:rsid w:val="00772C0C"/>
-    <w:rPr>
-      <w:b/>
-      <w:bCs/>
-      <w:sz w:val="20"/>
-      <w:szCs w:val="20"/>
-    </w:rPr>
-  </w:style>
-  <w:style w:type="paragraph" w:styleId="BalloonText">
-    <w:name w:val="Balloon Text"/>
-    <w:basedOn w:val="Normal"/>
-    <w:link w:val="BalloonTextChar"/>
-    <w:uiPriority w:val="99"/>
-    <w:semiHidden/>
-    <w:unhideWhenUsed/>
-    <w:rsid w:val="00772C0C"/>
-    <w:pPr>
-      <w:spacing w:after="0" w:line="240" w:lineRule="auto"/>
-    </w:pPr>
-    <w:rPr>
-      <w:rFonts w:ascii="Segoe UI" w:hAnsi="Segoe UI" w:cs="Segoe UI"/>
-      <w:sz w:val="18"/>
-      <w:szCs w:val="18"/>
-    </w:rPr>
-  </w:style>
-  <w:style w:type="character" w:customStyle="1" w:styleId="BalloonTextChar">
-    <w:name w:val="Balloon Text Char"/>
-    <w:basedOn w:val="DefaultParagraphFont"/>
-    <w:link w:val="BalloonText"/>
-    <w:uiPriority w:val="99"/>
-    <w:semiHidden/>
-    <w:rsid w:val="00772C0C"/>
-    <w:rPr>
-      <w:rFonts w:ascii="Segoe UI" w:hAnsi="Segoe UI" w:cs="Segoe UI"/>
-      <w:sz w:val="18"/>
-      <w:szCs w:val="18"/>
-    </w:rPr>
-  </w:style>
-  <w:style w:type="paragraph" w:styleId="Title">
-    <w:name w:val="Title"/>
-    <w:basedOn w:val="Normal"/>
-    <w:next w:val="Normal"/>
-    <w:link w:val="TitleChar"/>
-    <w:uiPriority w:val="10"/>
-    <w:qFormat/>
-    <w:rsid w:val="0075280D"/>
-    <w:pPr>
-      <w:spacing w:after="0" w:line="240" w:lineRule="auto"/>
-      <w:contextualSpacing/>
-    </w:pPr>
-    <w:rPr>
-      <w:rFonts w:eastAsiaTheme="majorEastAsia" w:cstheme="majorBidi"/>
-      <w:b/>
-      <w:spacing w:val="-10"/>
-      <w:kern w:val="28"/>
-      <w:sz w:val="44"/>
-      <w:szCs w:val="56"/>
-    </w:rPr>
-  </w:style>
-  <w:style w:type="character" w:customStyle="1" w:styleId="TitleChar">
-    <w:name w:val="Title Char"/>
-    <w:basedOn w:val="DefaultParagraphFont"/>
-    <w:link w:val="Title"/>
-    <w:uiPriority w:val="10"/>
-    <w:rsid w:val="0075280D"/>
-    <w:rPr>
-      <w:rFonts w:ascii="Arial" w:eastAsiaTheme="majorEastAsia" w:hAnsi="Arial" w:cstheme="majorBidi"/>
-      <w:b/>
-      <w:spacing w:val="-10"/>
-      <w:kern w:val="28"/>
-      <w:sz w:val="44"/>
-      <w:szCs w:val="56"/>
-    </w:rPr>
-  </w:style>
-  <w:style w:type="character" w:customStyle="1" w:styleId="Heading3Char">
-    <w:name w:val="Heading 3 Char"/>
-    <w:basedOn w:val="DefaultParagraphFont"/>
-    <w:link w:val="Heading3"/>
-    <w:uiPriority w:val="9"/>
-    <w:rsid w:val="002C2979"/>
-    <w:rPr>
-      <w:rFonts w:ascii="Arial" w:eastAsiaTheme="majorEastAsia" w:hAnsi="Arial" w:cstheme="majorBidi"/>
-      <w:sz w:val="28"/>
-      <w:szCs w:val="24"/>
-    </w:rPr>
-  </w:style>
-  <w:style w:type="paragraph" w:styleId="NoSpacing">
-    <w:name w:val="No Spacing"/>
-    <w:uiPriority w:val="1"/>
-    <w:rsid w:val="002C2979"/>
-    <w:pPr>
-      <w:spacing w:after="0" w:line="240" w:lineRule="auto"/>
-    </w:pPr>
-    <w:rPr>
-      <w:rFonts w:ascii="Arial" w:hAnsi="Arial"/>
-      <w:sz w:val="24"/>
-    </w:rPr>
-  </w:style>
-  <w:style w:type="paragraph" w:styleId="Subtitle">
-    <w:name w:val="Subtitle"/>
-    <w:basedOn w:val="Normal"/>
-    <w:next w:val="Normal"/>
-    <w:link w:val="SubtitleChar"/>
-    <w:uiPriority w:val="11"/>
-    <w:rsid w:val="003D780D"/>
-    <w:pPr>
-      <w:numPr>
-        <w:ilvl w:val="1"/>
-      </w:numPr>
-    </w:pPr>
-    <w:rPr>
-      <w:rFonts w:asciiTheme="minorHAnsi" w:eastAsiaTheme="minorEastAsia" w:hAnsiTheme="minorHAnsi"/>
-      <w:color w:val="5A5A5A" w:themeColor="text1" w:themeTint="A5"/>
-      <w:spacing w:val="15"/>
-    </w:rPr>
-  </w:style>
-  <w:style w:type="character" w:customStyle="1" w:styleId="SubtitleChar">
-    <w:name w:val="Subtitle Char"/>
-    <w:basedOn w:val="DefaultParagraphFont"/>
-    <w:link w:val="Subtitle"/>
-    <w:uiPriority w:val="11"/>
-    <w:rsid w:val="003D780D"/>
-    <w:rPr>
-      <w:rFonts w:eastAsiaTheme="minorEastAsia"/>
-      <w:color w:val="5A5A5A" w:themeColor="text1" w:themeTint="A5"/>
-      <w:spacing w:val="15"/>
-    </w:rPr>
-  </w:style>
-  <w:style w:type="character" w:styleId="SubtleEmphasis">
-    <w:name w:val="Subtle Emphasis"/>
-    <w:basedOn w:val="DefaultParagraphFont"/>
-    <w:uiPriority w:val="19"/>
-    <w:rsid w:val="003D780D"/>
-    <w:rPr>
-      <w:i/>
-      <w:iCs/>
-      <w:color w:val="404040" w:themeColor="text1" w:themeTint="BF"/>
-    </w:rPr>
-  </w:style>
-  <w:style w:type="character" w:styleId="SubtleReference">
-    <w:name w:val="Subtle Reference"/>
-    <w:basedOn w:val="DefaultParagraphFont"/>
-    <w:uiPriority w:val="31"/>
-    <w:qFormat/>
-    <w:rsid w:val="003D780D"/>
-    <w:rPr>
-      <w:rFonts w:ascii="Arial" w:hAnsi="Arial"/>
-      <w:smallCaps/>
-      <w:color w:val="5A5A5A" w:themeColor="text1" w:themeTint="A5"/>
-      <w:sz w:val="22"/>
-    </w:rPr>
-  </w:style>
-</w:styles>
-</file>
-
-<file path=word/stylesWithEffects.xml><?xml version="1.0" encoding="utf-8"?>
-<w:styles xmlns:wpc="http://schemas.microsoft.com/office/word/2010/wordprocessingCanvas" xmlns:mc="http://schemas.openxmlformats.org/markup-compatibility/2006" xmlns:o="urn:schemas-microsoft-com:office:office" xmlns:r="http://schemas.openxmlformats.org/officeDocument/2006/relationships" xmlns:m="http://schemas.openxmlformats.org/officeDocument/2006/math" xmlns:v="urn:schemas-microsoft-com:vml" xmlns:wp14="http://schemas.microsoft.com/office/word/2010/wordprocessingDrawing" xmlns:wp="http://schemas.openxmlformats.org/drawingml/2006/wordprocessingDrawing" xmlns:w10="urn:schemas-microsoft-com:office:word" xmlns:w="http://schemas.openxmlformats.org/wordprocessingml/2006/main" xmlns:w14="http://schemas.microsoft.com/office/word/2010/wordml" xmlns:wpg="http://schemas.microsoft.com/office/word/2010/wordprocessingGroup" xmlns:wpi="http://schemas.microsoft.com/office/word/2010/wordprocessingInk" xmlns:wne="http://schemas.microsoft.com/office/word/2006/wordml" xmlns:wps="http://schemas.microsoft.com/office/word/2010/wordprocessingShape" mc:Ignorable="w14 wp14">
-  <w:docDefaults>
-    <w:rPrDefault>
-      <w:rPr>
-        <w:rFonts w:asciiTheme="minorHAnsi" w:eastAsiaTheme="minorHAnsi" w:hAnsiTheme="minorHAnsi" w:cstheme="minorBidi"/>
-        <w:sz w:val="22"/>
-        <w:szCs w:val="22"/>
-        <w:lang w:val="en-GB" w:eastAsia="en-US" w:bidi="ar-SA"/>
-      </w:rPr>
-    </w:rPrDefault>
-    <w:pPrDefault>
-      <w:pPr>
-        <w:spacing w:after="160" w:line="259" w:lineRule="auto"/>
-      </w:pPr>
-    </w:pPrDefault>
-  </w:docDefaults>
-  <w:latentStyles w:defLockedState="0" w:defUIPriority="99" w:defSemiHidden="1" w:defUnhideWhenUsed="1" w:defQFormat="0" w:count="267">
-    <w:lsdException w:name="Normal" w:semiHidden="0" w:uiPriority="0" w:unhideWhenUsed="0" w:qFormat="1"/>
-    <w:lsdException w:name="heading 1" w:semiHidden="0" w:uiPriority="9" w:unhideWhenUsed="0" w:qFormat="1"/>
-    <w:lsdException w:name="heading 2" w:uiPriority="9" w:qFormat="1"/>
-    <w:lsdException w:name="heading 3" w:uiPriority="9" w:qFormat="1"/>
-    <w:lsdException w:name="heading 4" w:uiPriority="9"/>
-    <w:lsdException w:name="heading 5" w:uiPriority="9" w:qFormat="1"/>
-    <w:lsdException w:name="heading 6" w:uiPriority="9" w:qFormat="1"/>
-    <w:lsdException w:name="heading 7" w:uiPriority="9" w:qFormat="1"/>
-    <w:lsdException w:name="heading 8" w:uiPriority="9" w:qFormat="1"/>
-    <w:lsdException w:name="heading 9" w:uiPriority="9" w:qFormat="1"/>
-    <w:lsdException w:name="toc 1" w:uiPriority="39"/>
-    <w:lsdException w:name="toc 2" w:uiPriority="39"/>
-    <w:lsdException w:name="toc 3" w:uiPriority="39"/>
-    <w:lsdException w:name="toc 4" w:uiPriority="39"/>
-    <w:lsdException w:name="toc 5" w:uiPriority="39"/>
-    <w:lsdException w:name="toc 6" w:uiPriority="39"/>
-    <w:lsdException w:name="toc 7" w:uiPriority="39"/>
-    <w:lsdException w:name="toc 8" w:uiPriority="39"/>
-    <w:lsdException w:name="toc 9" w:uiPriority="39"/>
-    <w:lsdException w:name="caption" w:uiPriority="35" w:qFormat="1"/>
-    <w:lsdException w:name="Title" w:semiHidden="0" w:uiPriority="10" w:unhideWhenUsed="0" w:qFormat="1"/>
-    <w:lsdException w:name="Default Paragraph Font" w:uiPriority="1"/>
-    <w:lsdException w:name="Subtitle" w:semiHidden="0" w:uiPriority="11" w:unhideWhenUsed="0"/>
-    <w:lsdException w:name="Strong" w:semiHidden="0" w:uiPriority="22" w:unhideWhenUsed="0"/>
-    <w:lsdException w:name="Emphasis" w:semiHidden="0" w:uiPriority="20" w:unhideWhenUsed="0"/>
-    <w:lsdException w:name="Table Grid" w:semiHidden="0" w:uiPriority="39" w:unhideWhenUsed="0"/>
-    <w:lsdException w:name="Placeholder Text" w:unhideWhenUsed="0"/>
-    <w:lsdException w:name="No Spacing" w:semiHidden="0" w:uiPriority="1" w:unhideWhenUsed="0"/>
-    <w:lsdException w:name="Light Shading" w:semiHidden="0" w:uiPriority="60" w:unhideWhenUsed="0"/>
-    <w:lsdException w:name="Light List" w:semiHidden="0" w:uiPriority="61" w:unhideWhenUsed="0"/>
-    <w:lsdException w:name="Light Grid" w:semiHidden="0" w:uiPriority="62" w:unhideWhenUsed="0"/>
-    <w:lsdException w:name="Medium Shading 1" w:semiHidden="0" w:uiPriority="63" w:unhideWhenUsed="0"/>
-    <w:lsdException w:name="Medium Shading 2" w:semiHidden="0" w:uiPriority="64" w:unhideWhenUsed="0"/>
-    <w:lsdException w:name="Medium List 1" w:semiHidden="0" w:uiPriority="65" w:unhideWhenUsed="0"/>
-    <w:lsdException w:name="Medium List 2" w:semiHidden="0" w:uiPriority="66" w:unhideWhenUsed="0"/>
-    <w:lsdException w:name="Medium Grid 1" w:semiHidden="0" w:uiPriority="67" w:unhideWhenUsed="0"/>
-    <w:lsdException w:name="Medium Grid 2" w:semiHidden="0" w:uiPriority="68" w:unhideWhenUsed="0"/>
-    <w:lsdException w:name="Medium Grid 3" w:semiHidden="0" w:uiPriority="69" w:unhideWhenUsed="0"/>
-    <w:lsdException w:name="Dark List" w:semiHidden="0" w:uiPriority="70" w:unhideWhenUsed="0"/>
-    <w:lsdException w:name="Colorful Shading" w:semiHidden="0" w:uiPriority="71" w:unhideWhenUsed="0"/>
-    <w:lsdException w:name="Colorful List" w:semiHidden="0" w:uiPriority="72" w:unhideWhenUsed="0"/>
-    <w:lsdException w:name="Colorful Grid" w:semiHidden="0" w:uiPriority="73" w:unhideWhenUsed="0"/>
-    <w:lsdException w:name="Light Shading Accent 1" w:semiHidden="0" w:uiPriority="60" w:unhideWhenUsed="0"/>
-    <w:lsdException w:name="Light List Accent 1" w:semiHidden="0" w:uiPriority="61" w:unhideWhenUsed="0"/>
-    <w:lsdException w:name="Light Grid Accent 1" w:semiHidden="0" w:uiPriority="62" w:unhideWhenUsed="0"/>
-    <w:lsdException w:name="Medium Shading 1 Accent 1" w:semiHidden="0" w:uiPriority="63" w:unhideWhenUsed="0"/>
-    <w:lsdException w:name="Medium Shading 2 Accent 1" w:semiHidden="0" w:uiPriority="64" w:unhideWhenUsed="0"/>
-    <w:lsdException w:name="Medium List 1 Accent 1" w:semiHidden="0" w:uiPriority="65" w:unhideWhenUsed="0"/>
-    <w:lsdException w:name="Revision" w:unhideWhenUsed="0"/>
-    <w:lsdException w:name="List Paragraph" w:semiHidden="0" w:uiPriority="34" w:unhideWhenUsed="0"/>
-    <w:lsdException w:name="Quote" w:semiHidden="0" w:uiPriority="29" w:unhideWhenUsed="0" w:qFormat="1"/>
-    <w:lsdException w:name="Intense Quote" w:semiHidden="0" w:uiPriority="30" w:unhideWhenUsed="0"/>
-    <w:lsdException w:name="Medium List 2 Accent 1" w:semiHidden="0" w:uiPriority="66" w:unhideWhenUsed="0"/>
-    <w:lsdException w:name="Medium Grid 1 Accent 1" w:semiHidden="0" w:uiPriority="67" w:unhideWhenUsed="0"/>
-    <w:lsdException w:name="Medium Grid 2 Accent 1" w:semiHidden="0" w:uiPriority="68" w:unhideWhenUsed="0"/>
-    <w:lsdException w:name="Medium Grid 3 Accent 1" w:semiHidden="0" w:uiPriority="69" w:unhideWhenUsed="0"/>
-    <w:lsdException w:name="Dark List Accent 1" w:semiHidden="0" w:uiPriority="70" w:unhideWhenUsed="0"/>
-    <w:lsdException w:name="Colorful Shading Accent 1" w:semiHidden="0" w:uiPriority="71" w:unhideWhenUsed="0"/>
-    <w:lsdException w:name="Colorful List Accent 1" w:semiHidden="0" w:uiPriority="72" w:unhideWhenUsed="0"/>
-    <w:lsdException w:name="Colorful Grid Accent 1" w:semiHidden="0" w:uiPriority="73" w:unhideWhenUsed="0"/>
-    <w:lsdException w:name="Light Shading Accent 2" w:semiHidden="0" w:uiPriority="60" w:unhideWhenUsed="0"/>
-    <w:lsdException w:name="Light List Accent 2" w:semiHidden="0" w:uiPriority="61" w:unhideWhenUsed="0"/>
-    <w:lsdException w:name="Light Grid Accent 2" w:semiHidden="0" w:uiPriority="62" w:unhideWhenUsed="0"/>
-    <w:lsdException w:name="Medium Shading 1 Accent 2" w:semiHidden="0" w:uiPriority="63" w:unhideWhenUsed="0"/>
-    <w:lsdException w:name="Medium Shading 2 Accent 2" w:semiHidden="0" w:uiPriority="64" w:unhideWhenUsed="0"/>
-    <w:lsdException w:name="Medium List 1 Accent 2" w:semiHidden="0" w:uiPriority="65" w:unhideWhenUsed="0"/>
-    <w:lsdException w:name="Medium List 2 Accent 2" w:semiHidden="0" w:uiPriority="66" w:unhideWhenUsed="0"/>
-    <w:lsdException w:name="Medium Grid 1 Accent 2" w:semiHidden="0" w:uiPriority="67" w:unhideWhenUsed="0"/>
-    <w:lsdException w:name="Medium Grid 2 Accent 2" w:semiHidden="0" w:uiPriority="68" w:unhideWhenUsed="0"/>
-    <w:lsdException w:name="Medium Grid 3 Accent 2" w:semiHidden="0" w:uiPriority="69" w:unhideWhenUsed="0"/>
-    <w:lsdException w:name="Dark List Accent 2" w:semiHidden="0" w:uiPriority="70" w:unhideWhenUsed="0"/>
-    <w:lsdException w:name="Colorful Shading Accent 2" w:semiHidden="0" w:uiPriority="71" w:unhideWhenUsed="0"/>
-    <w:lsdException w:name="Colorful List Accent 2" w:semiHidden="0" w:uiPriority="72" w:unhideWhenUsed="0"/>
-    <w:lsdException w:name="Colorful Grid Accent 2" w:semiHidden="0" w:uiPriority="73" w:unhideWhenUsed="0"/>
-    <w:lsdException w:name="Light Shading Accent 3" w:semiHidden="0" w:uiPriority="60" w:unhideWhenUsed="0"/>
-    <w:lsdException w:name="Light List Accent 3" w:semiHidden="0" w:uiPriority="61" w:unhideWhenUsed="0"/>
-    <w:lsdException w:name="Light Grid Accent 3" w:semiHidden="0" w:uiPriority="62" w:unhideWhenUsed="0"/>
-    <w:lsdException w:name="Medium Shading 1 Accent 3" w:semiHidden="0" w:uiPriority="63" w:unhideWhenUsed="0"/>
-    <w:lsdException w:name="Medium Shading 2 Accent 3" w:semiHidden="0" w:uiPriority="64" w:unhideWhenUsed="0"/>
-    <w:lsdException w:name="Medium List 1 Accent 3" w:semiHidden="0" w:uiPriority="65" w:unhideWhenUsed="0"/>
-    <w:lsdException w:name="Medium List 2 Accent 3" w:semiHidden="0" w:uiPriority="66" w:unhideWhenUsed="0"/>
-    <w:lsdException w:name="Medium Grid 1 Accent 3" w:semiHidden="0" w:uiPriority="67" w:unhideWhenUsed="0"/>
-    <w:lsdException w:name="Medium Grid 2 Accent 3" w:semiHidden="0" w:uiPriority="68" w:unhideWhenUsed="0"/>
-    <w:lsdException w:name="Medium Grid 3 Accent 3" w:semiHidden="0" w:uiPriority="69" w:unhideWhenUsed="0"/>
-    <w:lsdException w:name="Dark List Accent 3" w:semiHidden="0" w:uiPriority="70" w:unhideWhenUsed="0"/>
-    <w:lsdException w:name="Colorful Shading Accent 3" w:semiHidden="0" w:uiPriority="71" w:unhideWhenUsed="0"/>
-    <w:lsdException w:name="Colorful List Accent 3" w:semiHidden="0" w:uiPriority="72" w:unhideWhenUsed="0"/>
-    <w:lsdException w:name="Colorful Grid Accent 3" w:semiHidden="0" w:uiPriority="73" w:unhideWhenUsed="0"/>
-    <w:lsdException w:name="Light Shading Accent 4" w:semiHidden="0" w:uiPriority="60" w:unhideWhenUsed="0"/>
-    <w:lsdException w:name="Light List Accent 4" w:semiHidden="0" w:uiPriority="61" w:unhideWhenUsed="0"/>
-    <w:lsdException w:name="Light Grid Accent 4" w:semiHidden="0" w:uiPriority="62" w:unhideWhenUsed="0"/>
-    <w:lsdException w:name="Medium Shading 1 Accent 4" w:semiHidden="0" w:uiPriority="63" w:unhideWhenUsed="0"/>
-    <w:lsdException w:name="Medium Shading 2 Accent 4" w:semiHidden="0" w:uiPriority="64" w:unhideWhenUsed="0"/>
-    <w:lsdException w:name="Medium List 1 Accent 4" w:semiHidden="0" w:uiPriority="65" w:unhideWhenUsed="0"/>
-    <w:lsdException w:name="Medium List 2 Accent 4" w:semiHidden="0" w:uiPriority="66" w:unhideWhenUsed="0"/>
-    <w:lsdException w:name="Medium Grid 1 Accent 4" w:semiHidden="0" w:uiPriority="67" w:unhideWhenUsed="0"/>
-    <w:lsdException w:name="Medium Grid 2 Accent 4" w:semiHidden="0" w:uiPriority="68" w:unhideWhenUsed="0"/>
-    <w:lsdException w:name="Medium Grid 3 Accent 4" w:semiHidden="0" w:uiPriority="69" w:unhideWhenUsed="0"/>
-    <w:lsdException w:name="Dark List Accent 4" w:semiHidden="0" w:uiPriority="70" w:unhideWhenUsed="0"/>
-    <w:lsdException w:name="Colorful Shading Accent 4" w:semiHidden="0" w:uiPriority="71" w:unhideWhenUsed="0"/>
-    <w:lsdException w:name="Colorful List Accent 4" w:semiHidden="0" w:uiPriority="72" w:unhideWhenUsed="0"/>
-    <w:lsdException w:name="Colorful Grid Accent 4" w:semiHidden="0" w:uiPriority="73" w:unhideWhenUsed="0"/>
-    <w:lsdException w:name="Light Shading Accent 5" w:semiHidden="0" w:uiPriority="60" w:unhideWhenUsed="0"/>
-    <w:lsdException w:name="Light List Accent 5" w:semiHidden="0" w:uiPriority="61" w:unhideWhenUsed="0"/>
-    <w:lsdException w:name="Light Grid Accent 5" w:semiHidden="0" w:uiPriority="62" w:unhideWhenUsed="0"/>
-    <w:lsdException w:name="Medium Shading 1 Accent 5" w:semiHidden="0" w:uiPriority="63" w:unhideWhenUsed="0"/>
-    <w:lsdException w:name="Medium Shading 2 Accent 5" w:semiHidden="0" w:uiPriority="64" w:unhideWhenUsed="0"/>
-    <w:lsdException w:name="Medium List 1 Accent 5" w:semiHidden="0" w:uiPriority="65" w:unhideWhenUsed="0"/>
-    <w:lsdException w:name="Medium List 2 Accent 5" w:semiHidden="0" w:uiPriority="66" w:unhideWhenUsed="0"/>
-    <w:lsdException w:name="Medium Grid 1 Accent 5" w:semiHidden="0" w:uiPriority="67" w:unhideWhenUsed="0"/>
-    <w:lsdException w:name="Medium Grid 2 Accent 5" w:semiHidden="0" w:uiPriority="68" w:unhideWhenUsed="0"/>
-    <w:lsdException w:name="Medium Grid 3 Accent 5" w:semiHidden="0" w:uiPriority="69" w:unhideWhenUsed="0"/>
-    <w:lsdException w:name="Dark List Accent 5" w:semiHidden="0" w:uiPriority="70" w:unhideWhenUsed="0"/>
-    <w:lsdException w:name="Colorful Shading Accent 5" w:semiHidden="0" w:uiPriority="71" w:unhideWhenUsed="0"/>
-    <w:lsdException w:name="Colorful List Accent 5" w:semiHidden="0" w:uiPriority="72" w:unhideWhenUsed="0"/>
-    <w:lsdException w:name="Colorful Grid Accent 5" w:semiHidden="0" w:uiPriority="73" w:unhideWhenUsed="0"/>
-    <w:lsdException w:name="Light Shading Accent 6" w:semiHidden="0" w:uiPriority="60" w:unhideWhenUsed="0"/>
-    <w:lsdException w:name="Light List Accent 6" w:semiHidden="0" w:uiPriority="61" w:unhideWhenUsed="0"/>
-    <w:lsdException w:name="Light Grid Accent 6" w:semiHidden="0" w:uiPriority="62" w:unhideWhenUsed="0"/>
-    <w:lsdException w:name="Medium Shading 1 Accent 6" w:semiHidden="0" w:uiPriority="63" w:unhideWhenUsed="0"/>
-    <w:lsdException w:name="Medium Shading 2 Accent 6" w:semiHidden="0" w:uiPriority="64" w:unhideWhenUsed="0"/>
-    <w:lsdException w:name="Medium List 1 Accent 6" w:semiHidden="0" w:uiPriority="65" w:unhideWhenUsed="0"/>
-    <w:lsdException w:name="Medium List 2 Accent 6" w:semiHidden="0" w:uiPriority="66" w:unhideWhenUsed="0"/>
-    <w:lsdException w:name="Medium Grid 1 Accent 6" w:semiHidden="0" w:uiPriority="67" w:unhideWhenUsed="0"/>
-    <w:lsdException w:name="Medium Grid 2 Accent 6" w:semiHidden="0" w:uiPriority="68" w:unhideWhenUsed="0"/>
-    <w:lsdException w:name="Medium Grid 3 Accent 6" w:semiHidden="0" w:uiPriority="69" w:unhideWhenUsed="0"/>
-    <w:lsdException w:name="Dark List Accent 6" w:semiHidden="0" w:uiPriority="70" w:unhideWhenUsed="0"/>
-    <w:lsdException w:name="Colorful Shading Accent 6" w:semiHidden="0" w:uiPriority="71" w:unhideWhenUsed="0"/>
-    <w:lsdException w:name="Colorful List Accent 6" w:semiHidden="0" w:uiPriority="72" w:unhideWhenUsed="0"/>
-    <w:lsdException w:name="Colorful Grid Accent 6" w:semiHidden="0" w:uiPriority="73" w:unhideWhenUsed="0"/>
-    <w:lsdException w:name="Subtle Emphasis" w:semiHidden="0" w:uiPriority="19" w:unhideWhenUsed="0"/>
-    <w:lsdException w:name="Intense Emphasis" w:semiHidden="0" w:uiPriority="21" w:unhideWhenUsed="0"/>
-    <w:lsdException w:name="Subtle Reference" w:semiHidden="0" w:uiPriority="31" w:unhideWhenUsed="0" w:qFormat="1"/>
-    <w:lsdException w:name="Intense Reference" w:semiHidden="0" w:uiPriority="32" w:unhideWhenUsed="0"/>
-    <w:lsdException w:name="Book Title" w:semiHidden="0" w:uiPriority="33" w:unhideWhenUsed="0"/>
-    <w:lsdException w:name="Bibliography" w:uiPriority="37"/>
-    <w:lsdException w:name="TOC Heading" w:uiPriority="39"/>
-  </w:latentStyles>
-  <w:style w:type="paragraph" w:default="1" w:styleId="Normal">
-    <w:name w:val="Normal"/>
-    <w:qFormat/>
-    <w:rsid w:val="002C2979"/>
-    <w:rPr>
-      <w:rFonts w:ascii="Arial" w:hAnsi="Arial"/>
-    </w:rPr>
-  </w:style>
-  <w:style w:type="paragraph" w:styleId="Heading1">
-    <w:name w:val="heading 1"/>
-    <w:basedOn w:val="Normal"/>
-    <w:next w:val="Heading2"/>
-    <w:link w:val="Heading1Char"/>
-    <w:uiPriority w:val="9"/>
-    <w:qFormat/>
-    <w:rsid w:val="0075280D"/>
-    <w:pPr>
-      <w:keepNext/>
-      <w:keepLines/>
-      <w:numPr>
-        <w:numId w:val="12"/>
-      </w:numPr>
-      <w:spacing w:before="360" w:after="120"/>
-      <w:ind w:left="360"/>
-      <w:outlineLvl w:val="0"/>
-    </w:pPr>
-    <w:rPr>
-      <w:rFonts w:eastAsiaTheme="majorEastAsia" w:cstheme="majorBidi"/>
-      <w:b/>
-      <w:sz w:val="36"/>
-      <w:szCs w:val="32"/>
-    </w:rPr>
-  </w:style>
-  <w:style w:type="paragraph" w:styleId="Heading2">
-    <w:name w:val="heading 2"/>
-    <w:basedOn w:val="Normal"/>
-    <w:next w:val="Normal"/>
-    <w:link w:val="Heading2Char"/>
-    <w:uiPriority w:val="9"/>
-    <w:unhideWhenUsed/>
-    <w:qFormat/>
-    <w:rsid w:val="0075280D"/>
-    <w:pPr>
-      <w:keepNext/>
-      <w:keepLines/>
-      <w:spacing w:before="160" w:after="120"/>
-      <w:outlineLvl w:val="1"/>
-    </w:pPr>
-    <w:rPr>
-      <w:rFonts w:eastAsiaTheme="majorEastAsia" w:cstheme="majorBidi"/>
-      <w:sz w:val="32"/>
-      <w:szCs w:val="26"/>
-    </w:rPr>
-  </w:style>
-  <w:style w:type="paragraph" w:styleId="Heading3">
-    <w:name w:val="heading 3"/>
-    <w:basedOn w:val="Normal"/>
-    <w:next w:val="Normal"/>
-    <w:link w:val="Heading3Char"/>
-    <w:uiPriority w:val="9"/>
-    <w:unhideWhenUsed/>
-    <w:qFormat/>
-    <w:rsid w:val="002C2979"/>
-    <w:pPr>
-      <w:keepNext/>
-      <w:keepLines/>
-      <w:spacing w:before="40" w:after="0"/>
-      <w:outlineLvl w:val="2"/>
-    </w:pPr>
-    <w:rPr>
-      <w:rFonts w:eastAsiaTheme="majorEastAsia" w:cstheme="majorBidi"/>
-      <w:sz w:val="28"/>
-      <w:szCs w:val="24"/>
-    </w:rPr>
-  </w:style>
-  <w:style w:type="character" w:default="1" w:styleId="DefaultParagraphFont">
-    <w:name w:val="Default Paragraph Font"/>
-    <w:uiPriority w:val="1"/>
-    <w:semiHidden/>
-    <w:unhideWhenUsed/>
-  </w:style>
-  <w:style w:type="table" w:default="1" w:styleId="TableNormal">
-    <w:name w:val="Normal Table"/>
-    <w:uiPriority w:val="99"/>
-    <w:semiHidden/>
-    <w:unhideWhenUsed/>
-    <w:tblPr>
-      <w:tblInd w:w="0" w:type="dxa"/>
-      <w:tblCellMar>
-        <w:top w:w="0" w:type="dxa"/>
-        <w:left w:w="108" w:type="dxa"/>
-        <w:bottom w:w="0" w:type="dxa"/>
-        <w:right w:w="108" w:type="dxa"/>
-      </w:tblCellMar>
-    </w:tblPr>
-  </w:style>
-  <w:style w:type="numbering" w:default="1" w:styleId="NoList">
-    <w:name w:val="No List"/>
-    <w:uiPriority w:val="99"/>
-    <w:semiHidden/>
-    <w:unhideWhenUsed/>
-  </w:style>
-  <w:style w:type="paragraph" w:styleId="Header">
-    <w:name w:val="header"/>
-    <w:basedOn w:val="Normal"/>
-    <w:link w:val="HeaderChar"/>
-    <w:uiPriority w:val="99"/>
-    <w:unhideWhenUsed/>
-    <w:rsid w:val="008C6E08"/>
-    <w:pPr>
-      <w:tabs>
-        <w:tab w:val="center" w:pos="4513"/>
-        <w:tab w:val="right" w:pos="9026"/>
-      </w:tabs>
-      <w:spacing w:after="0" w:line="240" w:lineRule="auto"/>
-    </w:pPr>
-  </w:style>
-  <w:style w:type="character" w:customStyle="1" w:styleId="HeaderChar">
-    <w:name w:val="Header Char"/>
-    <w:basedOn w:val="DefaultParagraphFont"/>
-    <w:link w:val="Header"/>
-    <w:uiPriority w:val="99"/>
-    <w:rsid w:val="008C6E08"/>
-  </w:style>
-  <w:style w:type="paragraph" w:styleId="Footer">
-    <w:name w:val="footer"/>
-    <w:basedOn w:val="Normal"/>
-    <w:link w:val="FooterChar"/>
-    <w:uiPriority w:val="99"/>
-    <w:unhideWhenUsed/>
-    <w:rsid w:val="008C6E08"/>
-    <w:pPr>
-      <w:tabs>
-        <w:tab w:val="center" w:pos="4513"/>
-        <w:tab w:val="right" w:pos="9026"/>
-      </w:tabs>
-      <w:spacing w:after="0" w:line="240" w:lineRule="auto"/>
-    </w:pPr>
-  </w:style>
-  <w:style w:type="character" w:customStyle="1" w:styleId="FooterChar">
-    <w:name w:val="Footer Char"/>
-    <w:basedOn w:val="DefaultParagraphFont"/>
-    <w:link w:val="Footer"/>
-    <w:uiPriority w:val="99"/>
-    <w:rsid w:val="008C6E08"/>
-  </w:style>
-  <w:style w:type="paragraph" w:styleId="ListParagraph">
-    <w:name w:val="List Paragraph"/>
-    <w:basedOn w:val="Normal"/>
-    <w:uiPriority w:val="34"/>
-    <w:rsid w:val="008C6E08"/>
-    <w:pPr>
-      <w:ind w:left="720"/>
-      <w:contextualSpacing/>
-    </w:pPr>
-  </w:style>
-  <w:style w:type="table" w:styleId="TableGrid">
-    <w:name w:val="Table Grid"/>
-    <w:basedOn w:val="TableNormal"/>
-    <w:uiPriority w:val="39"/>
-    <w:rsid w:val="008C6E08"/>
-    <w:pPr>
-      <w:spacing w:after="0" w:line="240" w:lineRule="auto"/>
-    </w:pPr>
-    <w:tblPr>
-      <w:tblInd w:w="0" w:type="dxa"/>
-      <w:tblBorders>
-        <w:top w:val="single" w:sz="4" w:space="0" w:color="auto"/>
-        <w:left w:val="single" w:sz="4" w:space="0" w:color="auto"/>
-        <w:bottom w:val="single" w:sz="4" w:space="0" w:color="auto"/>
-        <w:right w:val="single" w:sz="4" w:space="0" w:color="auto"/>
-        <w:insideH w:val="single" w:sz="4" w:space="0" w:color="auto"/>
-        <w:insideV w:val="single" w:sz="4" w:space="0" w:color="auto"/>
-      </w:tblBorders>
-      <w:tblCellMar>
-        <w:top w:w="0" w:type="dxa"/>
-        <w:left w:w="108" w:type="dxa"/>
-        <w:bottom w:w="0" w:type="dxa"/>
-        <w:right w:w="108" w:type="dxa"/>
-      </w:tblCellMar>
     </w:tblPr>
   </w:style>
   <w:style w:type="character" w:customStyle="1" w:styleId="Heading1Char">
@@ -4999,7 +5531,7 @@
 </file>
 
 <file path=word/glossary/document.xml><?xml version="1.0" encoding="utf-8"?>
-<w:glossaryDocument xmlns:wpc="http://schemas.microsoft.com/office/word/2010/wordprocessingCanvas" xmlns:mc="http://schemas.openxmlformats.org/markup-compatibility/2006" xmlns:o="urn:schemas-microsoft-com:office:office" xmlns:r="http://schemas.openxmlformats.org/officeDocument/2006/relationships" xmlns:m="http://schemas.openxmlformats.org/officeDocument/2006/math" xmlns:v="urn:schemas-microsoft-com:vml" xmlns:wp14="http://schemas.microsoft.com/office/word/2010/wordprocessingDrawing" xmlns:wp="http://schemas.openxmlformats.org/drawingml/2006/wordprocessingDrawing" xmlns:w10="urn:schemas-microsoft-com:office:word" xmlns:w="http://schemas.openxmlformats.org/wordprocessingml/2006/main" xmlns:w14="http://schemas.microsoft.com/office/word/2010/wordml" xmlns:wpg="http://schemas.microsoft.com/office/word/2010/wordprocessingGroup" xmlns:wpi="http://schemas.microsoft.com/office/word/2010/wordprocessingInk" xmlns:wne="http://schemas.microsoft.com/office/word/2006/wordml" xmlns:wps="http://schemas.microsoft.com/office/word/2010/wordprocessingShape" mc:Ignorable="w14 wp14">
+<w:glossaryDocument xmlns:wpc="http://schemas.microsoft.com/office/word/2010/wordprocessingCanvas" xmlns:mc="http://schemas.openxmlformats.org/markup-compatibility/2006" xmlns:o="urn:schemas-microsoft-com:office:office" xmlns:r="http://schemas.openxmlformats.org/officeDocument/2006/relationships" xmlns:m="http://schemas.openxmlformats.org/officeDocument/2006/math" xmlns:v="urn:schemas-microsoft-com:vml" xmlns:wp14="http://schemas.microsoft.com/office/word/2010/wordprocessingDrawing" xmlns:wp="http://schemas.openxmlformats.org/drawingml/2006/wordprocessingDrawing" xmlns:w10="urn:schemas-microsoft-com:office:word" xmlns:w="http://schemas.openxmlformats.org/wordprocessingml/2006/main" xmlns:w14="http://schemas.microsoft.com/office/word/2010/wordml" xmlns:w15="http://schemas.microsoft.com/office/word/2012/wordml" xmlns:wpg="http://schemas.microsoft.com/office/word/2010/wordprocessingGroup" xmlns:wpi="http://schemas.microsoft.com/office/word/2010/wordprocessingInk" xmlns:wne="http://schemas.microsoft.com/office/word/2006/wordml" xmlns:wps="http://schemas.microsoft.com/office/word/2010/wordprocessingShape" mc:Ignorable="w14 w15 wp14">
   <w:docParts>
     <w:docPart>
       <w:docPartPr>
@@ -5151,7 +5683,7 @@
 </file>
 
 <file path=word/glossary/fontTable.xml><?xml version="1.0" encoding="utf-8"?>
-<w:fonts xmlns:mc="http://schemas.openxmlformats.org/markup-compatibility/2006" xmlns:r="http://schemas.openxmlformats.org/officeDocument/2006/relationships" xmlns:w="http://schemas.openxmlformats.org/wordprocessingml/2006/main" xmlns:w14="http://schemas.microsoft.com/office/word/2010/wordml" mc:Ignorable="w14">
+<w:fonts xmlns:mc="http://schemas.openxmlformats.org/markup-compatibility/2006" xmlns:r="http://schemas.openxmlformats.org/officeDocument/2006/relationships" xmlns:w="http://schemas.openxmlformats.org/wordprocessingml/2006/main" xmlns:w14="http://schemas.microsoft.com/office/word/2010/wordml" xmlns:w15="http://schemas.microsoft.com/office/word/2012/wordml" mc:Ignorable="w14 w15">
   <w:font w:name="Symbol">
     <w:panose1 w:val="05050102010706020507"/>
     <w:charset w:val="02"/>
@@ -5164,7 +5696,7 @@
     <w:charset w:val="00"/>
     <w:family w:val="roman"/>
     <w:pitch w:val="variable"/>
-    <w:sig w:usb0="E0002AFF" w:usb1="C0007841" w:usb2="00000009" w:usb3="00000000" w:csb0="000001FF" w:csb1="00000000"/>
+    <w:sig w:usb0="E0002EFF" w:usb1="C0007843" w:usb2="00000009" w:usb3="00000000" w:csb0="000001FF" w:csb1="00000000"/>
   </w:font>
   <w:font w:name="Courier New">
     <w:panose1 w:val="02070309020205020404"/>
@@ -5199,7 +5731,7 @@
     <w:charset w:val="00"/>
     <w:family w:val="swiss"/>
     <w:pitch w:val="variable"/>
-    <w:sig w:usb0="E0002AFF" w:usb1="C0007843" w:usb2="00000009" w:usb3="00000000" w:csb0="000001FF" w:csb1="00000000"/>
+    <w:sig w:usb0="E0002EFF" w:usb1="C0007843" w:usb2="00000009" w:usb3="00000000" w:csb0="000001FF" w:csb1="00000000"/>
   </w:font>
   <w:font w:name="SimSun">
     <w:altName w:val="宋体"/>
@@ -5214,7 +5746,7 @@
     <w:charset w:val="00"/>
     <w:family w:val="swiss"/>
     <w:pitch w:val="variable"/>
-    <w:sig w:usb0="E10022FF" w:usb1="C000E47F" w:usb2="00000029" w:usb3="00000000" w:csb0="000001DF" w:csb1="00000000"/>
+    <w:sig w:usb0="E4002EFF" w:usb1="C000E47F" w:usb2="00000009" w:usb3="00000000" w:csb0="000001FF" w:csb1="00000000"/>
   </w:font>
   <w:font w:name="Calibri Light">
     <w:panose1 w:val="020F0302020204030204"/>
@@ -5223,18 +5755,11 @@
     <w:pitch w:val="variable"/>
     <w:sig w:usb0="A00002EF" w:usb1="4000207B" w:usb2="00000000" w:usb3="00000000" w:csb0="0000019F" w:csb1="00000000"/>
   </w:font>
-  <w:font w:name="Cambria">
-    <w:panose1 w:val="02040503050406030204"/>
-    <w:charset w:val="00"/>
-    <w:family w:val="roman"/>
-    <w:pitch w:val="variable"/>
-    <w:sig w:usb0="E00002FF" w:usb1="400004FF" w:usb2="00000000" w:usb3="00000000" w:csb0="0000019F" w:csb1="00000000"/>
-  </w:font>
 </w:fonts>
 </file>
 
 <file path=word/glossary/settings.xml><?xml version="1.0" encoding="utf-8"?>
-<w:settings xmlns:mc="http://schemas.openxmlformats.org/markup-compatibility/2006" xmlns:o="urn:schemas-microsoft-com:office:office" xmlns:r="http://schemas.openxmlformats.org/officeDocument/2006/relationships" xmlns:m="http://schemas.openxmlformats.org/officeDocument/2006/math" xmlns:v="urn:schemas-microsoft-com:vml" xmlns:w10="urn:schemas-microsoft-com:office:word" xmlns:w="http://schemas.openxmlformats.org/wordprocessingml/2006/main" xmlns:w14="http://schemas.microsoft.com/office/word/2010/wordml" xmlns:sl="http://schemas.openxmlformats.org/schemaLibrary/2006/main" mc:Ignorable="w14">
+<w:settings xmlns:mc="http://schemas.openxmlformats.org/markup-compatibility/2006" xmlns:o="urn:schemas-microsoft-com:office:office" xmlns:r="http://schemas.openxmlformats.org/officeDocument/2006/relationships" xmlns:m="http://schemas.openxmlformats.org/officeDocument/2006/math" xmlns:v="urn:schemas-microsoft-com:vml" xmlns:w10="urn:schemas-microsoft-com:office:word" xmlns:w="http://schemas.openxmlformats.org/wordprocessingml/2006/main" xmlns:w14="http://schemas.microsoft.com/office/word/2010/wordml" xmlns:w15="http://schemas.microsoft.com/office/word/2012/wordml" xmlns:sl="http://schemas.openxmlformats.org/schemaLibrary/2006/main" mc:Ignorable="w14 w15">
   <w:view w:val="normal"/>
   <w:defaultTabStop w:val="720"/>
   <w:characterSpacingControl w:val="doNotCompress"/>
@@ -5245,6 +5770,14 @@
     <w:compatSetting w:name="enableOpenTypeFeatures" w:uri="http://schemas.microsoft.com/office/word" w:val="1"/>
     <w:compatSetting w:name="doNotFlipMirrorIndents" w:uri="http://schemas.microsoft.com/office/word" w:val="1"/>
   </w:compat>
+  <w:rsids>
+    <w:rsidRoot w:val="00F377DB"/>
+    <w:rsid w:val="003258F5"/>
+    <w:rsid w:val="005E13F7"/>
+    <w:rsid w:val="00A57A8D"/>
+    <w:rsid w:val="00BB763E"/>
+    <w:rsid w:val="00F377DB"/>
+  </w:rsids>
   <m:mathPr>
     <m:mathFont m:val="Cambria Math"/>
     <m:brkBin m:val="before"/>
@@ -5266,7 +5799,7 @@
 </file>
 
 <file path=word/glossary/styles.xml><?xml version="1.0" encoding="utf-8"?>
-<w:styles xmlns:mc="http://schemas.openxmlformats.org/markup-compatibility/2006" xmlns:r="http://schemas.openxmlformats.org/officeDocument/2006/relationships" xmlns:w="http://schemas.openxmlformats.org/wordprocessingml/2006/main" xmlns:w14="http://schemas.microsoft.com/office/word/2010/wordml" mc:Ignorable="w14">
+<w:styles xmlns:mc="http://schemas.openxmlformats.org/markup-compatibility/2006" xmlns:r="http://schemas.openxmlformats.org/officeDocument/2006/relationships" xmlns:w="http://schemas.openxmlformats.org/wordprocessingml/2006/main" xmlns:w14="http://schemas.microsoft.com/office/word/2010/wordml" xmlns:w15="http://schemas.microsoft.com/office/word/2012/wordml" mc:Ignorable="w14 w15">
   <w:docDefaults>
     <w:rPrDefault>
       <w:rPr>
@@ -5282,358 +5815,378 @@
       </w:pPr>
     </w:pPrDefault>
   </w:docDefaults>
-  <w:latentStyles w:defLockedState="0" w:defUIPriority="99" w:defSemiHidden="1" w:defUnhideWhenUsed="1" w:defQFormat="0" w:count="267">
-    <w:lsdException w:name="Normal" w:semiHidden="0" w:uiPriority="0" w:unhideWhenUsed="0" w:qFormat="1"/>
-    <w:lsdException w:name="heading 1" w:semiHidden="0" w:uiPriority="9" w:unhideWhenUsed="0" w:qFormat="1"/>
-    <w:lsdException w:name="heading 2" w:uiPriority="9" w:qFormat="1"/>
-    <w:lsdException w:name="heading 3" w:uiPriority="9" w:qFormat="1"/>
-    <w:lsdException w:name="heading 4" w:uiPriority="9" w:qFormat="1"/>
-    <w:lsdException w:name="heading 5" w:uiPriority="9" w:qFormat="1"/>
-    <w:lsdException w:name="heading 6" w:uiPriority="9" w:qFormat="1"/>
-    <w:lsdException w:name="heading 7" w:uiPriority="9" w:qFormat="1"/>
-    <w:lsdException w:name="heading 8" w:uiPriority="9" w:qFormat="1"/>
-    <w:lsdException w:name="heading 9" w:uiPriority="9" w:qFormat="1"/>
-    <w:lsdException w:name="toc 1" w:uiPriority="39"/>
-    <w:lsdException w:name="toc 2" w:uiPriority="39"/>
-    <w:lsdException w:name="toc 3" w:uiPriority="39"/>
-    <w:lsdException w:name="toc 4" w:uiPriority="39"/>
-    <w:lsdException w:name="toc 5" w:uiPriority="39"/>
-    <w:lsdException w:name="toc 6" w:uiPriority="39"/>
-    <w:lsdException w:name="toc 7" w:uiPriority="39"/>
-    <w:lsdException w:name="toc 8" w:uiPriority="39"/>
-    <w:lsdException w:name="toc 9" w:uiPriority="39"/>
-    <w:lsdException w:name="caption" w:uiPriority="35" w:qFormat="1"/>
-    <w:lsdException w:name="Title" w:semiHidden="0" w:uiPriority="10" w:unhideWhenUsed="0" w:qFormat="1"/>
-    <w:lsdException w:name="Default Paragraph Font" w:uiPriority="1"/>
-    <w:lsdException w:name="Subtitle" w:semiHidden="0" w:uiPriority="11" w:unhideWhenUsed="0" w:qFormat="1"/>
-    <w:lsdException w:name="Strong" w:semiHidden="0" w:uiPriority="22" w:unhideWhenUsed="0" w:qFormat="1"/>
-    <w:lsdException w:name="Emphasis" w:semiHidden="0" w:uiPriority="20" w:unhideWhenUsed="0" w:qFormat="1"/>
-    <w:lsdException w:name="Table Grid" w:semiHidden="0" w:uiPriority="59" w:unhideWhenUsed="0"/>
-    <w:lsdException w:name="Placeholder Text" w:unhideWhenUsed="0"/>
-    <w:lsdException w:name="No Spacing" w:semiHidden="0" w:uiPriority="1" w:unhideWhenUsed="0" w:qFormat="1"/>
-    <w:lsdException w:name="Light Shading" w:semiHidden="0" w:uiPriority="60" w:unhideWhenUsed="0"/>
-    <w:lsdException w:name="Light List" w:semiHidden="0" w:uiPriority="61" w:unhideWhenUsed="0"/>
-    <w:lsdException w:name="Light Grid" w:semiHidden="0" w:uiPriority="62" w:unhideWhenUsed="0"/>
-    <w:lsdException w:name="Medium Shading 1" w:semiHidden="0" w:uiPriority="63" w:unhideWhenUsed="0"/>
-    <w:lsdException w:name="Medium Shading 2" w:semiHidden="0" w:uiPriority="64" w:unhideWhenUsed="0"/>
-    <w:lsdException w:name="Medium List 1" w:semiHidden="0" w:uiPriority="65" w:unhideWhenUsed="0"/>
-    <w:lsdException w:name="Medium List 2" w:semiHidden="0" w:uiPriority="66" w:unhideWhenUsed="0"/>
-    <w:lsdException w:name="Medium Grid 1" w:semiHidden="0" w:uiPriority="67" w:unhideWhenUsed="0"/>
-    <w:lsdException w:name="Medium Grid 2" w:semiHidden="0" w:uiPriority="68" w:unhideWhenUsed="0"/>
-    <w:lsdException w:name="Medium Grid 3" w:semiHidden="0" w:uiPriority="69" w:unhideWhenUsed="0"/>
-    <w:lsdException w:name="Dark List" w:semiHidden="0" w:uiPriority="70" w:unhideWhenUsed="0"/>
-    <w:lsdException w:name="Colorful Shading" w:semiHidden="0" w:uiPriority="71" w:unhideWhenUsed="0"/>
-    <w:lsdException w:name="Colorful List" w:semiHidden="0" w:uiPriority="72" w:unhideWhenUsed="0"/>
-    <w:lsdException w:name="Colorful Grid" w:semiHidden="0" w:uiPriority="73" w:unhideWhenUsed="0"/>
-    <w:lsdException w:name="Light Shading Accent 1" w:semiHidden="0" w:uiPriority="60" w:unhideWhenUsed="0"/>
-    <w:lsdException w:name="Light List Accent 1" w:semiHidden="0" w:uiPriority="61" w:unhideWhenUsed="0"/>
-    <w:lsdException w:name="Light Grid Accent 1" w:semiHidden="0" w:uiPriority="62" w:unhideWhenUsed="0"/>
-    <w:lsdException w:name="Medium Shading 1 Accent 1" w:semiHidden="0" w:uiPriority="63" w:unhideWhenUsed="0"/>
-    <w:lsdException w:name="Medium Shading 2 Accent 1" w:semiHidden="0" w:uiPriority="64" w:unhideWhenUsed="0"/>
-    <w:lsdException w:name="Medium List 1 Accent 1" w:semiHidden="0" w:uiPriority="65" w:unhideWhenUsed="0"/>
-    <w:lsdException w:name="Revision" w:unhideWhenUsed="0"/>
-    <w:lsdException w:name="List Paragraph" w:semiHidden="0" w:uiPriority="34" w:unhideWhenUsed="0" w:qFormat="1"/>
-    <w:lsdException w:name="Quote" w:semiHidden="0" w:uiPriority="29" w:unhideWhenUsed="0" w:qFormat="1"/>
-    <w:lsdException w:name="Intense Quote" w:semiHidden="0" w:uiPriority="30" w:unhideWhenUsed="0" w:qFormat="1"/>
-    <w:lsdException w:name="Medium List 2 Accent 1" w:semiHidden="0" w:uiPriority="66" w:unhideWhenUsed="0"/>
-    <w:lsdException w:name="Medium Grid 1 Accent 1" w:semiHidden="0" w:uiPriority="67" w:unhideWhenUsed="0"/>
-    <w:lsdException w:name="Medium Grid 2 Accent 1" w:semiHidden="0" w:uiPriority="68" w:unhideWhenUsed="0"/>
-    <w:lsdException w:name="Medium Grid 3 Accent 1" w:semiHidden="0" w:uiPriority="69" w:unhideWhenUsed="0"/>
-    <w:lsdException w:name="Dark List Accent 1" w:semiHidden="0" w:uiPriority="70" w:unhideWhenUsed="0"/>
-    <w:lsdException w:name="Colorful Shading Accent 1" w:semiHidden="0" w:uiPriority="71" w:unhideWhenUsed="0"/>
-    <w:lsdException w:name="Colorful List Accent 1" w:semiHidden="0" w:uiPriority="72" w:unhideWhenUsed="0"/>
-    <w:lsdException w:name="Colorful Grid Accent 1" w:semiHidden="0" w:uiPriority="73" w:unhideWhenUsed="0"/>
-    <w:lsdException w:name="Light Shading Accent 2" w:semiHidden="0" w:uiPriority="60" w:unhideWhenUsed="0"/>
-    <w:lsdException w:name="Light List Accent 2" w:semiHidden="0" w:uiPriority="61" w:unhideWhenUsed="0"/>
-    <w:lsdException w:name="Light Grid Accent 2" w:semiHidden="0" w:uiPriority="62" w:unhideWhenUsed="0"/>
-    <w:lsdException w:name="Medium Shading 1 Accent 2" w:semiHidden="0" w:uiPriority="63" w:unhideWhenUsed="0"/>
-    <w:lsdException w:name="Medium Shading 2 Accent 2" w:semiHidden="0" w:uiPriority="64" w:unhideWhenUsed="0"/>
-    <w:lsdException w:name="Medium List 1 Accent 2" w:semiHidden="0" w:uiPriority="65" w:unhideWhenUsed="0"/>
-    <w:lsdException w:name="Medium List 2 Accent 2" w:semiHidden="0" w:uiPriority="66" w:unhideWhenUsed="0"/>
-    <w:lsdException w:name="Medium Grid 1 Accent 2" w:semiHidden="0" w:uiPriority="67" w:unhideWhenUsed="0"/>
-    <w:lsdException w:name="Medium Grid 2 Accent 2" w:semiHidden="0" w:uiPriority="68" w:unhideWhenUsed="0"/>
-    <w:lsdException w:name="Medium Grid 3 Accent 2" w:semiHidden="0" w:uiPriority="69" w:unhideWhenUsed="0"/>
-    <w:lsdException w:name="Dark List Accent 2" w:semiHidden="0" w:uiPriority="70" w:unhideWhenUsed="0"/>
-    <w:lsdException w:name="Colorful Shading Accent 2" w:semiHidden="0" w:uiPriority="71" w:unhideWhenUsed="0"/>
-    <w:lsdException w:name="Colorful List Accent 2" w:semiHidden="0" w:uiPriority="72" w:unhideWhenUsed="0"/>
-    <w:lsdException w:name="Colorful Grid Accent 2" w:semiHidden="0" w:uiPriority="73" w:unhideWhenUsed="0"/>
-    <w:lsdException w:name="Light Shading Accent 3" w:semiHidden="0" w:uiPriority="60" w:unhideWhenUsed="0"/>
-    <w:lsdException w:name="Light List Accent 3" w:semiHidden="0" w:uiPriority="61" w:unhideWhenUsed="0"/>
-    <w:lsdException w:name="Light Grid Accent 3" w:semiHidden="0" w:uiPriority="62" w:unhideWhenUsed="0"/>
-    <w:lsdException w:name="Medium Shading 1 Accent 3" w:semiHidden="0" w:uiPriority="63" w:unhideWhenUsed="0"/>
-    <w:lsdException w:name="Medium Shading 2 Accent 3" w:semiHidden="0" w:uiPriority="64" w:unhideWhenUsed="0"/>
-    <w:lsdException w:name="Medium List 1 Accent 3" w:semiHidden="0" w:uiPriority="65" w:unhideWhenUsed="0"/>
-    <w:lsdException w:name="Medium List 2 Accent 3" w:semiHidden="0" w:uiPriority="66" w:unhideWhenUsed="0"/>
-    <w:lsdException w:name="Medium Grid 1 Accent 3" w:semiHidden="0" w:uiPriority="67" w:unhideWhenUsed="0"/>
-    <w:lsdException w:name="Medium Grid 2 Accent 3" w:semiHidden="0" w:uiPriority="68" w:unhideWhenUsed="0"/>
-    <w:lsdException w:name="Medium Grid 3 Accent 3" w:semiHidden="0" w:uiPriority="69" w:unhideWhenUsed="0"/>
-    <w:lsdException w:name="Dark List Accent 3" w:semiHidden="0" w:uiPriority="70" w:unhideWhenUsed="0"/>
-    <w:lsdException w:name="Colorful Shading Accent 3" w:semiHidden="0" w:uiPriority="71" w:unhideWhenUsed="0"/>
-    <w:lsdException w:name="Colorful List Accent 3" w:semiHidden="0" w:uiPriority="72" w:unhideWhenUsed="0"/>
-    <w:lsdException w:name="Colorful Grid Accent 3" w:semiHidden="0" w:uiPriority="73" w:unhideWhenUsed="0"/>
-    <w:lsdException w:name="Light Shading Accent 4" w:semiHidden="0" w:uiPriority="60" w:unhideWhenUsed="0"/>
-    <w:lsdException w:name="Light List Accent 4" w:semiHidden="0" w:uiPriority="61" w:unhideWhenUsed="0"/>
-    <w:lsdException w:name="Light Grid Accent 4" w:semiHidden="0" w:uiPriority="62" w:unhideWhenUsed="0"/>
-    <w:lsdException w:name="Medium Shading 1 Accent 4" w:semiHidden="0" w:uiPriority="63" w:unhideWhenUsed="0"/>
-    <w:lsdException w:name="Medium Shading 2 Accent 4" w:semiHidden="0" w:uiPriority="64" w:unhideWhenUsed="0"/>
-    <w:lsdException w:name="Medium List 1 Accent 4" w:semiHidden="0" w:uiPriority="65" w:unhideWhenUsed="0"/>
-    <w:lsdException w:name="Medium List 2 Accent 4" w:semiHidden="0" w:uiPriority="66" w:unhideWhenUsed="0"/>
-    <w:lsdException w:name="Medium Grid 1 Accent 4" w:semiHidden="0" w:uiPriority="67" w:unhideWhenUsed="0"/>
-    <w:lsdException w:name="Medium Grid 2 Accent 4" w:semiHidden="0" w:uiPriority="68" w:unhideWhenUsed="0"/>
-    <w:lsdException w:name="Medium Grid 3 Accent 4" w:semiHidden="0" w:uiPriority="69" w:unhideWhenUsed="0"/>
-    <w:lsdException w:name="Dark List Accent 4" w:semiHidden="0" w:uiPriority="70" w:unhideWhenUsed="0"/>
-    <w:lsdException w:name="Colorful Shading Accent 4" w:semiHidden="0" w:uiPriority="71" w:unhideWhenUsed="0"/>
-    <w:lsdException w:name="Colorful List Accent 4" w:semiHidden="0" w:uiPriority="72" w:unhideWhenUsed="0"/>
-    <w:lsdException w:name="Colorful Grid Accent 4" w:semiHidden="0" w:uiPriority="73" w:unhideWhenUsed="0"/>
-    <w:lsdException w:name="Light Shading Accent 5" w:semiHidden="0" w:uiPriority="60" w:unhideWhenUsed="0"/>
-    <w:lsdException w:name="Light List Accent 5" w:semiHidden="0" w:uiPriority="61" w:unhideWhenUsed="0"/>
-    <w:lsdException w:name="Light Grid Accent 5" w:semiHidden="0" w:uiPriority="62" w:unhideWhenUsed="0"/>
-    <w:lsdException w:name="Medium Shading 1 Accent 5" w:semiHidden="0" w:uiPriority="63" w:unhideWhenUsed="0"/>
-    <w:lsdException w:name="Medium Shading 2 Accent 5" w:semiHidden="0" w:uiPriority="64" w:unhideWhenUsed="0"/>
-    <w:lsdException w:name="Medium List 1 Accent 5" w:semiHidden="0" w:uiPriority="65" w:unhideWhenUsed="0"/>
-    <w:lsdException w:name="Medium List 2 Accent 5" w:semiHidden="0" w:uiPriority="66" w:unhideWhenUsed="0"/>
-    <w:lsdException w:name="Medium Grid 1 Accent 5" w:semiHidden="0" w:uiPriority="67" w:unhideWhenUsed="0"/>
-    <w:lsdException w:name="Medium Grid 2 Accent 5" w:semiHidden="0" w:uiPriority="68" w:unhideWhenUsed="0"/>
-    <w:lsdException w:name="Medium Grid 3 Accent 5" w:semiHidden="0" w:uiPriority="69" w:unhideWhenUsed="0"/>
-    <w:lsdException w:name="Dark List Accent 5" w:semiHidden="0" w:uiPriority="70" w:unhideWhenUsed="0"/>
-    <w:lsdException w:name="Colorful Shading Accent 5" w:semiHidden="0" w:uiPriority="71" w:unhideWhenUsed="0"/>
-    <w:lsdException w:name="Colorful List Accent 5" w:semiHidden="0" w:uiPriority="72" w:unhideWhenUsed="0"/>
-    <w:lsdException w:name="Colorful Grid Accent 5" w:semiHidden="0" w:uiPriority="73" w:unhideWhenUsed="0"/>
-    <w:lsdException w:name="Light Shading Accent 6" w:semiHidden="0" w:uiPriority="60" w:unhideWhenUsed="0"/>
-    <w:lsdException w:name="Light List Accent 6" w:semiHidden="0" w:uiPriority="61" w:unhideWhenUsed="0"/>
-    <w:lsdException w:name="Light Grid Accent 6" w:semiHidden="0" w:uiPriority="62" w:unhideWhenUsed="0"/>
-    <w:lsdException w:name="Medium Shading 1 Accent 6" w:semiHidden="0" w:uiPriority="63" w:unhideWhenUsed="0"/>
-    <w:lsdException w:name="Medium Shading 2 Accent 6" w:semiHidden="0" w:uiPriority="64" w:unhideWhenUsed="0"/>
-    <w:lsdException w:name="Medium List 1 Accent 6" w:semiHidden="0" w:uiPriority="65" w:unhideWhenUsed="0"/>
-    <w:lsdException w:name="Medium List 2 Accent 6" w:semiHidden="0" w:uiPriority="66" w:unhideWhenUsed="0"/>
-    <w:lsdException w:name="Medium Grid 1 Accent 6" w:semiHidden="0" w:uiPriority="67" w:unhideWhenUsed="0"/>
-    <w:lsdException w:name="Medium Grid 2 Accent 6" w:semiHidden="0" w:uiPriority="68" w:unhideWhenUsed="0"/>
-    <w:lsdException w:name="Medium Grid 3 Accent 6" w:semiHidden="0" w:uiPriority="69" w:unhideWhenUsed="0"/>
-    <w:lsdException w:name="Dark List Accent 6" w:semiHidden="0" w:uiPriority="70" w:unhideWhenUsed="0"/>
-    <w:lsdException w:name="Colorful Shading Accent 6" w:semiHidden="0" w:uiPriority="71" w:unhideWhenUsed="0"/>
-    <w:lsdException w:name="Colorful List Accent 6" w:semiHidden="0" w:uiPriority="72" w:unhideWhenUsed="0"/>
-    <w:lsdException w:name="Colorful Grid Accent 6" w:semiHidden="0" w:uiPriority="73" w:unhideWhenUsed="0"/>
-    <w:lsdException w:name="Subtle Emphasis" w:semiHidden="0" w:uiPriority="19" w:unhideWhenUsed="0" w:qFormat="1"/>
-    <w:lsdException w:name="Intense Emphasis" w:semiHidden="0" w:uiPriority="21" w:unhideWhenUsed="0" w:qFormat="1"/>
-    <w:lsdException w:name="Subtle Reference" w:semiHidden="0" w:uiPriority="31" w:unhideWhenUsed="0" w:qFormat="1"/>
-    <w:lsdException w:name="Intense Reference" w:semiHidden="0" w:uiPriority="32" w:unhideWhenUsed="0" w:qFormat="1"/>
-    <w:lsdException w:name="Book Title" w:semiHidden="0" w:uiPriority="33" w:unhideWhenUsed="0" w:qFormat="1"/>
-    <w:lsdException w:name="Bibliography" w:uiPriority="37"/>
-    <w:lsdException w:name="TOC Heading" w:uiPriority="39" w:qFormat="1"/>
-  </w:latentStyles>
-  <w:style w:type="paragraph" w:default="1" w:styleId="Normal">
-    <w:name w:val="Normal"/>
-    <w:qFormat/>
-  </w:style>
-  <w:style w:type="character" w:default="1" w:styleId="DefaultParagraphFont">
-    <w:name w:val="Default Paragraph Font"/>
-    <w:uiPriority w:val="1"/>
-    <w:semiHidden/>
-    <w:unhideWhenUsed/>
-  </w:style>
-  <w:style w:type="table" w:default="1" w:styleId="TableNormal">
-    <w:name w:val="Normal Table"/>
-    <w:uiPriority w:val="99"/>
-    <w:semiHidden/>
-    <w:unhideWhenUsed/>
-    <w:tblPr>
-      <w:tblInd w:w="0" w:type="dxa"/>
-      <w:tblCellMar>
-        <w:top w:w="0" w:type="dxa"/>
-        <w:left w:w="108" w:type="dxa"/>
-        <w:bottom w:w="0" w:type="dxa"/>
-        <w:right w:w="108" w:type="dxa"/>
-      </w:tblCellMar>
-    </w:tblPr>
-  </w:style>
-  <w:style w:type="numbering" w:default="1" w:styleId="NoList">
-    <w:name w:val="No List"/>
-    <w:uiPriority w:val="99"/>
-    <w:semiHidden/>
-    <w:unhideWhenUsed/>
-  </w:style>
-  <w:style w:type="character" w:styleId="PlaceholderText">
-    <w:name w:val="Placeholder Text"/>
-    <w:basedOn w:val="DefaultParagraphFont"/>
-    <w:uiPriority w:val="99"/>
-    <w:semiHidden/>
-    <w:rPr>
-      <w:color w:val="808080"/>
-    </w:rPr>
-  </w:style>
-  <w:style w:type="paragraph" w:customStyle="1" w:styleId="610BEA584DE0428783C15C24C18CF093">
-    <w:name w:val="610BEA584DE0428783C15C24C18CF093"/>
-  </w:style>
-  <w:style w:type="paragraph" w:customStyle="1" w:styleId="E6BFF47555EF43F292F0B86FAB310612">
-    <w:name w:val="E6BFF47555EF43F292F0B86FAB310612"/>
-  </w:style>
-  <w:style w:type="paragraph" w:customStyle="1" w:styleId="24D4A3E3B4FE4A3D95A2ACC32D8000B8">
-    <w:name w:val="24D4A3E3B4FE4A3D95A2ACC32D8000B8"/>
-  </w:style>
-  <w:style w:type="paragraph" w:customStyle="1" w:styleId="64D5760121434C7D801286C5CE315D4C">
-    <w:name w:val="64D5760121434C7D801286C5CE315D4C"/>
-  </w:style>
-  <w:style w:type="paragraph" w:customStyle="1" w:styleId="3475D8787B184E58AD8964A1306B2520">
-    <w:name w:val="3475D8787B184E58AD8964A1306B2520"/>
-  </w:style>
-</w:styles>
-</file>
-
-<file path=word/glossary/stylesWithEffects.xml><?xml version="1.0" encoding="utf-8"?>
-<w:styles xmlns:wpc="http://schemas.microsoft.com/office/word/2010/wordprocessingCanvas" xmlns:mc="http://schemas.openxmlformats.org/markup-compatibility/2006" xmlns:o="urn:schemas-microsoft-com:office:office" xmlns:r="http://schemas.openxmlformats.org/officeDocument/2006/relationships" xmlns:m="http://schemas.openxmlformats.org/officeDocument/2006/math" xmlns:v="urn:schemas-microsoft-com:vml" xmlns:wp14="http://schemas.microsoft.com/office/word/2010/wordprocessingDrawing" xmlns:wp="http://schemas.openxmlformats.org/drawingml/2006/wordprocessingDrawing" xmlns:w10="urn:schemas-microsoft-com:office:word" xmlns:w="http://schemas.openxmlformats.org/wordprocessingml/2006/main" xmlns:w14="http://schemas.microsoft.com/office/word/2010/wordml" xmlns:wpg="http://schemas.microsoft.com/office/word/2010/wordprocessingGroup" xmlns:wpi="http://schemas.microsoft.com/office/word/2010/wordprocessingInk" xmlns:wne="http://schemas.microsoft.com/office/word/2006/wordml" xmlns:wps="http://schemas.microsoft.com/office/word/2010/wordprocessingShape" mc:Ignorable="w14 wp14">
-  <w:docDefaults>
-    <w:rPrDefault>
-      <w:rPr>
-        <w:rFonts w:asciiTheme="minorHAnsi" w:eastAsiaTheme="minorEastAsia" w:hAnsiTheme="minorHAnsi" w:cstheme="minorBidi"/>
-        <w:sz w:val="22"/>
-        <w:szCs w:val="22"/>
-        <w:lang w:val="en-GB" w:eastAsia="zh-CN" w:bidi="ta-IN"/>
-      </w:rPr>
-    </w:rPrDefault>
-    <w:pPrDefault>
-      <w:pPr>
-        <w:spacing w:after="200" w:line="276" w:lineRule="auto"/>
-      </w:pPr>
-    </w:pPrDefault>
-  </w:docDefaults>
-  <w:latentStyles w:defLockedState="0" w:defUIPriority="99" w:defSemiHidden="1" w:defUnhideWhenUsed="1" w:defQFormat="0" w:count="267">
-    <w:lsdException w:name="Normal" w:semiHidden="0" w:uiPriority="0" w:unhideWhenUsed="0" w:qFormat="1"/>
-    <w:lsdException w:name="heading 1" w:semiHidden="0" w:uiPriority="9" w:unhideWhenUsed="0" w:qFormat="1"/>
-    <w:lsdException w:name="heading 2" w:uiPriority="9" w:qFormat="1"/>
-    <w:lsdException w:name="heading 3" w:uiPriority="9" w:qFormat="1"/>
-    <w:lsdException w:name="heading 4" w:uiPriority="9" w:qFormat="1"/>
-    <w:lsdException w:name="heading 5" w:uiPriority="9" w:qFormat="1"/>
-    <w:lsdException w:name="heading 6" w:uiPriority="9" w:qFormat="1"/>
-    <w:lsdException w:name="heading 7" w:uiPriority="9" w:qFormat="1"/>
-    <w:lsdException w:name="heading 8" w:uiPriority="9" w:qFormat="1"/>
-    <w:lsdException w:name="heading 9" w:uiPriority="9" w:qFormat="1"/>
-    <w:lsdException w:name="toc 1" w:uiPriority="39"/>
-    <w:lsdException w:name="toc 2" w:uiPriority="39"/>
-    <w:lsdException w:name="toc 3" w:uiPriority="39"/>
-    <w:lsdException w:name="toc 4" w:uiPriority="39"/>
-    <w:lsdException w:name="toc 5" w:uiPriority="39"/>
-    <w:lsdException w:name="toc 6" w:uiPriority="39"/>
-    <w:lsdException w:name="toc 7" w:uiPriority="39"/>
-    <w:lsdException w:name="toc 8" w:uiPriority="39"/>
-    <w:lsdException w:name="toc 9" w:uiPriority="39"/>
-    <w:lsdException w:name="caption" w:uiPriority="35" w:qFormat="1"/>
-    <w:lsdException w:name="Title" w:semiHidden="0" w:uiPriority="10" w:unhideWhenUsed="0" w:qFormat="1"/>
-    <w:lsdException w:name="Default Paragraph Font" w:uiPriority="1"/>
-    <w:lsdException w:name="Subtitle" w:semiHidden="0" w:uiPriority="11" w:unhideWhenUsed="0" w:qFormat="1"/>
-    <w:lsdException w:name="Strong" w:semiHidden="0" w:uiPriority="22" w:unhideWhenUsed="0" w:qFormat="1"/>
-    <w:lsdException w:name="Emphasis" w:semiHidden="0" w:uiPriority="20" w:unhideWhenUsed="0" w:qFormat="1"/>
-    <w:lsdException w:name="Table Grid" w:semiHidden="0" w:uiPriority="59" w:unhideWhenUsed="0"/>
-    <w:lsdException w:name="Placeholder Text" w:unhideWhenUsed="0"/>
-    <w:lsdException w:name="No Spacing" w:semiHidden="0" w:uiPriority="1" w:unhideWhenUsed="0" w:qFormat="1"/>
-    <w:lsdException w:name="Light Shading" w:semiHidden="0" w:uiPriority="60" w:unhideWhenUsed="0"/>
-    <w:lsdException w:name="Light List" w:semiHidden="0" w:uiPriority="61" w:unhideWhenUsed="0"/>
-    <w:lsdException w:name="Light Grid" w:semiHidden="0" w:uiPriority="62" w:unhideWhenUsed="0"/>
-    <w:lsdException w:name="Medium Shading 1" w:semiHidden="0" w:uiPriority="63" w:unhideWhenUsed="0"/>
-    <w:lsdException w:name="Medium Shading 2" w:semiHidden="0" w:uiPriority="64" w:unhideWhenUsed="0"/>
-    <w:lsdException w:name="Medium List 1" w:semiHidden="0" w:uiPriority="65" w:unhideWhenUsed="0"/>
-    <w:lsdException w:name="Medium List 2" w:semiHidden="0" w:uiPriority="66" w:unhideWhenUsed="0"/>
-    <w:lsdException w:name="Medium Grid 1" w:semiHidden="0" w:uiPriority="67" w:unhideWhenUsed="0"/>
-    <w:lsdException w:name="Medium Grid 2" w:semiHidden="0" w:uiPriority="68" w:unhideWhenUsed="0"/>
-    <w:lsdException w:name="Medium Grid 3" w:semiHidden="0" w:uiPriority="69" w:unhideWhenUsed="0"/>
-    <w:lsdException w:name="Dark List" w:semiHidden="0" w:uiPriority="70" w:unhideWhenUsed="0"/>
-    <w:lsdException w:name="Colorful Shading" w:semiHidden="0" w:uiPriority="71" w:unhideWhenUsed="0"/>
-    <w:lsdException w:name="Colorful List" w:semiHidden="0" w:uiPriority="72" w:unhideWhenUsed="0"/>
-    <w:lsdException w:name="Colorful Grid" w:semiHidden="0" w:uiPriority="73" w:unhideWhenUsed="0"/>
-    <w:lsdException w:name="Light Shading Accent 1" w:semiHidden="0" w:uiPriority="60" w:unhideWhenUsed="0"/>
-    <w:lsdException w:name="Light List Accent 1" w:semiHidden="0" w:uiPriority="61" w:unhideWhenUsed="0"/>
-    <w:lsdException w:name="Light Grid Accent 1" w:semiHidden="0" w:uiPriority="62" w:unhideWhenUsed="0"/>
-    <w:lsdException w:name="Medium Shading 1 Accent 1" w:semiHidden="0" w:uiPriority="63" w:unhideWhenUsed="0"/>
-    <w:lsdException w:name="Medium Shading 2 Accent 1" w:semiHidden="0" w:uiPriority="64" w:unhideWhenUsed="0"/>
-    <w:lsdException w:name="Medium List 1 Accent 1" w:semiHidden="0" w:uiPriority="65" w:unhideWhenUsed="0"/>
-    <w:lsdException w:name="Revision" w:unhideWhenUsed="0"/>
-    <w:lsdException w:name="List Paragraph" w:semiHidden="0" w:uiPriority="34" w:unhideWhenUsed="0" w:qFormat="1"/>
-    <w:lsdException w:name="Quote" w:semiHidden="0" w:uiPriority="29" w:unhideWhenUsed="0" w:qFormat="1"/>
-    <w:lsdException w:name="Intense Quote" w:semiHidden="0" w:uiPriority="30" w:unhideWhenUsed="0" w:qFormat="1"/>
-    <w:lsdException w:name="Medium List 2 Accent 1" w:semiHidden="0" w:uiPriority="66" w:unhideWhenUsed="0"/>
-    <w:lsdException w:name="Medium Grid 1 Accent 1" w:semiHidden="0" w:uiPriority="67" w:unhideWhenUsed="0"/>
-    <w:lsdException w:name="Medium Grid 2 Accent 1" w:semiHidden="0" w:uiPriority="68" w:unhideWhenUsed="0"/>
-    <w:lsdException w:name="Medium Grid 3 Accent 1" w:semiHidden="0" w:uiPriority="69" w:unhideWhenUsed="0"/>
-    <w:lsdException w:name="Dark List Accent 1" w:semiHidden="0" w:uiPriority="70" w:unhideWhenUsed="0"/>
-    <w:lsdException w:name="Colorful Shading Accent 1" w:semiHidden="0" w:uiPriority="71" w:unhideWhenUsed="0"/>
-    <w:lsdException w:name="Colorful List Accent 1" w:semiHidden="0" w:uiPriority="72" w:unhideWhenUsed="0"/>
-    <w:lsdException w:name="Colorful Grid Accent 1" w:semiHidden="0" w:uiPriority="73" w:unhideWhenUsed="0"/>
-    <w:lsdException w:name="Light Shading Accent 2" w:semiHidden="0" w:uiPriority="60" w:unhideWhenUsed="0"/>
-    <w:lsdException w:name="Light List Accent 2" w:semiHidden="0" w:uiPriority="61" w:unhideWhenUsed="0"/>
-    <w:lsdException w:name="Light Grid Accent 2" w:semiHidden="0" w:uiPriority="62" w:unhideWhenUsed="0"/>
-    <w:lsdException w:name="Medium Shading 1 Accent 2" w:semiHidden="0" w:uiPriority="63" w:unhideWhenUsed="0"/>
-    <w:lsdException w:name="Medium Shading 2 Accent 2" w:semiHidden="0" w:uiPriority="64" w:unhideWhenUsed="0"/>
-    <w:lsdException w:name="Medium List 1 Accent 2" w:semiHidden="0" w:uiPriority="65" w:unhideWhenUsed="0"/>
-    <w:lsdException w:name="Medium List 2 Accent 2" w:semiHidden="0" w:uiPriority="66" w:unhideWhenUsed="0"/>
-    <w:lsdException w:name="Medium Grid 1 Accent 2" w:semiHidden="0" w:uiPriority="67" w:unhideWhenUsed="0"/>
-    <w:lsdException w:name="Medium Grid 2 Accent 2" w:semiHidden="0" w:uiPriority="68" w:unhideWhenUsed="0"/>
-    <w:lsdException w:name="Medium Grid 3 Accent 2" w:semiHidden="0" w:uiPriority="69" w:unhideWhenUsed="0"/>
-    <w:lsdException w:name="Dark List Accent 2" w:semiHidden="0" w:uiPriority="70" w:unhideWhenUsed="0"/>
-    <w:lsdException w:name="Colorful Shading Accent 2" w:semiHidden="0" w:uiPriority="71" w:unhideWhenUsed="0"/>
-    <w:lsdException w:name="Colorful List Accent 2" w:semiHidden="0" w:uiPriority="72" w:unhideWhenUsed="0"/>
-    <w:lsdException w:name="Colorful Grid Accent 2" w:semiHidden="0" w:uiPriority="73" w:unhideWhenUsed="0"/>
-    <w:lsdException w:name="Light Shading Accent 3" w:semiHidden="0" w:uiPriority="60" w:unhideWhenUsed="0"/>
-    <w:lsdException w:name="Light List Accent 3" w:semiHidden="0" w:uiPriority="61" w:unhideWhenUsed="0"/>
-    <w:lsdException w:name="Light Grid Accent 3" w:semiHidden="0" w:uiPriority="62" w:unhideWhenUsed="0"/>
-    <w:lsdException w:name="Medium Shading 1 Accent 3" w:semiHidden="0" w:uiPriority="63" w:unhideWhenUsed="0"/>
-    <w:lsdException w:name="Medium Shading 2 Accent 3" w:semiHidden="0" w:uiPriority="64" w:unhideWhenUsed="0"/>
-    <w:lsdException w:name="Medium List 1 Accent 3" w:semiHidden="0" w:uiPriority="65" w:unhideWhenUsed="0"/>
-    <w:lsdException w:name="Medium List 2 Accent 3" w:semiHidden="0" w:uiPriority="66" w:unhideWhenUsed="0"/>
-    <w:lsdException w:name="Medium Grid 1 Accent 3" w:semiHidden="0" w:uiPriority="67" w:unhideWhenUsed="0"/>
-    <w:lsdException w:name="Medium Grid 2 Accent 3" w:semiHidden="0" w:uiPriority="68" w:unhideWhenUsed="0"/>
-    <w:lsdException w:name="Medium Grid 3 Accent 3" w:semiHidden="0" w:uiPriority="69" w:unhideWhenUsed="0"/>
-    <w:lsdException w:name="Dark List Accent 3" w:semiHidden="0" w:uiPriority="70" w:unhideWhenUsed="0"/>
-    <w:lsdException w:name="Colorful Shading Accent 3" w:semiHidden="0" w:uiPriority="71" w:unhideWhenUsed="0"/>
-    <w:lsdException w:name="Colorful List Accent 3" w:semiHidden="0" w:uiPriority="72" w:unhideWhenUsed="0"/>
-    <w:lsdException w:name="Colorful Grid Accent 3" w:semiHidden="0" w:uiPriority="73" w:unhideWhenUsed="0"/>
-    <w:lsdException w:name="Light Shading Accent 4" w:semiHidden="0" w:uiPriority="60" w:unhideWhenUsed="0"/>
-    <w:lsdException w:name="Light List Accent 4" w:semiHidden="0" w:uiPriority="61" w:unhideWhenUsed="0"/>
-    <w:lsdException w:name="Light Grid Accent 4" w:semiHidden="0" w:uiPriority="62" w:unhideWhenUsed="0"/>
-    <w:lsdException w:name="Medium Shading 1 Accent 4" w:semiHidden="0" w:uiPriority="63" w:unhideWhenUsed="0"/>
-    <w:lsdException w:name="Medium Shading 2 Accent 4" w:semiHidden="0" w:uiPriority="64" w:unhideWhenUsed="0"/>
-    <w:lsdException w:name="Medium List 1 Accent 4" w:semiHidden="0" w:uiPriority="65" w:unhideWhenUsed="0"/>
-    <w:lsdException w:name="Medium List 2 Accent 4" w:semiHidden="0" w:uiPriority="66" w:unhideWhenUsed="0"/>
-    <w:lsdException w:name="Medium Grid 1 Accent 4" w:semiHidden="0" w:uiPriority="67" w:unhideWhenUsed="0"/>
-    <w:lsdException w:name="Medium Grid 2 Accent 4" w:semiHidden="0" w:uiPriority="68" w:unhideWhenUsed="0"/>
-    <w:lsdException w:name="Medium Grid 3 Accent 4" w:semiHidden="0" w:uiPriority="69" w:unhideWhenUsed="0"/>
-    <w:lsdException w:name="Dark List Accent 4" w:semiHidden="0" w:uiPriority="70" w:unhideWhenUsed="0"/>
-    <w:lsdException w:name="Colorful Shading Accent 4" w:semiHidden="0" w:uiPriority="71" w:unhideWhenUsed="0"/>
-    <w:lsdException w:name="Colorful List Accent 4" w:semiHidden="0" w:uiPriority="72" w:unhideWhenUsed="0"/>
-    <w:lsdException w:name="Colorful Grid Accent 4" w:semiHidden="0" w:uiPriority="73" w:unhideWhenUsed="0"/>
-    <w:lsdException w:name="Light Shading Accent 5" w:semiHidden="0" w:uiPriority="60" w:unhideWhenUsed="0"/>
-    <w:lsdException w:name="Light List Accent 5" w:semiHidden="0" w:uiPriority="61" w:unhideWhenUsed="0"/>
-    <w:lsdException w:name="Light Grid Accent 5" w:semiHidden="0" w:uiPriority="62" w:unhideWhenUsed="0"/>
-    <w:lsdException w:name="Medium Shading 1 Accent 5" w:semiHidden="0" w:uiPriority="63" w:unhideWhenUsed="0"/>
-    <w:lsdException w:name="Medium Shading 2 Accent 5" w:semiHidden="0" w:uiPriority="64" w:unhideWhenUsed="0"/>
-    <w:lsdException w:name="Medium List 1 Accent 5" w:semiHidden="0" w:uiPriority="65" w:unhideWhenUsed="0"/>
-    <w:lsdException w:name="Medium List 2 Accent 5" w:semiHidden="0" w:uiPriority="66" w:unhideWhenUsed="0"/>
-    <w:lsdException w:name="Medium Grid 1 Accent 5" w:semiHidden="0" w:uiPriority="67" w:unhideWhenUsed="0"/>
-    <w:lsdException w:name="Medium Grid 2 Accent 5" w:semiHidden="0" w:uiPriority="68" w:unhideWhenUsed="0"/>
-    <w:lsdException w:name="Medium Grid 3 Accent 5" w:semiHidden="0" w:uiPriority="69" w:unhideWhenUsed="0"/>
-    <w:lsdException w:name="Dark List Accent 5" w:semiHidden="0" w:uiPriority="70" w:unhideWhenUsed="0"/>
-    <w:lsdException w:name="Colorful Shading Accent 5" w:semiHidden="0" w:uiPriority="71" w:unhideWhenUsed="0"/>
-    <w:lsdException w:name="Colorful List Accent 5" w:semiHidden="0" w:uiPriority="72" w:unhideWhenUsed="0"/>
-    <w:lsdException w:name="Colorful Grid Accent 5" w:semiHidden="0" w:uiPriority="73" w:unhideWhenUsed="0"/>
-    <w:lsdException w:name="Light Shading Accent 6" w:semiHidden="0" w:uiPriority="60" w:unhideWhenUsed="0"/>
-    <w:lsdException w:name="Light List Accent 6" w:semiHidden="0" w:uiPriority="61" w:unhideWhenUsed="0"/>
-    <w:lsdException w:name="Light Grid Accent 6" w:semiHidden="0" w:uiPriority="62" w:unhideWhenUsed="0"/>
-    <w:lsdException w:name="Medium Shading 1 Accent 6" w:semiHidden="0" w:uiPriority="63" w:unhideWhenUsed="0"/>
-    <w:lsdException w:name="Medium Shading 2 Accent 6" w:semiHidden="0" w:uiPriority="64" w:unhideWhenUsed="0"/>
-    <w:lsdException w:name="Medium List 1 Accent 6" w:semiHidden="0" w:uiPriority="65" w:unhideWhenUsed="0"/>
-    <w:lsdException w:name="Medium List 2 Accent 6" w:semiHidden="0" w:uiPriority="66" w:unhideWhenUsed="0"/>
-    <w:lsdException w:name="Medium Grid 1 Accent 6" w:semiHidden="0" w:uiPriority="67" w:unhideWhenUsed="0"/>
-    <w:lsdException w:name="Medium Grid 2 Accent 6" w:semiHidden="0" w:uiPriority="68" w:unhideWhenUsed="0"/>
-    <w:lsdException w:name="Medium Grid 3 Accent 6" w:semiHidden="0" w:uiPriority="69" w:unhideWhenUsed="0"/>
-    <w:lsdException w:name="Dark List Accent 6" w:semiHidden="0" w:uiPriority="70" w:unhideWhenUsed="0"/>
-    <w:lsdException w:name="Colorful Shading Accent 6" w:semiHidden="0" w:uiPriority="71" w:unhideWhenUsed="0"/>
-    <w:lsdException w:name="Colorful List Accent 6" w:semiHidden="0" w:uiPriority="72" w:unhideWhenUsed="0"/>
-    <w:lsdException w:name="Colorful Grid Accent 6" w:semiHidden="0" w:uiPriority="73" w:unhideWhenUsed="0"/>
-    <w:lsdException w:name="Subtle Emphasis" w:semiHidden="0" w:uiPriority="19" w:unhideWhenUsed="0" w:qFormat="1"/>
-    <w:lsdException w:name="Intense Emphasis" w:semiHidden="0" w:uiPriority="21" w:unhideWhenUsed="0" w:qFormat="1"/>
-    <w:lsdException w:name="Subtle Reference" w:semiHidden="0" w:uiPriority="31" w:unhideWhenUsed="0" w:qFormat="1"/>
-    <w:lsdException w:name="Intense Reference" w:semiHidden="0" w:uiPriority="32" w:unhideWhenUsed="0" w:qFormat="1"/>
-    <w:lsdException w:name="Book Title" w:semiHidden="0" w:uiPriority="33" w:unhideWhenUsed="0" w:qFormat="1"/>
-    <w:lsdException w:name="Bibliography" w:uiPriority="37"/>
-    <w:lsdException w:name="TOC Heading" w:uiPriority="39" w:qFormat="1"/>
+  <w:latentStyles w:defLockedState="0" w:defUIPriority="99" w:defSemiHidden="0" w:defUnhideWhenUsed="0" w:defQFormat="0" w:count="371">
+    <w:lsdException w:name="Normal" w:uiPriority="0" w:qFormat="1"/>
+    <w:lsdException w:name="heading 1" w:uiPriority="9" w:qFormat="1"/>
+    <w:lsdException w:name="heading 2" w:semiHidden="1" w:uiPriority="9" w:unhideWhenUsed="1" w:qFormat="1"/>
+    <w:lsdException w:name="heading 3" w:semiHidden="1" w:uiPriority="9" w:unhideWhenUsed="1" w:qFormat="1"/>
+    <w:lsdException w:name="heading 4" w:semiHidden="1" w:uiPriority="9" w:unhideWhenUsed="1" w:qFormat="1"/>
+    <w:lsdException w:name="heading 5" w:semiHidden="1" w:uiPriority="9" w:unhideWhenUsed="1" w:qFormat="1"/>
+    <w:lsdException w:name="heading 6" w:semiHidden="1" w:uiPriority="9" w:unhideWhenUsed="1" w:qFormat="1"/>
+    <w:lsdException w:name="heading 7" w:semiHidden="1" w:uiPriority="9" w:unhideWhenUsed="1" w:qFormat="1"/>
+    <w:lsdException w:name="heading 8" w:semiHidden="1" w:uiPriority="9" w:unhideWhenUsed="1" w:qFormat="1"/>
+    <w:lsdException w:name="heading 9" w:semiHidden="1" w:uiPriority="9" w:unhideWhenUsed="1" w:qFormat="1"/>
+    <w:lsdException w:name="index 1" w:semiHidden="1" w:unhideWhenUsed="1"/>
+    <w:lsdException w:name="index 2" w:semiHidden="1" w:unhideWhenUsed="1"/>
+    <w:lsdException w:name="index 3" w:semiHidden="1" w:unhideWhenUsed="1"/>
+    <w:lsdException w:name="index 4" w:semiHidden="1" w:unhideWhenUsed="1"/>
+    <w:lsdException w:name="index 5" w:semiHidden="1" w:unhideWhenUsed="1"/>
+    <w:lsdException w:name="index 6" w:semiHidden="1" w:unhideWhenUsed="1"/>
+    <w:lsdException w:name="index 7" w:semiHidden="1" w:unhideWhenUsed="1"/>
+    <w:lsdException w:name="index 8" w:semiHidden="1" w:unhideWhenUsed="1"/>
+    <w:lsdException w:name="index 9" w:semiHidden="1" w:unhideWhenUsed="1"/>
+    <w:lsdException w:name="toc 1" w:semiHidden="1" w:uiPriority="39" w:unhideWhenUsed="1"/>
+    <w:lsdException w:name="toc 2" w:semiHidden="1" w:uiPriority="39" w:unhideWhenUsed="1"/>
+    <w:lsdException w:name="toc 3" w:semiHidden="1" w:uiPriority="39" w:unhideWhenUsed="1"/>
+    <w:lsdException w:name="toc 4" w:semiHidden="1" w:uiPriority="39" w:unhideWhenUsed="1"/>
+    <w:lsdException w:name="toc 5" w:semiHidden="1" w:uiPriority="39" w:unhideWhenUsed="1"/>
+    <w:lsdException w:name="toc 6" w:semiHidden="1" w:uiPriority="39" w:unhideWhenUsed="1"/>
+    <w:lsdException w:name="toc 7" w:semiHidden="1" w:uiPriority="39" w:unhideWhenUsed="1"/>
+    <w:lsdException w:name="toc 8" w:semiHidden="1" w:uiPriority="39" w:unhideWhenUsed="1"/>
+    <w:lsdException w:name="toc 9" w:semiHidden="1" w:uiPriority="39" w:unhideWhenUsed="1"/>
+    <w:lsdException w:name="Normal Indent" w:semiHidden="1" w:unhideWhenUsed="1"/>
+    <w:lsdException w:name="footnote text" w:semiHidden="1" w:unhideWhenUsed="1"/>
+    <w:lsdException w:name="annotation text" w:semiHidden="1" w:unhideWhenUsed="1"/>
+    <w:lsdException w:name="header" w:semiHidden="1" w:unhideWhenUsed="1"/>
+    <w:lsdException w:name="footer" w:semiHidden="1" w:unhideWhenUsed="1"/>
+    <w:lsdException w:name="index heading" w:semiHidden="1" w:unhideWhenUsed="1"/>
+    <w:lsdException w:name="caption" w:semiHidden="1" w:uiPriority="35" w:unhideWhenUsed="1" w:qFormat="1"/>
+    <w:lsdException w:name="table of figures" w:semiHidden="1" w:unhideWhenUsed="1"/>
+    <w:lsdException w:name="envelope address" w:semiHidden="1" w:unhideWhenUsed="1"/>
+    <w:lsdException w:name="envelope return" w:semiHidden="1" w:unhideWhenUsed="1"/>
+    <w:lsdException w:name="footnote reference" w:semiHidden="1" w:unhideWhenUsed="1"/>
+    <w:lsdException w:name="annotation reference" w:semiHidden="1" w:unhideWhenUsed="1"/>
+    <w:lsdException w:name="line number" w:semiHidden="1" w:unhideWhenUsed="1"/>
+    <w:lsdException w:name="page number" w:semiHidden="1" w:unhideWhenUsed="1"/>
+    <w:lsdException w:name="endnote reference" w:semiHidden="1" w:unhideWhenUsed="1"/>
+    <w:lsdException w:name="endnote text" w:semiHidden="1" w:unhideWhenUsed="1"/>
+    <w:lsdException w:name="table of authorities" w:semiHidden="1" w:unhideWhenUsed="1"/>
+    <w:lsdException w:name="macro" w:semiHidden="1" w:unhideWhenUsed="1"/>
+    <w:lsdException w:name="toa heading" w:semiHidden="1" w:unhideWhenUsed="1"/>
+    <w:lsdException w:name="List" w:semiHidden="1" w:unhideWhenUsed="1"/>
+    <w:lsdException w:name="List Bullet" w:semiHidden="1" w:unhideWhenUsed="1"/>
+    <w:lsdException w:name="List Number" w:semiHidden="1" w:unhideWhenUsed="1"/>
+    <w:lsdException w:name="List 2" w:semiHidden="1" w:unhideWhenUsed="1"/>
+    <w:lsdException w:name="List 3" w:semiHidden="1" w:unhideWhenUsed="1"/>
+    <w:lsdException w:name="List 4" w:semiHidden="1" w:unhideWhenUsed="1"/>
+    <w:lsdException w:name="List 5" w:semiHidden="1" w:unhideWhenUsed="1"/>
+    <w:lsdException w:name="List Bullet 2" w:semiHidden="1" w:unhideWhenUsed="1"/>
+    <w:lsdException w:name="List Bullet 3" w:semiHidden="1" w:unhideWhenUsed="1"/>
+    <w:lsdException w:name="List Bullet 4" w:semiHidden="1" w:unhideWhenUsed="1"/>
+    <w:lsdException w:name="List Bullet 5" w:semiHidden="1" w:unhideWhenUsed="1"/>
+    <w:lsdException w:name="List Number 2" w:semiHidden="1" w:unhideWhenUsed="1"/>
+    <w:lsdException w:name="List Number 3" w:semiHidden="1" w:unhideWhenUsed="1"/>
+    <w:lsdException w:name="List Number 4" w:semiHidden="1" w:unhideWhenUsed="1"/>
+    <w:lsdException w:name="List Number 5" w:semiHidden="1" w:unhideWhenUsed="1"/>
+    <w:lsdException w:name="Title" w:uiPriority="10" w:qFormat="1"/>
+    <w:lsdException w:name="Closing" w:semiHidden="1" w:unhideWhenUsed="1"/>
+    <w:lsdException w:name="Signature" w:semiHidden="1" w:unhideWhenUsed="1"/>
+    <w:lsdException w:name="Default Paragraph Font" w:semiHidden="1" w:uiPriority="1" w:unhideWhenUsed="1"/>
+    <w:lsdException w:name="Body Text" w:semiHidden="1" w:unhideWhenUsed="1"/>
+    <w:lsdException w:name="Body Text Indent" w:semiHidden="1" w:unhideWhenUsed="1"/>
+    <w:lsdException w:name="List Continue" w:semiHidden="1" w:unhideWhenUsed="1"/>
+    <w:lsdException w:name="List Continue 2" w:semiHidden="1" w:unhideWhenUsed="1"/>
+    <w:lsdException w:name="List Continue 3" w:semiHidden="1" w:unhideWhenUsed="1"/>
+    <w:lsdException w:name="List Continue 4" w:semiHidden="1" w:unhideWhenUsed="1"/>
+    <w:lsdException w:name="List Continue 5" w:semiHidden="1" w:unhideWhenUsed="1"/>
+    <w:lsdException w:name="Message Header" w:semiHidden="1" w:unhideWhenUsed="1"/>
+    <w:lsdException w:name="Subtitle" w:uiPriority="11" w:qFormat="1"/>
+    <w:lsdException w:name="Salutation" w:semiHidden="1" w:unhideWhenUsed="1"/>
+    <w:lsdException w:name="Date" w:semiHidden="1" w:unhideWhenUsed="1"/>
+    <w:lsdException w:name="Body Text First Indent" w:semiHidden="1" w:unhideWhenUsed="1"/>
+    <w:lsdException w:name="Body Text First Indent 2" w:semiHidden="1" w:unhideWhenUsed="1"/>
+    <w:lsdException w:name="Note Heading" w:semiHidden="1" w:unhideWhenUsed="1"/>
+    <w:lsdException w:name="Body Text 2" w:semiHidden="1" w:unhideWhenUsed="1"/>
+    <w:lsdException w:name="Body Text 3" w:semiHidden="1" w:unhideWhenUsed="1"/>
+    <w:lsdException w:name="Body Text Indent 2" w:semiHidden="1" w:unhideWhenUsed="1"/>
+    <w:lsdException w:name="Body Text Indent 3" w:semiHidden="1" w:unhideWhenUsed="1"/>
+    <w:lsdException w:name="Block Text" w:semiHidden="1" w:unhideWhenUsed="1"/>
+    <w:lsdException w:name="Hyperlink" w:semiHidden="1" w:unhideWhenUsed="1"/>
+    <w:lsdException w:name="FollowedHyperlink" w:semiHidden="1" w:unhideWhenUsed="1"/>
+    <w:lsdException w:name="Strong" w:uiPriority="22" w:qFormat="1"/>
+    <w:lsdException w:name="Emphasis" w:uiPriority="20" w:qFormat="1"/>
+    <w:lsdException w:name="Document Map" w:semiHidden="1" w:unhideWhenUsed="1"/>
+    <w:lsdException w:name="Plain Text" w:semiHidden="1" w:unhideWhenUsed="1"/>
+    <w:lsdException w:name="E-mail Signature" w:semiHidden="1" w:unhideWhenUsed="1"/>
+    <w:lsdException w:name="HTML Top of Form" w:semiHidden="1" w:unhideWhenUsed="1"/>
+    <w:lsdException w:name="HTML Bottom of Form" w:semiHidden="1" w:unhideWhenUsed="1"/>
+    <w:lsdException w:name="Normal (Web)" w:semiHidden="1" w:unhideWhenUsed="1"/>
+    <w:lsdException w:name="HTML Acronym" w:semiHidden="1" w:unhideWhenUsed="1"/>
+    <w:lsdException w:name="HTML Address" w:semiHidden="1" w:unhideWhenUsed="1"/>
+    <w:lsdException w:name="HTML Cite" w:semiHidden="1" w:unhideWhenUsed="1"/>
+    <w:lsdException w:name="HTML Code" w:semiHidden="1" w:unhideWhenUsed="1"/>
+    <w:lsdException w:name="HTML Definition" w:semiHidden="1" w:unhideWhenUsed="1"/>
+    <w:lsdException w:name="HTML Keyboard" w:semiHidden="1" w:unhideWhenUsed="1"/>
+    <w:lsdException w:name="HTML Preformatted" w:semiHidden="1" w:unhideWhenUsed="1"/>
+    <w:lsdException w:name="HTML Sample" w:semiHidden="1" w:unhideWhenUsed="1"/>
+    <w:lsdException w:name="HTML Typewriter" w:semiHidden="1" w:unhideWhenUsed="1"/>
+    <w:lsdException w:name="HTML Variable" w:semiHidden="1" w:unhideWhenUsed="1"/>
+    <w:lsdException w:name="Normal Table" w:semiHidden="1" w:unhideWhenUsed="1"/>
+    <w:lsdException w:name="annotation subject" w:semiHidden="1" w:unhideWhenUsed="1"/>
+    <w:lsdException w:name="No List" w:semiHidden="1" w:unhideWhenUsed="1"/>
+    <w:lsdException w:name="Outline List 1" w:semiHidden="1" w:unhideWhenUsed="1"/>
+    <w:lsdException w:name="Outline List 2" w:semiHidden="1" w:unhideWhenUsed="1"/>
+    <w:lsdException w:name="Outline List 3" w:semiHidden="1" w:unhideWhenUsed="1"/>
+    <w:lsdException w:name="Table Simple 1" w:semiHidden="1" w:unhideWhenUsed="1"/>
+    <w:lsdException w:name="Table Simple 2" w:semiHidden="1" w:unhideWhenUsed="1"/>
+    <w:lsdException w:name="Table Simple 3" w:semiHidden="1" w:unhideWhenUsed="1"/>
+    <w:lsdException w:name="Table Classic 1" w:semiHidden="1" w:unhideWhenUsed="1"/>
+    <w:lsdException w:name="Table Classic 2" w:semiHidden="1" w:unhideWhenUsed="1"/>
+    <w:lsdException w:name="Table Classic 3" w:semiHidden="1" w:unhideWhenUsed="1"/>
+    <w:lsdException w:name="Table Classic 4" w:semiHidden="1" w:unhideWhenUsed="1"/>
+    <w:lsdException w:name="Table Colorful 1" w:semiHidden="1" w:unhideWhenUsed="1"/>
+    <w:lsdException w:name="Table Colorful 2" w:semiHidden="1" w:unhideWhenUsed="1"/>
+    <w:lsdException w:name="Table Colorful 3" w:semiHidden="1" w:unhideWhenUsed="1"/>
+    <w:lsdException w:name="Table Columns 1" w:semiHidden="1" w:unhideWhenUsed="1"/>
+    <w:lsdException w:name="Table Columns 2" w:semiHidden="1" w:unhideWhenUsed="1"/>
+    <w:lsdException w:name="Table Columns 3" w:semiHidden="1" w:unhideWhenUsed="1"/>
+    <w:lsdException w:name="Table Columns 4" w:semiHidden="1" w:unhideWhenUsed="1"/>
+    <w:lsdException w:name="Table Columns 5" w:semiHidden="1" w:unhideWhenUsed="1"/>
+    <w:lsdException w:name="Table Grid 1" w:semiHidden="1" w:unhideWhenUsed="1"/>
+    <w:lsdException w:name="Table Grid 2" w:semiHidden="1" w:unhideWhenUsed="1"/>
+    <w:lsdException w:name="Table Grid 3" w:semiHidden="1" w:unhideWhenUsed="1"/>
+    <w:lsdException w:name="Table Grid 4" w:semiHidden="1" w:unhideWhenUsed="1"/>
+    <w:lsdException w:name="Table Grid 5" w:semiHidden="1" w:unhideWhenUsed="1"/>
+    <w:lsdException w:name="Table Grid 6" w:semiHidden="1" w:unhideWhenUsed="1"/>
+    <w:lsdException w:name="Table Grid 7" w:semiHidden="1" w:unhideWhenUsed="1"/>
+    <w:lsdException w:name="Table Grid 8" w:semiHidden="1" w:unhideWhenUsed="1"/>
+    <w:lsdException w:name="Table List 1" w:semiHidden="1" w:unhideWhenUsed="1"/>
+    <w:lsdException w:name="Table List 2" w:semiHidden="1" w:unhideWhenUsed="1"/>
+    <w:lsdException w:name="Table List 3" w:semiHidden="1" w:unhideWhenUsed="1"/>
+    <w:lsdException w:name="Table List 4" w:semiHidden="1" w:unhideWhenUsed="1"/>
+    <w:lsdException w:name="Table List 5" w:semiHidden="1" w:unhideWhenUsed="1"/>
+    <w:lsdException w:name="Table List 6" w:semiHidden="1" w:unhideWhenUsed="1"/>
+    <w:lsdException w:name="Table List 7" w:semiHidden="1" w:unhideWhenUsed="1"/>
+    <w:lsdException w:name="Table List 8" w:semiHidden="1" w:unhideWhenUsed="1"/>
+    <w:lsdException w:name="Table 3D effects 1" w:semiHidden="1" w:unhideWhenUsed="1"/>
+    <w:lsdException w:name="Table 3D effects 2" w:semiHidden="1" w:unhideWhenUsed="1"/>
+    <w:lsdException w:name="Table 3D effects 3" w:semiHidden="1" w:unhideWhenUsed="1"/>
+    <w:lsdException w:name="Table Contemporary" w:semiHidden="1" w:unhideWhenUsed="1"/>
+    <w:lsdException w:name="Table Elegant" w:semiHidden="1" w:unhideWhenUsed="1"/>
+    <w:lsdException w:name="Table Professional" w:semiHidden="1" w:unhideWhenUsed="1"/>
+    <w:lsdException w:name="Table Subtle 1" w:semiHidden="1" w:unhideWhenUsed="1"/>
+    <w:lsdException w:name="Table Subtle 2" w:semiHidden="1" w:unhideWhenUsed="1"/>
+    <w:lsdException w:name="Table Web 1" w:semiHidden="1" w:unhideWhenUsed="1"/>
+    <w:lsdException w:name="Table Web 2" w:semiHidden="1" w:unhideWhenUsed="1"/>
+    <w:lsdException w:name="Table Web 3" w:semiHidden="1" w:unhideWhenUsed="1"/>
+    <w:lsdException w:name="Balloon Text" w:semiHidden="1" w:unhideWhenUsed="1"/>
+    <w:lsdException w:name="Table Grid" w:uiPriority="59"/>
+    <w:lsdException w:name="Table Theme" w:semiHidden="1" w:unhideWhenUsed="1"/>
+    <w:lsdException w:name="Placeholder Text" w:semiHidden="1"/>
+    <w:lsdException w:name="No Spacing" w:uiPriority="1" w:qFormat="1"/>
+    <w:lsdException w:name="Light Shading" w:uiPriority="60"/>
+    <w:lsdException w:name="Light List" w:uiPriority="61"/>
+    <w:lsdException w:name="Light Grid" w:uiPriority="62"/>
+    <w:lsdException w:name="Medium Shading 1" w:uiPriority="63"/>
+    <w:lsdException w:name="Medium Shading 2" w:uiPriority="64"/>
+    <w:lsdException w:name="Medium List 1" w:uiPriority="65"/>
+    <w:lsdException w:name="Medium List 2" w:uiPriority="66"/>
+    <w:lsdException w:name="Medium Grid 1" w:uiPriority="67"/>
+    <w:lsdException w:name="Medium Grid 2" w:uiPriority="68"/>
+    <w:lsdException w:name="Medium Grid 3" w:uiPriority="69"/>
+    <w:lsdException w:name="Dark List" w:uiPriority="70"/>
+    <w:lsdException w:name="Colorful Shading" w:uiPriority="71"/>
+    <w:lsdException w:name="Colorful List" w:uiPriority="72"/>
+    <w:lsdException w:name="Colorful Grid" w:uiPriority="73"/>
+    <w:lsdException w:name="Light Shading Accent 1" w:uiPriority="60"/>
+    <w:lsdException w:name="Light List Accent 1" w:uiPriority="61"/>
+    <w:lsdException w:name="Light Grid Accent 1" w:uiPriority="62"/>
+    <w:lsdException w:name="Medium Shading 1 Accent 1" w:uiPriority="63"/>
+    <w:lsdException w:name="Medium Shading 2 Accent 1" w:uiPriority="64"/>
+    <w:lsdException w:name="Medium List 1 Accent 1" w:uiPriority="65"/>
+    <w:lsdException w:name="Revision" w:semiHidden="1"/>
+    <w:lsdException w:name="List Paragraph" w:uiPriority="34" w:qFormat="1"/>
+    <w:lsdException w:name="Quote" w:uiPriority="29" w:qFormat="1"/>
+    <w:lsdException w:name="Intense Quote" w:uiPriority="30" w:qFormat="1"/>
+    <w:lsdException w:name="Medium List 2 Accent 1" w:uiPriority="66"/>
+    <w:lsdException w:name="Medium Grid 1 Accent 1" w:uiPriority="67"/>
+    <w:lsdException w:name="Medium Grid 2 Accent 1" w:uiPriority="68"/>
+    <w:lsdException w:name="Medium Grid 3 Accent 1" w:uiPriority="69"/>
+    <w:lsdException w:name="Dark List Accent 1" w:uiPriority="70"/>
+    <w:lsdException w:name="Colorful Shading Accent 1" w:uiPriority="71"/>
+    <w:lsdException w:name="Colorful List Accent 1" w:uiPriority="72"/>
+    <w:lsdException w:name="Colorful Grid Accent 1" w:uiPriority="73"/>
+    <w:lsdException w:name="Light Shading Accent 2" w:uiPriority="60"/>
+    <w:lsdException w:name="Light List Accent 2" w:uiPriority="61"/>
+    <w:lsdException w:name="Light Grid Accent 2" w:uiPriority="62"/>
+    <w:lsdException w:name="Medium Shading 1 Accent 2" w:uiPriority="63"/>
+    <w:lsdException w:name="Medium Shading 2 Accent 2" w:uiPriority="64"/>
+    <w:lsdException w:name="Medium List 1 Accent 2" w:uiPriority="65"/>
+    <w:lsdException w:name="Medium List 2 Accent 2" w:uiPriority="66"/>
+    <w:lsdException w:name="Medium Grid 1 Accent 2" w:uiPriority="67"/>
+    <w:lsdException w:name="Medium Grid 2 Accent 2" w:uiPriority="68"/>
+    <w:lsdException w:name="Medium Grid 3 Accent 2" w:uiPriority="69"/>
+    <w:lsdException w:name="Dark List Accent 2" w:uiPriority="70"/>
+    <w:lsdException w:name="Colorful Shading Accent 2" w:uiPriority="71"/>
+    <w:lsdException w:name="Colorful List Accent 2" w:uiPriority="72"/>
+    <w:lsdException w:name="Colorful Grid Accent 2" w:uiPriority="73"/>
+    <w:lsdException w:name="Light Shading Accent 3" w:uiPriority="60"/>
+    <w:lsdException w:name="Light List Accent 3" w:uiPriority="61"/>
+    <w:lsdException w:name="Light Grid Accent 3" w:uiPriority="62"/>
+    <w:lsdException w:name="Medium Shading 1 Accent 3" w:uiPriority="63"/>
+    <w:lsdException w:name="Medium Shading 2 Accent 3" w:uiPriority="64"/>
+    <w:lsdException w:name="Medium List 1 Accent 3" w:uiPriority="65"/>
+    <w:lsdException w:name="Medium List 2 Accent 3" w:uiPriority="66"/>
+    <w:lsdException w:name="Medium Grid 1 Accent 3" w:uiPriority="67"/>
+    <w:lsdException w:name="Medium Grid 2 Accent 3" w:uiPriority="68"/>
+    <w:lsdException w:name="Medium Grid 3 Accent 3" w:uiPriority="69"/>
+    <w:lsdException w:name="Dark List Accent 3" w:uiPriority="70"/>
+    <w:lsdException w:name="Colorful Shading Accent 3" w:uiPriority="71"/>
+    <w:lsdException w:name="Colorful List Accent 3" w:uiPriority="72"/>
+    <w:lsdException w:name="Colorful Grid Accent 3" w:uiPriority="73"/>
+    <w:lsdException w:name="Light Shading Accent 4" w:uiPriority="60"/>
+    <w:lsdException w:name="Light List Accent 4" w:uiPriority="61"/>
+    <w:lsdException w:name="Light Grid Accent 4" w:uiPriority="62"/>
+    <w:lsdException w:name="Medium Shading 1 Accent 4" w:uiPriority="63"/>
+    <w:lsdException w:name="Medium Shading 2 Accent 4" w:uiPriority="64"/>
+    <w:lsdException w:name="Medium List 1 Accent 4" w:uiPriority="65"/>
+    <w:lsdException w:name="Medium List 2 Accent 4" w:uiPriority="66"/>
+    <w:lsdException w:name="Medium Grid 1 Accent 4" w:uiPriority="67"/>
+    <w:lsdException w:name="Medium Grid 2 Accent 4" w:uiPriority="68"/>
+    <w:lsdException w:name="Medium Grid 3 Accent 4" w:uiPriority="69"/>
+    <w:lsdException w:name="Dark List Accent 4" w:uiPriority="70"/>
+    <w:lsdException w:name="Colorful Shading Accent 4" w:uiPriority="71"/>
+    <w:lsdException w:name="Colorful List Accent 4" w:uiPriority="72"/>
+    <w:lsdException w:name="Colorful Grid Accent 4" w:uiPriority="73"/>
+    <w:lsdException w:name="Light Shading Accent 5" w:uiPriority="60"/>
+    <w:lsdException w:name="Light List Accent 5" w:uiPriority="61"/>
+    <w:lsdException w:name="Light Grid Accent 5" w:uiPriority="62"/>
+    <w:lsdException w:name="Medium Shading 1 Accent 5" w:uiPriority="63"/>
+    <w:lsdException w:name="Medium Shading 2 Accent 5" w:uiPriority="64"/>
+    <w:lsdException w:name="Medium List 1 Accent 5" w:uiPriority="65"/>
+    <w:lsdException w:name="Medium List 2 Accent 5" w:uiPriority="66"/>
+    <w:lsdException w:name="Medium Grid 1 Accent 5" w:uiPriority="67"/>
+    <w:lsdException w:name="Medium Grid 2 Accent 5" w:uiPriority="68"/>
+    <w:lsdException w:name="Medium Grid 3 Accent 5" w:uiPriority="69"/>
+    <w:lsdException w:name="Dark List Accent 5" w:uiPriority="70"/>
+    <w:lsdException w:name="Colorful Shading Accent 5" w:uiPriority="71"/>
+    <w:lsdException w:name="Colorful List Accent 5" w:uiPriority="72"/>
+    <w:lsdException w:name="Colorful Grid Accent 5" w:uiPriority="73"/>
+    <w:lsdException w:name="Light Shading Accent 6" w:uiPriority="60"/>
+    <w:lsdException w:name="Light List Accent 6" w:uiPriority="61"/>
+    <w:lsdException w:name="Light Grid Accent 6" w:uiPriority="62"/>
+    <w:lsdException w:name="Medium Shading 1 Accent 6" w:uiPriority="63"/>
+    <w:lsdException w:name="Medium Shading 2 Accent 6" w:uiPriority="64"/>
+    <w:lsdException w:name="Medium List 1 Accent 6" w:uiPriority="65"/>
+    <w:lsdException w:name="Medium List 2 Accent 6" w:uiPriority="66"/>
+    <w:lsdException w:name="Medium Grid 1 Accent 6" w:uiPriority="67"/>
+    <w:lsdException w:name="Medium Grid 2 Accent 6" w:uiPriority="68"/>
+    <w:lsdException w:name="Medium Grid 3 Accent 6" w:uiPriority="69"/>
+    <w:lsdException w:name="Dark List Accent 6" w:uiPriority="70"/>
+    <w:lsdException w:name="Colorful Shading Accent 6" w:uiPriority="71"/>
+    <w:lsdException w:name="Colorful List Accent 6" w:uiPriority="72"/>
+    <w:lsdException w:name="Colorful Grid Accent 6" w:uiPriority="73"/>
+    <w:lsdException w:name="Subtle Emphasis" w:uiPriority="19" w:qFormat="1"/>
+    <w:lsdException w:name="Intense Emphasis" w:uiPriority="21" w:qFormat="1"/>
+    <w:lsdException w:name="Subtle Reference" w:uiPriority="31" w:qFormat="1"/>
+    <w:lsdException w:name="Intense Reference" w:uiPriority="32" w:qFormat="1"/>
+    <w:lsdException w:name="Book Title" w:uiPriority="33" w:qFormat="1"/>
+    <w:lsdException w:name="Bibliography" w:semiHidden="1" w:uiPriority="37" w:unhideWhenUsed="1"/>
+    <w:lsdException w:name="TOC Heading" w:semiHidden="1" w:uiPriority="39" w:unhideWhenUsed="1" w:qFormat="1"/>
+    <w:lsdException w:name="Plain Table 1" w:uiPriority="41"/>
+    <w:lsdException w:name="Plain Table 2" w:uiPriority="42"/>
+    <w:lsdException w:name="Plain Table 3" w:uiPriority="43"/>
+    <w:lsdException w:name="Plain Table 4" w:uiPriority="44"/>
+    <w:lsdException w:name="Plain Table 5" w:uiPriority="45"/>
+    <w:lsdException w:name="Grid Table Light" w:uiPriority="40"/>
+    <w:lsdException w:name="Grid Table 1 Light" w:uiPriority="46"/>
+    <w:lsdException w:name="Grid Table 2" w:uiPriority="47"/>
+    <w:lsdException w:name="Grid Table 3" w:uiPriority="48"/>
+    <w:lsdException w:name="Grid Table 4" w:uiPriority="49"/>
+    <w:lsdException w:name="Grid Table 5 Dark" w:uiPriority="50"/>
+    <w:lsdException w:name="Grid Table 6 Colorful" w:uiPriority="51"/>
+    <w:lsdException w:name="Grid Table 7 Colorful" w:uiPriority="52"/>
+    <w:lsdException w:name="Grid Table 1 Light Accent 1" w:uiPriority="46"/>
+    <w:lsdException w:name="Grid Table 2 Accent 1" w:uiPriority="47"/>
+    <w:lsdException w:name="Grid Table 3 Accent 1" w:uiPriority="48"/>
+    <w:lsdException w:name="Grid Table 4 Accent 1" w:uiPriority="49"/>
+    <w:lsdException w:name="Grid Table 5 Dark Accent 1" w:uiPriority="50"/>
+    <w:lsdException w:name="Grid Table 6 Colorful Accent 1" w:uiPriority="51"/>
+    <w:lsdException w:name="Grid Table 7 Colorful Accent 1" w:uiPriority="52"/>
+    <w:lsdException w:name="Grid Table 1 Light Accent 2" w:uiPriority="46"/>
+    <w:lsdException w:name="Grid Table 2 Accent 2" w:uiPriority="47"/>
+    <w:lsdException w:name="Grid Table 3 Accent 2" w:uiPriority="48"/>
+    <w:lsdException w:name="Grid Table 4 Accent 2" w:uiPriority="49"/>
+    <w:lsdException w:name="Grid Table 5 Dark Accent 2" w:uiPriority="50"/>
+    <w:lsdException w:name="Grid Table 6 Colorful Accent 2" w:uiPriority="51"/>
+    <w:lsdException w:name="Grid Table 7 Colorful Accent 2" w:uiPriority="52"/>
+    <w:lsdException w:name="Grid Table 1 Light Accent 3" w:uiPriority="46"/>
+    <w:lsdException w:name="Grid Table 2 Accent 3" w:uiPriority="47"/>
+    <w:lsdException w:name="Grid Table 3 Accent 3" w:uiPriority="48"/>
+    <w:lsdException w:name="Grid Table 4 Accent 3" w:uiPriority="49"/>
+    <w:lsdException w:name="Grid Table 5 Dark Accent 3" w:uiPriority="50"/>
+    <w:lsdException w:name="Grid Table 6 Colorful Accent 3" w:uiPriority="51"/>
+    <w:lsdException w:name="Grid Table 7 Colorful Accent 3" w:uiPriority="52"/>
+    <w:lsdException w:name="Grid Table 1 Light Accent 4" w:uiPriority="46"/>
+    <w:lsdException w:name="Grid Table 2 Accent 4" w:uiPriority="47"/>
+    <w:lsdException w:name="Grid Table 3 Accent 4" w:uiPriority="48"/>
+    <w:lsdException w:name="Grid Table 4 Accent 4" w:uiPriority="49"/>
+    <w:lsdException w:name="Grid Table 5 Dark Accent 4" w:uiPriority="50"/>
+    <w:lsdException w:name="Grid Table 6 Colorful Accent 4" w:uiPriority="51"/>
+    <w:lsdException w:name="Grid Table 7 Colorful Accent 4" w:uiPriority="52"/>
+    <w:lsdException w:name="Grid Table 1 Light Accent 5" w:uiPriority="46"/>
+    <w:lsdException w:name="Grid Table 2 Accent 5" w:uiPriority="47"/>
+    <w:lsdException w:name="Grid Table 3 Accent 5" w:uiPriority="48"/>
+    <w:lsdException w:name="Grid Table 4 Accent 5" w:uiPriority="49"/>
+    <w:lsdException w:name="Grid Table 5 Dark Accent 5" w:uiPriority="50"/>
+    <w:lsdException w:name="Grid Table 6 Colorful Accent 5" w:uiPriority="51"/>
+    <w:lsdException w:name="Grid Table 7 Colorful Accent 5" w:uiPriority="52"/>
+    <w:lsdException w:name="Grid Table 1 Light Accent 6" w:uiPriority="46"/>
+    <w:lsdException w:name="Grid Table 2 Accent 6" w:uiPriority="47"/>
+    <w:lsdException w:name="Grid Table 3 Accent 6" w:uiPriority="48"/>
+    <w:lsdException w:name="Grid Table 4 Accent 6" w:uiPriority="49"/>
+    <w:lsdException w:name="Grid Table 5 Dark Accent 6" w:uiPriority="50"/>
+    <w:lsdException w:name="Grid Table 6 Colorful Accent 6" w:uiPriority="51"/>
+    <w:lsdException w:name="Grid Table 7 Colorful Accent 6" w:uiPriority="52"/>
+    <w:lsdException w:name="List Table 1 Light" w:uiPriority="46"/>
+    <w:lsdException w:name="List Table 2" w:uiPriority="47"/>
+    <w:lsdException w:name="List Table 3" w:uiPriority="48"/>
+    <w:lsdException w:name="List Table 4" w:uiPriority="49"/>
+    <w:lsdException w:name="List Table 5 Dark" w:uiPriority="50"/>
+    <w:lsdException w:name="List Table 6 Colorful" w:uiPriority="51"/>
+    <w:lsdException w:name="List Table 7 Colorful" w:uiPriority="52"/>
+    <w:lsdException w:name="List Table 1 Light Accent 1" w:uiPriority="46"/>
+    <w:lsdException w:name="List Table 2 Accent 1" w:uiPriority="47"/>
+    <w:lsdException w:name="List Table 3 Accent 1" w:uiPriority="48"/>
+    <w:lsdException w:name="List Table 4 Accent 1" w:uiPriority="49"/>
+    <w:lsdException w:name="List Table 5 Dark Accent 1" w:uiPriority="50"/>
+    <w:lsdException w:name="List Table 6 Colorful Accent 1" w:uiPriority="51"/>
+    <w:lsdException w:name="List Table 7 Colorful Accent 1" w:uiPriority="52"/>
+    <w:lsdException w:name="List Table 1 Light Accent 2" w:uiPriority="46"/>
+    <w:lsdException w:name="List Table 2 Accent 2" w:uiPriority="47"/>
+    <w:lsdException w:name="List Table 3 Accent 2" w:uiPriority="48"/>
+    <w:lsdException w:name="List Table 4 Accent 2" w:uiPriority="49"/>
+    <w:lsdException w:name="List Table 5 Dark Accent 2" w:uiPriority="50"/>
+    <w:lsdException w:name="List Table 6 Colorful Accent 2" w:uiPriority="51"/>
+    <w:lsdException w:name="List Table 7 Colorful Accent 2" w:uiPriority="52"/>
+    <w:lsdException w:name="List Table 1 Light Accent 3" w:uiPriority="46"/>
+    <w:lsdException w:name="List Table 2 Accent 3" w:uiPriority="47"/>
+    <w:lsdException w:name="List Table 3 Accent 3" w:uiPriority="48"/>
+    <w:lsdException w:name="List Table 4 Accent 3" w:uiPriority="49"/>
+    <w:lsdException w:name="List Table 5 Dark Accent 3" w:uiPriority="50"/>
+    <w:lsdException w:name="List Table 6 Colorful Accent 3" w:uiPriority="51"/>
+    <w:lsdException w:name="List Table 7 Colorful Accent 3" w:uiPriority="52"/>
+    <w:lsdException w:name="List Table 1 Light Accent 4" w:uiPriority="46"/>
+    <w:lsdException w:name="List Table 2 Accent 4" w:uiPriority="47"/>
+    <w:lsdException w:name="List Table 3 Accent 4" w:uiPriority="48"/>
+    <w:lsdException w:name="List Table 4 Accent 4" w:uiPriority="49"/>
+    <w:lsdException w:name="List Table 5 Dark Accent 4" w:uiPriority="50"/>
+    <w:lsdException w:name="List Table 6 Colorful Accent 4" w:uiPriority="51"/>
+    <w:lsdException w:name="List Table 7 Colorful Accent 4" w:uiPriority="52"/>
+    <w:lsdException w:name="List Table 1 Light Accent 5" w:uiPriority="46"/>
+    <w:lsdException w:name="List Table 2 Accent 5" w:uiPriority="47"/>
+    <w:lsdException w:name="List Table 3 Accent 5" w:uiPriority="48"/>
+    <w:lsdException w:name="List Table 4 Accent 5" w:uiPriority="49"/>
+    <w:lsdException w:name="List Table 5 Dark Accent 5" w:uiPriority="50"/>
+    <w:lsdException w:name="List Table 6 Colorful Accent 5" w:uiPriority="51"/>
+    <w:lsdException w:name="List Table 7 Colorful Accent 5" w:uiPriority="52"/>
+    <w:lsdException w:name="List Table 1 Light Accent 6" w:uiPriority="46"/>
+    <w:lsdException w:name="List Table 2 Accent 6" w:uiPriority="47"/>
+    <w:lsdException w:name="List Table 3 Accent 6" w:uiPriority="48"/>
+    <w:lsdException w:name="List Table 4 Accent 6" w:uiPriority="49"/>
+    <w:lsdException w:name="List Table 5 Dark Accent 6" w:uiPriority="50"/>
+    <w:lsdException w:name="List Table 6 Colorful Accent 6" w:uiPriority="51"/>
+    <w:lsdException w:name="List Table 7 Colorful Accent 6" w:uiPriority="52"/>
   </w:latentStyles>
   <w:style w:type="paragraph" w:default="1" w:styleId="Normal">
     <w:name w:val="Normal"/>
@@ -5694,7 +6247,7 @@
 </file>
 
 <file path=word/glossary/webSettings.xml><?xml version="1.0" encoding="utf-8"?>
-<w:webSettings xmlns:mc="http://schemas.openxmlformats.org/markup-compatibility/2006" xmlns:r="http://schemas.openxmlformats.org/officeDocument/2006/relationships" xmlns:w="http://schemas.openxmlformats.org/wordprocessingml/2006/main" xmlns:w14="http://schemas.microsoft.com/office/word/2010/wordml" mc:Ignorable="w14">
+<w:webSettings xmlns:mc="http://schemas.openxmlformats.org/markup-compatibility/2006" xmlns:r="http://schemas.openxmlformats.org/officeDocument/2006/relationships" xmlns:w="http://schemas.openxmlformats.org/wordprocessingml/2006/main" xmlns:w14="http://schemas.microsoft.com/office/word/2010/wordml" xmlns:w15="http://schemas.microsoft.com/office/word/2012/wordml" mc:Ignorable="w14 w15">
   <w:optimizeForBrowser/>
   <w:allowPNG/>
 </w:webSettings>
@@ -5955,7 +6508,7 @@
   <a:extraClrSchemeLst/>
   <a:extLst>
     <a:ext uri="{05A4C25C-085E-4340-85A3-A5531E510DB2}">
-      <thm15:themeFamily xmlns:thm15="http://schemas.microsoft.com/office/thememl/2012/main" xmlns="" name="Office Theme" id="{62F939B6-93AF-4DB8-9C6B-D6C7DFDC589F}" vid="{4A3C46E8-61CC-4603-A589-7422A47A8E4A}"/>
+      <thm15:themeFamily xmlns:thm15="http://schemas.microsoft.com/office/thememl/2012/main" name="Office Theme" id="{62F939B6-93AF-4DB8-9C6B-D6C7DFDC589F}" vid="{4A3C46E8-61CC-4603-A589-7422A47A8E4A}"/>
     </a:ext>
   </a:extLst>
 </a:theme>
@@ -5964,7 +6517,7 @@
 <file path=customXml/item1.xml><?xml version="1.0" encoding="utf-8"?>
 <CoverPageProperties xmlns="http://schemas.microsoft.com/office/2006/coverPageProps">
   <PublishDate/>
-  <Abstract>SE.11.PP.05</Abstract>
+  <Abstract>SE_11_PP_05</Abstract>
   <CompanyAddress/>
   <CompanyPhone/>
   <CompanyFax/>
@@ -5985,7 +6538,7 @@
 </file>
 
 <file path=customXml/itemProps2.xml><?xml version="1.0" encoding="utf-8"?>
-<ds:datastoreItem xmlns:ds="http://schemas.openxmlformats.org/officeDocument/2006/customXml" ds:itemID="{7CAD968A-9474-4999-9C64-A35D2C064E3A}">
+<ds:datastoreItem xmlns:ds="http://schemas.openxmlformats.org/officeDocument/2006/customXml" ds:itemID="{364E2B00-A5EF-49B8-9FAC-2FBC132E4A15}">
   <ds:schemaRefs>
     <ds:schemaRef ds:uri="http://schemas.openxmlformats.org/officeDocument/2006/bibliography"/>
   </ds:schemaRefs>

</xml_diff>

<commit_message>
Updated Gantt Chart to 'Release'
</commit_message>
<xml_diff>
--- a/man/plan/SE_11_PP_05 - Gantt Chart/SE_11_PP_05.docx
+++ b/man/plan/SE_11_PP_05 - Gantt Chart/SE_11_PP_05.docx
@@ -48,6 +48,7 @@
         <w:dataBinding w:prefixMappings="xmlns:ns0='http://schemas.microsoft.com/office/2006/coverPageProps' " w:xpath="/ns0:CoverPageProperties[1]/ns0:Abstract[1]" w:storeItemID="{55AF091B-3C7A-41E3-B477-F2FDAA23CFDA}"/>
         <w:text/>
       </w:sdtPr>
+      <w:sdtEndPr/>
       <w:sdtContent>
         <w:p>
           <w:pPr>
@@ -81,6 +82,7 @@
         <w:dataBinding w:prefixMappings="xmlns:ns0='http://purl.org/dc/elements/1.1/' xmlns:ns1='http://schemas.openxmlformats.org/package/2006/metadata/core-properties' " w:xpath="/ns1:coreProperties[1]/ns0:title[1]" w:storeItemID="{6C3C8BC8-F283-45AE-878A-BAB7291924A1}"/>
         <w:text/>
       </w:sdtPr>
+      <w:sdtEndPr/>
       <w:sdtContent>
         <w:p>
           <w:pPr>
@@ -190,7 +192,50 @@
         <w:rPr>
           <w:rFonts w:cs="Arial"/>
         </w:rPr>
-        <w:t>, Theo Goree</w:t>
+        <w:t xml:space="preserve">, </w:t>
+      </w:r>
+    </w:p>
+    <w:p>
+      <w:pPr>
+        <w:tabs>
+          <w:tab w:val="left" w:pos="720"/>
+          <w:tab w:val="left" w:pos="1440"/>
+          <w:tab w:val="left" w:pos="2160"/>
+          <w:tab w:val="left" w:pos="2880"/>
+          <w:tab w:val="left" w:pos="3600"/>
+          <w:tab w:val="left" w:pos="4320"/>
+          <w:tab w:val="left" w:pos="5040"/>
+          <w:tab w:val="left" w:pos="5760"/>
+          <w:tab w:val="left" w:pos="7275"/>
+        </w:tabs>
+        <w:ind w:left="2160" w:firstLine="720"/>
+        <w:rPr>
+          <w:rFonts w:cs="Arial"/>
+        </w:rPr>
+      </w:pPr>
+      <w:r>
+        <w:rPr>
+          <w:rFonts w:cs="Arial"/>
+        </w:rPr>
+        <w:tab/>
+      </w:r>
+      <w:r>
+        <w:rPr>
+          <w:rFonts w:cs="Arial"/>
+        </w:rPr>
+        <w:tab/>
+      </w:r>
+      <w:r>
+        <w:rPr>
+          <w:rFonts w:cs="Arial"/>
+        </w:rPr>
+        <w:tab/>
+      </w:r>
+      <w:r>
+        <w:rPr>
+          <w:rFonts w:cs="Arial"/>
+        </w:rPr>
+        <w:t>Theo Goree</w:t>
       </w:r>
       <w:r>
         <w:rPr>
@@ -239,6 +284,7 @@
           <w:dataBinding w:prefixMappings="xmlns:ns0='http://schemas.microsoft.com/office/2006/coverPageProps' " w:xpath="/ns0:CoverPageProperties[1]/ns0:Abstract[1]" w:storeItemID="{55AF091B-3C7A-41E3-B477-F2FDAA23CFDA}"/>
           <w:text/>
         </w:sdtPr>
+        <w:sdtEndPr/>
         <w:sdtContent>
           <w:r>
             <w:rPr>
@@ -309,7 +355,7 @@
           <w:rFonts w:cs="Arial"/>
           <w:noProof/>
         </w:rPr>
-        <w:t>2014-10-28</w:t>
+        <w:t>2014-10-30</w:t>
       </w:r>
       <w:r>
         <w:rPr>
@@ -357,6 +403,7 @@
           <w:dataBinding w:prefixMappings="xmlns:ns0='http://purl.org/dc/elements/1.1/' xmlns:ns1='http://schemas.openxmlformats.org/package/2006/metadata/core-properties' " w:xpath="/ns1:coreProperties[1]/ns0:subject[1]" w:storeItemID="{6C3C8BC8-F283-45AE-878A-BAB7291924A1}"/>
           <w:text/>
         </w:sdtPr>
+        <w:sdtEndPr/>
         <w:sdtContent>
           <w:r>
             <w:rPr>
@@ -368,7 +415,7 @@
             <w:rPr>
               <w:rFonts w:cs="Arial"/>
             </w:rPr>
-            <w:t>1</w:t>
+            <w:t>2</w:t>
           </w:r>
         </w:sdtContent>
       </w:sdt>
@@ -418,31 +465,16 @@
           <w:dataBinding w:prefixMappings="xmlns:ns0='http://purl.org/dc/elements/1.1/' xmlns:ns1='http://schemas.openxmlformats.org/package/2006/metadata/core-properties' " w:xpath="/ns1:coreProperties[1]/ns1:contentStatus[1]" w:storeItemID="{6C3C8BC8-F283-45AE-878A-BAB7291924A1}"/>
           <w:text/>
         </w:sdtPr>
+        <w:sdtEndPr/>
         <w:sdtContent>
           <w:r>
             <w:rPr>
               <w:rFonts w:cs="Arial"/>
             </w:rPr>
-            <w:t>In Review</w:t>
+            <w:t>Release</w:t>
           </w:r>
         </w:sdtContent>
       </w:sdt>
-    </w:p>
-    <w:p>
-      <w:pPr>
-        <w:rPr>
-          <w:rFonts w:cs="Arial"/>
-          <w:u w:val="single"/>
-        </w:rPr>
-      </w:pPr>
-    </w:p>
-    <w:p>
-      <w:pPr>
-        <w:rPr>
-          <w:rFonts w:cs="Arial"/>
-          <w:u w:val="single"/>
-        </w:rPr>
-      </w:pPr>
     </w:p>
     <w:p>
       <w:pPr>
@@ -2064,10 +2096,10 @@
           <w:lang w:eastAsia="en-GB"/>
         </w:rPr>
         <w:drawing>
-          <wp:inline distT="0" distB="0" distL="0" distR="0">
-            <wp:extent cx="3192187" cy="2949743"/>
-            <wp:effectExtent l="0" t="0" r="8255" b="3175"/>
-            <wp:docPr id="3" name="Picture 3"/>
+          <wp:inline distT="0" distB="0" distL="0" distR="0" wp14:anchorId="385C49B3" wp14:editId="478427AD">
+            <wp:extent cx="5731510" cy="2906329"/>
+            <wp:effectExtent l="0" t="0" r="2540" b="8890"/>
+            <wp:docPr id="15" name="Picture 15"/>
             <wp:cNvGraphicFramePr>
               <a:graphicFrameLocks xmlns:a="http://schemas.openxmlformats.org/drawingml/2006/main" noChangeAspect="1"/>
             </wp:cNvGraphicFramePr>
@@ -2075,36 +2107,23 @@
               <a:graphicData uri="http://schemas.openxmlformats.org/drawingml/2006/picture">
                 <pic:pic xmlns:pic="http://schemas.openxmlformats.org/drawingml/2006/picture">
                   <pic:nvPicPr>
-                    <pic:cNvPr id="0" name="A248402.tmp"/>
+                    <pic:cNvPr id="1" name=""/>
                     <pic:cNvPicPr/>
                   </pic:nvPicPr>
-                  <pic:blipFill rotWithShape="1">
-                    <a:blip r:embed="rId10">
-                      <a:extLst>
-                        <a:ext uri="{28A0092B-C50C-407E-A947-70E740481C1C}">
-                          <a14:useLocalDpi xmlns:a14="http://schemas.microsoft.com/office/drawing/2010/main" val="0"/>
-                        </a:ext>
-                      </a:extLst>
-                    </a:blip>
-                    <a:srcRect l="53038" t="5854" r="1593" b="24842"/>
-                    <a:stretch/>
+                  <pic:blipFill>
+                    <a:blip r:embed="rId10"/>
+                    <a:stretch>
+                      <a:fillRect/>
+                    </a:stretch>
                   </pic:blipFill>
-                  <pic:spPr bwMode="auto">
+                  <pic:spPr>
                     <a:xfrm>
                       <a:off x="0" y="0"/>
-                      <a:ext cx="3198290" cy="2955383"/>
+                      <a:ext cx="5731510" cy="2906329"/>
                     </a:xfrm>
                     <a:prstGeom prst="rect">
                       <a:avLst/>
                     </a:prstGeom>
-                    <a:ln>
-                      <a:noFill/>
-                    </a:ln>
-                    <a:extLst>
-                      <a:ext uri="{53640926-AAD7-44D8-BBD7-CCE9431645EC}">
-                        <a14:shadowObscured xmlns:a14="http://schemas.microsoft.com/office/drawing/2010/main"/>
-                      </a:ext>
-                    </a:extLst>
                   </pic:spPr>
                 </pic:pic>
               </a:graphicData>
@@ -2572,8 +2591,6 @@
               </w:rPr>
               <w:t>28</w:t>
             </w:r>
-            <w:bookmarkStart w:id="10" w:name="_GoBack"/>
-            <w:bookmarkEnd w:id="10"/>
             <w:r>
               <w:rPr>
                 <w:rFonts w:cs="Arial"/>
@@ -2628,6 +2645,133 @@
               </w:rPr>
               <w:t>Tcg2</w:t>
             </w:r>
+          </w:p>
+        </w:tc>
+      </w:tr>
+      <w:tr>
+        <w:trPr>
+          <w:trHeight w:val="797"/>
+        </w:trPr>
+        <w:tc>
+          <w:tcPr>
+            <w:tcW w:w="1005" w:type="dxa"/>
+            <w:tcBorders>
+              <w:top w:val="single" w:sz="4" w:space="0" w:color="auto"/>
+              <w:left w:val="single" w:sz="4" w:space="0" w:color="auto"/>
+              <w:bottom w:val="single" w:sz="4" w:space="0" w:color="auto"/>
+              <w:right w:val="single" w:sz="4" w:space="0" w:color="auto"/>
+            </w:tcBorders>
+          </w:tcPr>
+          <w:p>
+            <w:pPr>
+              <w:rPr>
+                <w:rFonts w:cs="Arial"/>
+              </w:rPr>
+            </w:pPr>
+            <w:r>
+              <w:rPr>
+                <w:rFonts w:cs="Arial"/>
+              </w:rPr>
+              <w:t>1.2</w:t>
+            </w:r>
+          </w:p>
+        </w:tc>
+        <w:tc>
+          <w:tcPr>
+            <w:tcW w:w="1803" w:type="dxa"/>
+            <w:tcBorders>
+              <w:top w:val="single" w:sz="4" w:space="0" w:color="auto"/>
+              <w:left w:val="single" w:sz="4" w:space="0" w:color="auto"/>
+              <w:bottom w:val="single" w:sz="4" w:space="0" w:color="auto"/>
+              <w:right w:val="single" w:sz="4" w:space="0" w:color="auto"/>
+            </w:tcBorders>
+          </w:tcPr>
+          <w:p>
+            <w:pPr>
+              <w:rPr>
+                <w:rFonts w:cs="Arial"/>
+              </w:rPr>
+            </w:pPr>
+            <w:r>
+              <w:rPr>
+                <w:rFonts w:cs="Arial"/>
+              </w:rPr>
+              <w:t>N/A</w:t>
+            </w:r>
+          </w:p>
+        </w:tc>
+        <w:tc>
+          <w:tcPr>
+            <w:tcW w:w="1165" w:type="dxa"/>
+            <w:tcBorders>
+              <w:top w:val="single" w:sz="4" w:space="0" w:color="auto"/>
+              <w:left w:val="single" w:sz="4" w:space="0" w:color="auto"/>
+              <w:bottom w:val="single" w:sz="4" w:space="0" w:color="auto"/>
+              <w:right w:val="single" w:sz="4" w:space="0" w:color="auto"/>
+            </w:tcBorders>
+          </w:tcPr>
+          <w:p>
+            <w:pPr>
+              <w:rPr>
+                <w:rFonts w:cs="Arial"/>
+              </w:rPr>
+            </w:pPr>
+            <w:r>
+              <w:rPr>
+                <w:rFonts w:cs="Arial"/>
+              </w:rPr>
+              <w:t>30/10/14</w:t>
+            </w:r>
+          </w:p>
+        </w:tc>
+        <w:tc>
+          <w:tcPr>
+            <w:tcW w:w="3393" w:type="dxa"/>
+            <w:tcBorders>
+              <w:top w:val="single" w:sz="4" w:space="0" w:color="auto"/>
+              <w:left w:val="single" w:sz="4" w:space="0" w:color="auto"/>
+              <w:bottom w:val="single" w:sz="4" w:space="0" w:color="auto"/>
+              <w:right w:val="single" w:sz="4" w:space="0" w:color="auto"/>
+            </w:tcBorders>
+          </w:tcPr>
+          <w:p>
+            <w:pPr>
+              <w:rPr>
+                <w:rFonts w:cs="Arial"/>
+              </w:rPr>
+            </w:pPr>
+            <w:r>
+              <w:rPr>
+                <w:rFonts w:cs="Arial"/>
+              </w:rPr>
+              <w:t>Document Reviewed and placed into Release Status</w:t>
+            </w:r>
+          </w:p>
+        </w:tc>
+        <w:tc>
+          <w:tcPr>
+            <w:tcW w:w="1435" w:type="dxa"/>
+            <w:tcBorders>
+              <w:top w:val="single" w:sz="4" w:space="0" w:color="auto"/>
+              <w:left w:val="single" w:sz="4" w:space="0" w:color="auto"/>
+              <w:bottom w:val="single" w:sz="4" w:space="0" w:color="auto"/>
+              <w:right w:val="single" w:sz="4" w:space="0" w:color="auto"/>
+            </w:tcBorders>
+          </w:tcPr>
+          <w:p>
+            <w:pPr>
+              <w:rPr>
+                <w:rFonts w:cs="Arial"/>
+              </w:rPr>
+            </w:pPr>
+            <w:r>
+              <w:rPr>
+                <w:rFonts w:cs="Arial"/>
+              </w:rPr>
+              <w:t>Tcg2</w:t>
+            </w:r>
+            <w:bookmarkStart w:id="10" w:name="_GoBack"/>
+            <w:bookmarkEnd w:id="10"/>
           </w:p>
         </w:tc>
       </w:tr>
@@ -2692,6 +2836,7 @@
         <w:docPartUnique/>
       </w:docPartObj>
     </w:sdtPr>
+    <w:sdtEndPr/>
     <w:sdtContent>
       <w:sdt>
         <w:sdtPr>
@@ -2701,6 +2846,7 @@
             <w:docPartUnique/>
           </w:docPartObj>
         </w:sdtPr>
+        <w:sdtEndPr/>
         <w:sdtContent>
           <w:p>
             <w:pPr>
@@ -2743,7 +2889,7 @@
                 <w:bCs/>
                 <w:noProof/>
               </w:rPr>
-              <w:t>5</w:t>
+              <w:t>4</w:t>
             </w:r>
             <w:r>
               <w:rPr>
@@ -2826,6 +2972,7 @@
           <w:docPartUnique/>
         </w:docPartObj>
       </w:sdtPr>
+      <w:sdtEndPr/>
       <w:sdtContent>
         <w:r>
           <w:t>Aberystwyth University / Computer Science</w:t>
@@ -2973,6 +3120,7 @@
         <w:dataBinding w:prefixMappings="xmlns:ns0='http://schemas.microsoft.com/office/2006/coverPageProps' " w:xpath="/ns0:CoverPageProperties[1]/ns0:Abstract[1]" w:storeItemID="{55AF091B-3C7A-41E3-B477-F2FDAA23CFDA}"/>
         <w:text/>
       </w:sdtPr>
+      <w:sdtEndPr/>
       <w:sdtContent>
         <w:r>
           <w:t>SE_11_PP_05</w:t>
@@ -2990,6 +3138,7 @@
         <w:dataBinding w:prefixMappings="xmlns:ns0='http://purl.org/dc/elements/1.1/' xmlns:ns1='http://schemas.openxmlformats.org/package/2006/metadata/core-properties' " w:xpath="/ns1:coreProperties[1]/ns0:title[1]" w:storeItemID="{6C3C8BC8-F283-45AE-878A-BAB7291924A1}"/>
         <w:text/>
       </w:sdtPr>
+      <w:sdtEndPr/>
       <w:sdtContent>
         <w:r>
           <w:t>Project Plan - Gantt chart</w:t>
@@ -3007,9 +3156,10 @@
         <w:dataBinding w:prefixMappings="xmlns:ns0='http://purl.org/dc/elements/1.1/' xmlns:ns1='http://schemas.openxmlformats.org/package/2006/metadata/core-properties' " w:xpath="/ns1:coreProperties[1]/ns0:subject[1]" w:storeItemID="{6C3C8BC8-F283-45AE-878A-BAB7291924A1}"/>
         <w:text/>
       </w:sdtPr>
+      <w:sdtEndPr/>
       <w:sdtContent>
         <w:r>
-          <w:t>1.1</w:t>
+          <w:t>1.2</w:t>
         </w:r>
       </w:sdtContent>
     </w:sdt>
@@ -3024,9 +3174,10 @@
         <w:dataBinding w:prefixMappings="xmlns:ns0='http://purl.org/dc/elements/1.1/' xmlns:ns1='http://schemas.openxmlformats.org/package/2006/metadata/core-properties' " w:xpath="/ns1:coreProperties[1]/ns1:contentStatus[1]" w:storeItemID="{6C3C8BC8-F283-45AE-878A-BAB7291924A1}"/>
         <w:text/>
       </w:sdtPr>
+      <w:sdtEndPr/>
       <w:sdtContent>
         <w:r>
-          <w:t>In Review</w:t>
+          <w:t>Release</w:t>
         </w:r>
       </w:sdtContent>
     </w:sdt>
@@ -3063,6 +3214,7 @@
         <w:dataBinding w:prefixMappings="xmlns:ns0='http://schemas.microsoft.com/office/2006/coverPageProps' " w:xpath="/ns0:CoverPageProperties[1]/ns0:Abstract[1]" w:storeItemID="{55AF091B-3C7A-41E3-B477-F2FDAA23CFDA}"/>
         <w:text/>
       </w:sdtPr>
+      <w:sdtEndPr/>
       <w:sdtContent>
         <w:r>
           <w:t>SE_11_PP_05</w:t>
@@ -3083,6 +3235,7 @@
         <w:dataBinding w:prefixMappings="xmlns:ns0='http://purl.org/dc/elements/1.1/' xmlns:ns1='http://schemas.openxmlformats.org/package/2006/metadata/core-properties' " w:xpath="/ns1:coreProperties[1]/ns0:title[1]" w:storeItemID="{6C3C8BC8-F283-45AE-878A-BAB7291924A1}"/>
         <w:text/>
       </w:sdtPr>
+      <w:sdtEndPr/>
       <w:sdtContent>
         <w:r>
           <w:t>Project Plan - Gantt chart</w:t>
@@ -3103,9 +3256,10 @@
         <w:dataBinding w:prefixMappings="xmlns:ns0='http://purl.org/dc/elements/1.1/' xmlns:ns1='http://schemas.openxmlformats.org/package/2006/metadata/core-properties' " w:xpath="/ns1:coreProperties[1]/ns0:subject[1]" w:storeItemID="{6C3C8BC8-F283-45AE-878A-BAB7291924A1}"/>
         <w:text/>
       </w:sdtPr>
+      <w:sdtEndPr/>
       <w:sdtContent>
         <w:r>
-          <w:t>1.1</w:t>
+          <w:t>1.2</w:t>
         </w:r>
       </w:sdtContent>
     </w:sdt>
@@ -3120,9 +3274,10 @@
         <w:dataBinding w:prefixMappings="xmlns:ns0='http://purl.org/dc/elements/1.1/' xmlns:ns1='http://schemas.openxmlformats.org/package/2006/metadata/core-properties' " w:xpath="/ns1:coreProperties[1]/ns1:contentStatus[1]" w:storeItemID="{6C3C8BC8-F283-45AE-878A-BAB7291924A1}"/>
         <w:text/>
       </w:sdtPr>
+      <w:sdtEndPr/>
       <w:sdtContent>
         <w:r>
-          <w:t>In Review</w:t>
+          <w:t>Release</w:t>
         </w:r>
       </w:sdtContent>
     </w:sdt>
@@ -5772,7 +5927,9 @@
   </w:compat>
   <w:rsids>
     <w:rsidRoot w:val="00F377DB"/>
+    <w:rsid w:val="002C4E62"/>
     <w:rsid w:val="003258F5"/>
+    <w:rsid w:val="003B0AAD"/>
     <w:rsid w:val="005E13F7"/>
     <w:rsid w:val="00A57A8D"/>
     <w:rsid w:val="00BB763E"/>
@@ -6538,7 +6695,7 @@
 </file>
 
 <file path=customXml/itemProps2.xml><?xml version="1.0" encoding="utf-8"?>
-<ds:datastoreItem xmlns:ds="http://schemas.openxmlformats.org/officeDocument/2006/customXml" ds:itemID="{364E2B00-A5EF-49B8-9FAC-2FBC132E4A15}">
+<ds:datastoreItem xmlns:ds="http://schemas.openxmlformats.org/officeDocument/2006/customXml" ds:itemID="{2CA9EE04-88D2-4B98-A12E-4BF5A5DD4483}">
   <ds:schemaRefs>
     <ds:schemaRef ds:uri="http://schemas.openxmlformats.org/officeDocument/2006/bibliography"/>
   </ds:schemaRefs>

</xml_diff>